<commit_message>
notetakingsystem.docx 1.9 updated to version 2.
</commit_message>
<xml_diff>
--- a/notetakingsystem.docx
+++ b/notetakingsystem.docx
@@ -4,20 +4,387 @@
   <w:body>
     <w:p>
       <w:pPr>
+        <w:rPr>
+          <w:rFonts w:ascii="Helvetica Neue" w:hAnsi="Helvetica Neue" w:cs="Times New Roman"/>
+        </w:rPr>
+      </w:pPr>
+    </w:p>
+    <w:p>
+      <w:pPr>
+        <w:rPr>
+          <w:rFonts w:ascii="Helvetica Neue" w:hAnsi="Helvetica Neue" w:cs="Times New Roman"/>
+        </w:rPr>
+      </w:pPr>
+    </w:p>
+    <w:p>
+      <w:pPr>
+        <w:rPr>
+          <w:rFonts w:ascii="Helvetica Neue" w:hAnsi="Helvetica Neue" w:cs="Times New Roman"/>
+        </w:rPr>
+      </w:pPr>
+    </w:p>
+    <w:p>
+      <w:pPr>
+        <w:rPr>
+          <w:rFonts w:ascii="Helvetica Neue" w:hAnsi="Helvetica Neue" w:cs="Times New Roman"/>
+        </w:rPr>
+      </w:pPr>
+    </w:p>
+    <w:p>
+      <w:pPr>
+        <w:rPr>
+          <w:rFonts w:ascii="Helvetica Neue" w:hAnsi="Helvetica Neue" w:cs="Times New Roman"/>
+        </w:rPr>
+      </w:pPr>
+    </w:p>
+    <w:p>
+      <w:pPr>
+        <w:rPr>
+          <w:rFonts w:ascii="Helvetica Neue" w:hAnsi="Helvetica Neue" w:cs="Times New Roman"/>
+        </w:rPr>
+      </w:pPr>
+    </w:p>
+    <w:p>
+      <w:pPr>
+        <w:rPr>
+          <w:rFonts w:ascii="Helvetica Neue" w:hAnsi="Helvetica Neue" w:cs="Times New Roman"/>
+        </w:rPr>
+      </w:pPr>
+    </w:p>
+    <w:p>
+      <w:pPr>
+        <w:rPr>
+          <w:rFonts w:ascii="Helvetica Neue" w:hAnsi="Helvetica Neue" w:cs="Times New Roman"/>
+        </w:rPr>
+      </w:pPr>
+    </w:p>
+    <w:p>
+      <w:pPr>
+        <w:rPr>
+          <w:rFonts w:ascii="Helvetica Neue" w:hAnsi="Helvetica Neue" w:cs="Times New Roman"/>
+        </w:rPr>
+      </w:pPr>
+    </w:p>
+    <w:p>
+      <w:pPr>
+        <w:rPr>
+          <w:rFonts w:ascii="Helvetica Neue" w:hAnsi="Helvetica Neue" w:cs="Times New Roman"/>
+        </w:rPr>
+      </w:pPr>
+    </w:p>
+    <w:p>
+      <w:pPr>
+        <w:rPr>
+          <w:rFonts w:ascii="Helvetica Neue" w:hAnsi="Helvetica Neue" w:cs="Times New Roman"/>
+        </w:rPr>
+      </w:pPr>
+    </w:p>
+    <w:p>
+      <w:pPr>
+        <w:rPr>
+          <w:rFonts w:ascii="Helvetica Neue" w:hAnsi="Helvetica Neue" w:cs="Times New Roman"/>
+        </w:rPr>
+      </w:pPr>
+    </w:p>
+    <w:p>
+      <w:pPr>
+        <w:rPr>
+          <w:rFonts w:ascii="Helvetica Neue" w:hAnsi="Helvetica Neue" w:cs="Times New Roman"/>
+        </w:rPr>
+      </w:pPr>
+    </w:p>
+    <w:p>
+      <w:pPr>
+        <w:rPr>
+          <w:rFonts w:ascii="Helvetica Neue" w:hAnsi="Helvetica Neue" w:cs="Times New Roman"/>
+        </w:rPr>
+      </w:pPr>
+    </w:p>
+    <w:p>
+      <w:pPr>
+        <w:rPr>
+          <w:rFonts w:ascii="Helvetica Neue" w:hAnsi="Helvetica Neue" w:cs="Times New Roman"/>
+        </w:rPr>
+      </w:pPr>
+    </w:p>
+    <w:p>
+      <w:pPr>
+        <w:rPr>
+          <w:rFonts w:ascii="Helvetica Neue" w:hAnsi="Helvetica Neue" w:cs="Times New Roman"/>
+        </w:rPr>
+      </w:pPr>
+    </w:p>
+    <w:p>
+      <w:pPr>
+        <w:rPr>
+          <w:rFonts w:ascii="Helvetica Neue" w:hAnsi="Helvetica Neue" w:cs="Times New Roman"/>
+        </w:rPr>
+      </w:pPr>
+    </w:p>
+    <w:p>
+      <w:pPr>
+        <w:rPr>
+          <w:rFonts w:ascii="Helvetica Neue" w:hAnsi="Helvetica Neue" w:cs="Times New Roman"/>
+        </w:rPr>
+      </w:pPr>
+    </w:p>
+    <w:p>
+      <w:pPr>
+        <w:rPr>
+          <w:rFonts w:ascii="Helvetica Neue" w:hAnsi="Helvetica Neue" w:cs="Times New Roman"/>
+        </w:rPr>
+      </w:pPr>
+    </w:p>
+    <w:p>
+      <w:pPr>
+        <w:rPr>
+          <w:rFonts w:ascii="Helvetica Neue" w:hAnsi="Helvetica Neue" w:cs="Times New Roman"/>
+        </w:rPr>
+      </w:pPr>
+    </w:p>
+    <w:p>
+      <w:pPr>
+        <w:rPr>
+          <w:rFonts w:ascii="Helvetica Neue" w:hAnsi="Helvetica Neue" w:cs="Times New Roman"/>
+          <w:b/>
+        </w:rPr>
+      </w:pPr>
+      <w:r>
+        <w:rPr>
+          <w:rFonts w:ascii="Helvetica Neue" w:hAnsi="Helvetica Neue" w:cs="Times New Roman"/>
+          <w:b/>
+        </w:rPr>
+        <w:t>KARL BERTIN’S</w:t>
+      </w:r>
+    </w:p>
+    <w:p>
+      <w:pPr>
+        <w:rPr>
+          <w:rFonts w:ascii="Helvetica Neue" w:hAnsi="Helvetica Neue" w:cs="Times New Roman"/>
+          <w:b/>
+          <w:sz w:val="72"/>
+          <w:szCs w:val="72"/>
+        </w:rPr>
+      </w:pPr>
+      <w:r>
+        <w:rPr>
+          <w:rFonts w:ascii="Helvetica Neue" w:hAnsi="Helvetica Neue" w:cs="Times New Roman"/>
+          <w:b/>
+          <w:sz w:val="72"/>
+          <w:szCs w:val="72"/>
+        </w:rPr>
+        <w:t>NOTETAKING SYSTEM</w:t>
+      </w:r>
+    </w:p>
+    <w:p>
+      <w:pPr>
+        <w:rPr>
+          <w:rFonts w:ascii="Helvetica Neue" w:hAnsi="Helvetica Neue" w:cs="Times New Roman"/>
+        </w:rPr>
+      </w:pPr>
+      <w:r>
+        <w:rPr>
+          <w:rFonts w:ascii="Helvetica Neue" w:hAnsi="Helvetica Neue" w:cs="Times New Roman"/>
+          <w:b/>
+          <w:color w:val="E6E6E6"/>
+        </w:rPr>
+        <w:t xml:space="preserve">VERSION </w:t>
+      </w:r>
+      <w:r>
+        <w:rPr>
+          <w:rFonts w:ascii="Helvetica Neue" w:hAnsi="Helvetica Neue" w:cs="Times New Roman"/>
+          <w:b/>
+          <w:color w:val="E6E6E6"/>
+        </w:rPr>
+        <w:t>2.00</w:t>
+      </w:r>
+    </w:p>
+    <w:p>
+      <w:pPr>
+        <w:rPr>
+          <w:rFonts w:ascii="Helvetica Neue" w:hAnsi="Helvetica Neue" w:cs="Times New Roman"/>
+        </w:rPr>
+      </w:pPr>
+    </w:p>
+    <w:p>
+      <w:pPr>
+        <w:rPr>
+          <w:rFonts w:ascii="Helvetica Neue" w:hAnsi="Helvetica Neue" w:cs="Times New Roman"/>
+        </w:rPr>
+      </w:pPr>
+    </w:p>
+    <w:p>
+      <w:pPr>
+        <w:rPr>
+          <w:rFonts w:ascii="Helvetica Neue" w:hAnsi="Helvetica Neue" w:cs="Times New Roman"/>
+        </w:rPr>
+      </w:pPr>
+    </w:p>
+    <w:p>
+      <w:pPr>
+        <w:rPr>
+          <w:rFonts w:ascii="Helvetica Neue" w:hAnsi="Helvetica Neue" w:cs="Times New Roman"/>
+        </w:rPr>
+      </w:pPr>
+    </w:p>
+    <w:p>
+      <w:pPr>
+        <w:rPr>
+          <w:rFonts w:ascii="Helvetica Neue" w:hAnsi="Helvetica Neue" w:cs="Times New Roman"/>
+        </w:rPr>
+      </w:pPr>
+    </w:p>
+    <w:p>
+      <w:pPr>
+        <w:rPr>
+          <w:rFonts w:ascii="Helvetica Neue" w:hAnsi="Helvetica Neue" w:cs="Times New Roman"/>
+        </w:rPr>
+      </w:pPr>
+    </w:p>
+    <w:p>
+      <w:pPr>
+        <w:rPr>
+          <w:rFonts w:ascii="Helvetica Neue" w:hAnsi="Helvetica Neue" w:cs="Times New Roman"/>
+        </w:rPr>
+      </w:pPr>
+    </w:p>
+    <w:p>
+      <w:pPr>
+        <w:rPr>
+          <w:rFonts w:ascii="Helvetica Neue" w:hAnsi="Helvetica Neue" w:cs="Times New Roman"/>
+        </w:rPr>
+      </w:pPr>
+    </w:p>
+    <w:p>
+      <w:pPr>
+        <w:rPr>
+          <w:rFonts w:ascii="Helvetica Neue" w:hAnsi="Helvetica Neue" w:cs="Times New Roman"/>
+        </w:rPr>
+      </w:pPr>
+    </w:p>
+    <w:p>
+      <w:pPr>
+        <w:rPr>
+          <w:rFonts w:ascii="Helvetica Neue" w:hAnsi="Helvetica Neue" w:cs="Times New Roman"/>
+        </w:rPr>
+      </w:pPr>
+    </w:p>
+    <w:p>
+      <w:pPr>
+        <w:rPr>
+          <w:rFonts w:ascii="Helvetica Neue" w:hAnsi="Helvetica Neue" w:cs="Times New Roman"/>
+        </w:rPr>
+      </w:pPr>
+    </w:p>
+    <w:p>
+      <w:pPr>
+        <w:rPr>
+          <w:rFonts w:ascii="Helvetica Neue" w:hAnsi="Helvetica Neue" w:cs="Times New Roman"/>
+        </w:rPr>
+      </w:pPr>
+    </w:p>
+    <w:p>
+      <w:pPr>
+        <w:rPr>
+          <w:rFonts w:ascii="Helvetica Neue" w:hAnsi="Helvetica Neue" w:cs="Times New Roman"/>
+        </w:rPr>
+      </w:pPr>
+    </w:p>
+    <w:p>
+      <w:pPr>
+        <w:rPr>
+          <w:rFonts w:ascii="Helvetica Neue" w:hAnsi="Helvetica Neue" w:cs="Times New Roman"/>
+        </w:rPr>
+      </w:pPr>
+    </w:p>
+    <w:p>
+      <w:pPr>
+        <w:rPr>
+          <w:rFonts w:ascii="Helvetica Neue" w:hAnsi="Helvetica Neue" w:cs="Times New Roman"/>
+        </w:rPr>
+      </w:pPr>
+    </w:p>
+    <w:p>
+      <w:pPr>
+        <w:rPr>
+          <w:rFonts w:ascii="Helvetica Neue" w:hAnsi="Helvetica Neue" w:cs="Times New Roman"/>
+        </w:rPr>
+      </w:pPr>
+    </w:p>
+    <w:p>
+      <w:pPr>
+        <w:rPr>
+          <w:rFonts w:ascii="Helvetica Neue" w:hAnsi="Helvetica Neue" w:cs="Times New Roman"/>
+        </w:rPr>
+      </w:pPr>
+    </w:p>
+    <w:p>
+      <w:pPr>
+        <w:rPr>
+          <w:rFonts w:ascii="Helvetica Neue" w:hAnsi="Helvetica Neue" w:cs="Times New Roman"/>
+        </w:rPr>
+      </w:pPr>
+    </w:p>
+    <w:p>
+      <w:pPr>
+        <w:rPr>
+          <w:rFonts w:ascii="Helvetica Neue" w:hAnsi="Helvetica Neue" w:cs="Times New Roman"/>
+        </w:rPr>
+      </w:pPr>
+    </w:p>
+    <w:p>
+      <w:pPr>
+        <w:rPr>
+          <w:rFonts w:ascii="Helvetica Neue" w:hAnsi="Helvetica Neue" w:cs="Times New Roman"/>
+          <w:color w:val="E6E6E6"/>
+        </w:rPr>
+      </w:pPr>
+      <w:r>
+        <w:rPr>
+          <w:rFonts w:ascii="Helvetica Neue" w:hAnsi="Helvetica Neue" w:cs="Times New Roman"/>
+        </w:rPr>
+        <w:br w:type="page"/>
+      </w:r>
+    </w:p>
+    <w:p>
+      <w:pPr>
+        <w:rPr>
+          <w:rFonts w:ascii="Helvetica Neue" w:hAnsi="Helvetica Neue" w:cs="Times New Roman"/>
+        </w:rPr>
+      </w:pPr>
+    </w:p>
+    <w:p>
+      <w:pPr>
+        <w:rPr>
+          <w:rFonts w:ascii="Helvetica Neue" w:hAnsi="Helvetica Neue" w:cs="Times New Roman"/>
+        </w:rPr>
+      </w:pPr>
+    </w:p>
+    <w:p>
+      <w:pPr>
+        <w:rPr>
+          <w:rFonts w:ascii="Helvetica Neue" w:hAnsi="Helvetica Neue" w:cs="Times New Roman"/>
+        </w:rPr>
+      </w:pPr>
+    </w:p>
+    <w:p>
+      <w:pPr>
         <w:jc w:val="center"/>
         <w:rPr>
           <w:rFonts w:ascii="Helvetica Neue" w:hAnsi="Helvetica Neue" w:cs="Times New Roman"/>
+          <w:sz w:val="48"/>
+          <w:szCs w:val="48"/>
         </w:rPr>
       </w:pPr>
       <w:r>
         <w:rPr>
           <w:rFonts w:ascii="Helvetica Neue" w:hAnsi="Helvetica Neue" w:cs="Times New Roman"/>
           <w:b/>
+          <w:sz w:val="48"/>
+          <w:szCs w:val="48"/>
         </w:rPr>
         <w:t>MARKERS</w:t>
       </w:r>
-      <w:bookmarkStart w:id="0" w:name="_GoBack"/>
-      <w:bookmarkEnd w:id="0"/>
     </w:p>
     <w:p>
       <w:pPr>
@@ -86,13 +453,15 @@
         </w:pBdr>
         <w:rPr>
           <w:rFonts w:ascii="Helvetica Neue" w:hAnsi="Helvetica Neue" w:cs="Times New Roman"/>
-        </w:rPr>
-      </w:pPr>
-    </w:p>
-    <w:p>
-      <w:pPr>
-        <w:rPr>
-          <w:rFonts w:ascii="Helvetica Neue" w:hAnsi="Helvetica Neue" w:cs="Times New Roman"/>
+          <w:color w:val="E6E6E6"/>
+        </w:rPr>
+      </w:pPr>
+    </w:p>
+    <w:p>
+      <w:pPr>
+        <w:rPr>
+          <w:rFonts w:ascii="Helvetica Neue" w:hAnsi="Helvetica Neue" w:cs="Times New Roman"/>
+          <w:color w:val="E6E6E6"/>
         </w:rPr>
       </w:pPr>
     </w:p>
@@ -245,12 +614,6 @@
         </w:rPr>
         <w:t>_</w:t>
       </w:r>
-      <w:r>
-        <w:rPr>
-          <w:rFonts w:ascii="Helvetica Neue" w:hAnsi="Helvetica Neue" w:cs="Times New Roman"/>
-        </w:rPr>
-        <w:t xml:space="preserve"> </w:t>
-      </w:r>
     </w:p>
     <w:p>
       <w:pPr>
@@ -613,34 +976,6 @@
           <w:rFonts w:ascii="Helvetica Neue" w:hAnsi="Helvetica Neue" w:cs="Times New Roman"/>
         </w:rPr>
       </w:pPr>
-    </w:p>
-    <w:p>
-      <w:pPr>
-        <w:rPr>
-          <w:rFonts w:ascii="Helvetica Neue" w:hAnsi="Helvetica Neue" w:cs="Times New Roman"/>
-        </w:rPr>
-      </w:pPr>
-    </w:p>
-    <w:p>
-      <w:pPr>
-        <w:rPr>
-          <w:rFonts w:ascii="Helvetica Neue" w:hAnsi="Helvetica Neue" w:cs="Times New Roman"/>
-        </w:rPr>
-      </w:pPr>
-    </w:p>
-    <w:p>
-      <w:pPr>
-        <w:rPr>
-          <w:rFonts w:ascii="Helvetica Neue" w:hAnsi="Helvetica Neue" w:cs="Times New Roman"/>
-        </w:rPr>
-      </w:pPr>
-    </w:p>
-    <w:p>
-      <w:pPr>
-        <w:rPr>
-          <w:rFonts w:ascii="Helvetica Neue" w:hAnsi="Helvetica Neue" w:cs="Times New Roman"/>
-        </w:rPr>
-      </w:pPr>
       <w:r>
         <w:rPr>
           <w:rFonts w:ascii="Helvetica Neue" w:hAnsi="Helvetica Neue" w:cs="Times New Roman"/>
@@ -743,12 +1078,16 @@
         <w:jc w:val="center"/>
         <w:rPr>
           <w:rFonts w:ascii="Helvetica Neue" w:hAnsi="Helvetica Neue" w:cs="Times New Roman"/>
+          <w:sz w:val="48"/>
+          <w:szCs w:val="48"/>
         </w:rPr>
       </w:pPr>
       <w:r>
         <w:rPr>
           <w:rFonts w:ascii="Helvetica Neue" w:hAnsi="Helvetica Neue" w:cs="Times New Roman"/>
           <w:b/>
+          <w:sz w:val="48"/>
+          <w:szCs w:val="48"/>
         </w:rPr>
         <w:t>ANNOTATIONS</w:t>
       </w:r>
@@ -1024,12 +1363,17 @@
         <w:jc w:val="center"/>
         <w:rPr>
           <w:rFonts w:ascii="Helvetica Neue" w:hAnsi="Helvetica Neue" w:cs="Times New Roman"/>
-        </w:rPr>
-      </w:pPr>
-      <w:r>
-        <w:rPr>
-          <w:rFonts w:ascii="Helvetica Neue" w:hAnsi="Helvetica Neue" w:cs="Times New Roman"/>
           <w:b/>
+          <w:sz w:val="48"/>
+          <w:szCs w:val="48"/>
+        </w:rPr>
+      </w:pPr>
+      <w:r>
+        <w:rPr>
+          <w:rFonts w:ascii="Helvetica Neue" w:hAnsi="Helvetica Neue" w:cs="Times New Roman"/>
+          <w:b/>
+          <w:sz w:val="48"/>
+          <w:szCs w:val="48"/>
         </w:rPr>
         <w:t>LEGACY</w:t>
       </w:r>
@@ -1193,11 +1537,6 @@
           <w:rFonts w:ascii="Helvetica Neue" w:hAnsi="Helvetica Neue" w:cs="Times New Roman"/>
         </w:rPr>
         <w:tab/>
-      </w:r>
-      <w:r>
-        <w:rPr>
-          <w:rFonts w:ascii="Helvetica Neue" w:hAnsi="Helvetica Neue" w:cs="Times New Roman"/>
-        </w:rPr>
         <w:t xml:space="preserve">[Note : </w:t>
       </w:r>
       <w:r>
@@ -1457,12 +1796,6 @@
         <w:rPr>
           <w:rFonts w:ascii="Helvetica Neue" w:hAnsi="Helvetica Neue" w:cs="Times New Roman"/>
         </w:rPr>
-        <w:t xml:space="preserve"> </w:t>
-      </w:r>
-      <w:r>
-        <w:rPr>
-          <w:rFonts w:ascii="Helvetica Neue" w:hAnsi="Helvetica Neue" w:cs="Times New Roman"/>
-        </w:rPr>
         <w:t>[photoshot]</w:t>
       </w:r>
       <w:r>
@@ -1493,6 +1826,8 @@
           <w:rFonts w:ascii="Helvetica Neue" w:hAnsi="Helvetica Neue" w:cs="Times New Roman"/>
         </w:rPr>
       </w:pPr>
+      <w:bookmarkStart w:id="0" w:name="_GoBack"/>
+      <w:bookmarkEnd w:id="0"/>
     </w:p>
     <w:sectPr>
       <w:headerReference w:type="default" r:id="rId8"/>
@@ -1530,7 +1865,9 @@
   <w:p>
     <w:pPr>
       <w:pStyle w:val="Footer"/>
-      <w:jc w:val="right"/>
+      <w:tabs>
+        <w:tab w:val="clear" w:pos="4703"/>
+      </w:tabs>
       <w:rPr>
         <w:rFonts w:ascii="Helvetica Neue" w:hAnsi="Helvetica Neue"/>
       </w:rPr>
@@ -1539,7 +1876,49 @@
       <w:rPr>
         <w:rFonts w:ascii="Helvetica Neue" w:hAnsi="Helvetica Neue"/>
       </w:rPr>
-      <w:t>KARL VP BERTIN</w:t>
+      <w:t>VERSION 2.00</w:t>
+    </w:r>
+    <w:r>
+      <w:rPr>
+        <w:rFonts w:ascii="Helvetica Neue" w:hAnsi="Helvetica Neue"/>
+      </w:rPr>
+      <w:tab/>
+    </w:r>
+    <w:r>
+      <w:rPr>
+        <w:rStyle w:val="PageNumber"/>
+        <w:rFonts w:ascii="Helvetica Neue" w:hAnsi="Helvetica Neue"/>
+      </w:rPr>
+      <w:fldChar w:fldCharType="begin"/>
+    </w:r>
+    <w:r>
+      <w:rPr>
+        <w:rStyle w:val="PageNumber"/>
+        <w:rFonts w:ascii="Helvetica Neue" w:hAnsi="Helvetica Neue"/>
+      </w:rPr>
+      <w:instrText xml:space="preserve"> PAGE </w:instrText>
+    </w:r>
+    <w:r>
+      <w:rPr>
+        <w:rStyle w:val="PageNumber"/>
+        <w:rFonts w:ascii="Helvetica Neue" w:hAnsi="Helvetica Neue"/>
+      </w:rPr>
+      <w:fldChar w:fldCharType="separate"/>
+    </w:r>
+    <w:r>
+      <w:rPr>
+        <w:rStyle w:val="PageNumber"/>
+        <w:rFonts w:ascii="Helvetica Neue" w:hAnsi="Helvetica Neue"/>
+        <w:noProof/>
+      </w:rPr>
+      <w:t>1</w:t>
+    </w:r>
+    <w:r>
+      <w:rPr>
+        <w:rStyle w:val="PageNumber"/>
+        <w:rFonts w:ascii="Helvetica Neue" w:hAnsi="Helvetica Neue"/>
+      </w:rPr>
+      <w:fldChar w:fldCharType="end"/>
     </w:r>
   </w:p>
 </w:ftr>
@@ -1569,10 +1948,25 @@
   <w:p>
     <w:pPr>
       <w:pStyle w:val="Header"/>
+      <w:tabs>
+        <w:tab w:val="clear" w:pos="4703"/>
+      </w:tabs>
       <w:rPr>
         <w:rFonts w:ascii="Helvetica Neue" w:hAnsi="Helvetica Neue"/>
       </w:rPr>
     </w:pPr>
+    <w:r>
+      <w:rPr>
+        <w:rFonts w:ascii="Helvetica Neue" w:hAnsi="Helvetica Neue"/>
+      </w:rPr>
+      <w:t>KARL BERTIN</w:t>
+    </w:r>
+    <w:r>
+      <w:rPr>
+        <w:rFonts w:ascii="Helvetica Neue" w:hAnsi="Helvetica Neue"/>
+      </w:rPr>
+      <w:tab/>
+    </w:r>
     <w:r>
       <w:rPr>
         <w:rFonts w:ascii="Helvetica Neue" w:hAnsi="Helvetica Neue"/>
@@ -2454,7 +2848,7 @@
 </file>
 
 <file path=customXml/itemProps1.xml><?xml version="1.0" encoding="utf-8"?>
-<ds:datastoreItem xmlns:ds="http://schemas.openxmlformats.org/officeDocument/2006/customXml" ds:itemID="{E3FF587E-EA7C-A648-8FDB-D88B705AC144}">
+<ds:datastoreItem xmlns:ds="http://schemas.openxmlformats.org/officeDocument/2006/customXml" ds:itemID="{B272CC85-802A-3D42-9199-3AC0E2CB9BDD}">
   <ds:schemaRefs>
     <ds:schemaRef ds:uri="http://schemas.openxmlformats.org/officeDocument/2006/bibliography"/>
   </ds:schemaRefs>

</xml_diff>

<commit_message>
notetakingsystem.docx 2 updated to version 2.5B. [notetakingsystem.docx 2.5 ('2.5A') never released.]
</commit_message>
<xml_diff>
--- a/notetakingsystem.docx
+++ b/notetakingsystem.docx
@@ -4,146 +4,167 @@
   <w:body>
     <w:p>
       <w:pPr>
-        <w:rPr>
-          <w:rFonts w:ascii="Helvetica Neue" w:hAnsi="Helvetica Neue" w:cs="Times New Roman"/>
-        </w:rPr>
-      </w:pPr>
-    </w:p>
-    <w:p>
-      <w:pPr>
-        <w:rPr>
-          <w:rFonts w:ascii="Helvetica Neue" w:hAnsi="Helvetica Neue" w:cs="Times New Roman"/>
-        </w:rPr>
-      </w:pPr>
-    </w:p>
-    <w:p>
-      <w:pPr>
-        <w:rPr>
-          <w:rFonts w:ascii="Helvetica Neue" w:hAnsi="Helvetica Neue" w:cs="Times New Roman"/>
-        </w:rPr>
-      </w:pPr>
-    </w:p>
-    <w:p>
-      <w:pPr>
-        <w:rPr>
-          <w:rFonts w:ascii="Helvetica Neue" w:hAnsi="Helvetica Neue" w:cs="Times New Roman"/>
-        </w:rPr>
-      </w:pPr>
-    </w:p>
-    <w:p>
-      <w:pPr>
-        <w:rPr>
-          <w:rFonts w:ascii="Helvetica Neue" w:hAnsi="Helvetica Neue" w:cs="Times New Roman"/>
-        </w:rPr>
-      </w:pPr>
-    </w:p>
-    <w:p>
-      <w:pPr>
-        <w:rPr>
-          <w:rFonts w:ascii="Helvetica Neue" w:hAnsi="Helvetica Neue" w:cs="Times New Roman"/>
-        </w:rPr>
-      </w:pPr>
-    </w:p>
-    <w:p>
-      <w:pPr>
-        <w:rPr>
-          <w:rFonts w:ascii="Helvetica Neue" w:hAnsi="Helvetica Neue" w:cs="Times New Roman"/>
-        </w:rPr>
-      </w:pPr>
-    </w:p>
-    <w:p>
-      <w:pPr>
-        <w:rPr>
-          <w:rFonts w:ascii="Helvetica Neue" w:hAnsi="Helvetica Neue" w:cs="Times New Roman"/>
-        </w:rPr>
-      </w:pPr>
-    </w:p>
-    <w:p>
-      <w:pPr>
-        <w:rPr>
-          <w:rFonts w:ascii="Helvetica Neue" w:hAnsi="Helvetica Neue" w:cs="Times New Roman"/>
-        </w:rPr>
-      </w:pPr>
-    </w:p>
-    <w:p>
-      <w:pPr>
-        <w:rPr>
-          <w:rFonts w:ascii="Helvetica Neue" w:hAnsi="Helvetica Neue" w:cs="Times New Roman"/>
-        </w:rPr>
-      </w:pPr>
-    </w:p>
-    <w:p>
-      <w:pPr>
-        <w:rPr>
-          <w:rFonts w:ascii="Helvetica Neue" w:hAnsi="Helvetica Neue" w:cs="Times New Roman"/>
-        </w:rPr>
-      </w:pPr>
-    </w:p>
-    <w:p>
-      <w:pPr>
-        <w:rPr>
-          <w:rFonts w:ascii="Helvetica Neue" w:hAnsi="Helvetica Neue" w:cs="Times New Roman"/>
-        </w:rPr>
-      </w:pPr>
-    </w:p>
-    <w:p>
-      <w:pPr>
-        <w:rPr>
-          <w:rFonts w:ascii="Helvetica Neue" w:hAnsi="Helvetica Neue" w:cs="Times New Roman"/>
-        </w:rPr>
-      </w:pPr>
-    </w:p>
-    <w:p>
-      <w:pPr>
-        <w:rPr>
-          <w:rFonts w:ascii="Helvetica Neue" w:hAnsi="Helvetica Neue" w:cs="Times New Roman"/>
-        </w:rPr>
-      </w:pPr>
-    </w:p>
-    <w:p>
-      <w:pPr>
-        <w:rPr>
-          <w:rFonts w:ascii="Helvetica Neue" w:hAnsi="Helvetica Neue" w:cs="Times New Roman"/>
-        </w:rPr>
-      </w:pPr>
-    </w:p>
-    <w:p>
-      <w:pPr>
-        <w:rPr>
-          <w:rFonts w:ascii="Helvetica Neue" w:hAnsi="Helvetica Neue" w:cs="Times New Roman"/>
-        </w:rPr>
-      </w:pPr>
-    </w:p>
-    <w:p>
-      <w:pPr>
-        <w:rPr>
-          <w:rFonts w:ascii="Helvetica Neue" w:hAnsi="Helvetica Neue" w:cs="Times New Roman"/>
-        </w:rPr>
-      </w:pPr>
-    </w:p>
-    <w:p>
-      <w:pPr>
-        <w:rPr>
-          <w:rFonts w:ascii="Helvetica Neue" w:hAnsi="Helvetica Neue" w:cs="Times New Roman"/>
-        </w:rPr>
-      </w:pPr>
-    </w:p>
-    <w:p>
-      <w:pPr>
-        <w:rPr>
-          <w:rFonts w:ascii="Helvetica Neue" w:hAnsi="Helvetica Neue" w:cs="Times New Roman"/>
-        </w:rPr>
-      </w:pPr>
-    </w:p>
-    <w:p>
-      <w:pPr>
-        <w:rPr>
-          <w:rFonts w:ascii="Helvetica Neue" w:hAnsi="Helvetica Neue" w:cs="Times New Roman"/>
-        </w:rPr>
-      </w:pPr>
-    </w:p>
-    <w:p>
-      <w:pPr>
+        <w:spacing w:line="0" w:lineRule="atLeast"/>
+        <w:rPr>
+          <w:rFonts w:ascii="Helvetica Neue" w:hAnsi="Helvetica Neue" w:cs="Times New Roman"/>
+        </w:rPr>
+      </w:pPr>
+    </w:p>
+    <w:p>
+      <w:pPr>
+        <w:spacing w:line="0" w:lineRule="atLeast"/>
+        <w:rPr>
+          <w:rFonts w:ascii="Helvetica Neue" w:hAnsi="Helvetica Neue" w:cs="Times New Roman"/>
+        </w:rPr>
+      </w:pPr>
+    </w:p>
+    <w:p>
+      <w:pPr>
+        <w:spacing w:line="0" w:lineRule="atLeast"/>
+        <w:rPr>
+          <w:rFonts w:ascii="Helvetica Neue" w:hAnsi="Helvetica Neue" w:cs="Times New Roman"/>
+        </w:rPr>
+      </w:pPr>
+    </w:p>
+    <w:p>
+      <w:pPr>
+        <w:spacing w:line="0" w:lineRule="atLeast"/>
+        <w:rPr>
+          <w:rFonts w:ascii="Helvetica Neue" w:hAnsi="Helvetica Neue" w:cs="Times New Roman"/>
+        </w:rPr>
+      </w:pPr>
+    </w:p>
+    <w:p>
+      <w:pPr>
+        <w:spacing w:line="0" w:lineRule="atLeast"/>
+        <w:rPr>
+          <w:rFonts w:ascii="Helvetica Neue" w:hAnsi="Helvetica Neue" w:cs="Times New Roman"/>
+        </w:rPr>
+      </w:pPr>
+    </w:p>
+    <w:p>
+      <w:pPr>
+        <w:spacing w:line="0" w:lineRule="atLeast"/>
+        <w:rPr>
+          <w:rFonts w:ascii="Helvetica Neue" w:hAnsi="Helvetica Neue" w:cs="Times New Roman"/>
+        </w:rPr>
+      </w:pPr>
+    </w:p>
+    <w:p>
+      <w:pPr>
+        <w:spacing w:line="0" w:lineRule="atLeast"/>
+        <w:rPr>
+          <w:rFonts w:ascii="Helvetica Neue" w:hAnsi="Helvetica Neue" w:cs="Times New Roman"/>
+        </w:rPr>
+      </w:pPr>
+    </w:p>
+    <w:p>
+      <w:pPr>
+        <w:spacing w:line="0" w:lineRule="atLeast"/>
+        <w:rPr>
+          <w:rFonts w:ascii="Helvetica Neue" w:hAnsi="Helvetica Neue" w:cs="Times New Roman"/>
+        </w:rPr>
+      </w:pPr>
+    </w:p>
+    <w:p>
+      <w:pPr>
+        <w:spacing w:line="0" w:lineRule="atLeast"/>
+        <w:rPr>
+          <w:rFonts w:ascii="Helvetica Neue" w:hAnsi="Helvetica Neue" w:cs="Times New Roman"/>
+        </w:rPr>
+      </w:pPr>
+    </w:p>
+    <w:p>
+      <w:pPr>
+        <w:spacing w:line="0" w:lineRule="atLeast"/>
+        <w:rPr>
+          <w:rFonts w:ascii="Helvetica Neue" w:hAnsi="Helvetica Neue" w:cs="Times New Roman"/>
+        </w:rPr>
+      </w:pPr>
+    </w:p>
+    <w:p>
+      <w:pPr>
+        <w:spacing w:line="0" w:lineRule="atLeast"/>
+        <w:rPr>
+          <w:rFonts w:ascii="Helvetica Neue" w:hAnsi="Helvetica Neue" w:cs="Times New Roman"/>
+        </w:rPr>
+      </w:pPr>
+    </w:p>
+    <w:p>
+      <w:pPr>
+        <w:spacing w:line="0" w:lineRule="atLeast"/>
+        <w:rPr>
+          <w:rFonts w:ascii="Helvetica Neue" w:hAnsi="Helvetica Neue" w:cs="Times New Roman"/>
+        </w:rPr>
+      </w:pPr>
+    </w:p>
+    <w:p>
+      <w:pPr>
+        <w:spacing w:line="0" w:lineRule="atLeast"/>
+        <w:rPr>
+          <w:rFonts w:ascii="Helvetica Neue" w:hAnsi="Helvetica Neue" w:cs="Times New Roman"/>
+        </w:rPr>
+      </w:pPr>
+    </w:p>
+    <w:p>
+      <w:pPr>
+        <w:spacing w:line="0" w:lineRule="atLeast"/>
+        <w:rPr>
+          <w:rFonts w:ascii="Helvetica Neue" w:hAnsi="Helvetica Neue" w:cs="Times New Roman"/>
+        </w:rPr>
+      </w:pPr>
+    </w:p>
+    <w:p>
+      <w:pPr>
+        <w:spacing w:line="0" w:lineRule="atLeast"/>
+        <w:rPr>
+          <w:rFonts w:ascii="Helvetica Neue" w:hAnsi="Helvetica Neue" w:cs="Times New Roman"/>
+        </w:rPr>
+      </w:pPr>
+    </w:p>
+    <w:p>
+      <w:pPr>
+        <w:spacing w:line="0" w:lineRule="atLeast"/>
+        <w:rPr>
+          <w:rFonts w:ascii="Helvetica Neue" w:hAnsi="Helvetica Neue" w:cs="Times New Roman"/>
+        </w:rPr>
+      </w:pPr>
+    </w:p>
+    <w:p>
+      <w:pPr>
+        <w:spacing w:line="0" w:lineRule="atLeast"/>
+        <w:rPr>
+          <w:rFonts w:ascii="Helvetica Neue" w:hAnsi="Helvetica Neue" w:cs="Times New Roman"/>
+        </w:rPr>
+      </w:pPr>
+    </w:p>
+    <w:p>
+      <w:pPr>
+        <w:spacing w:line="0" w:lineRule="atLeast"/>
+        <w:rPr>
+          <w:rFonts w:ascii="Helvetica Neue" w:hAnsi="Helvetica Neue" w:cs="Times New Roman"/>
+        </w:rPr>
+      </w:pPr>
+    </w:p>
+    <w:p>
+      <w:pPr>
+        <w:spacing w:line="0" w:lineRule="atLeast"/>
+        <w:rPr>
+          <w:rFonts w:ascii="Helvetica Neue" w:hAnsi="Helvetica Neue" w:cs="Times New Roman"/>
+        </w:rPr>
+      </w:pPr>
+    </w:p>
+    <w:p>
+      <w:pPr>
+        <w:spacing w:line="0" w:lineRule="atLeast"/>
+        <w:rPr>
+          <w:rFonts w:ascii="Helvetica Neue" w:hAnsi="Helvetica Neue" w:cs="Times New Roman"/>
+        </w:rPr>
+      </w:pPr>
+    </w:p>
+    <w:p>
+      <w:pPr>
+        <w:spacing w:line="0" w:lineRule="atLeast"/>
         <w:rPr>
           <w:rFonts w:ascii="Helvetica Neue" w:hAnsi="Helvetica Neue" w:cs="Times New Roman"/>
           <w:b/>
@@ -159,6 +180,7 @@
     </w:p>
     <w:p>
       <w:pPr>
+        <w:spacing w:line="0" w:lineRule="atLeast"/>
         <w:rPr>
           <w:rFonts w:ascii="Helvetica Neue" w:hAnsi="Helvetica Neue" w:cs="Times New Roman"/>
           <w:b/>
@@ -178,8 +200,10 @@
     </w:p>
     <w:p>
       <w:pPr>
-        <w:rPr>
-          <w:rFonts w:ascii="Helvetica Neue" w:hAnsi="Helvetica Neue" w:cs="Times New Roman"/>
+        <w:spacing w:line="0" w:lineRule="atLeast"/>
+        <w:rPr>
+          <w:rFonts w:ascii="Helvetica Neue" w:hAnsi="Helvetica Neue" w:cs="Times New Roman"/>
+          <w:color w:val="E6E6E6"/>
         </w:rPr>
       </w:pPr>
       <w:r>
@@ -196,148 +220,184 @@
           <w:b/>
           <w:color w:val="E6E6E6"/>
         </w:rPr>
-        <w:t>2.00</w:t>
-      </w:r>
-    </w:p>
-    <w:p>
-      <w:pPr>
-        <w:rPr>
-          <w:rFonts w:ascii="Helvetica Neue" w:hAnsi="Helvetica Neue" w:cs="Times New Roman"/>
-        </w:rPr>
-      </w:pPr>
-    </w:p>
-    <w:p>
-      <w:pPr>
-        <w:rPr>
-          <w:rFonts w:ascii="Helvetica Neue" w:hAnsi="Helvetica Neue" w:cs="Times New Roman"/>
-        </w:rPr>
-      </w:pPr>
-    </w:p>
-    <w:p>
-      <w:pPr>
-        <w:rPr>
-          <w:rFonts w:ascii="Helvetica Neue" w:hAnsi="Helvetica Neue" w:cs="Times New Roman"/>
-        </w:rPr>
-      </w:pPr>
-    </w:p>
-    <w:p>
-      <w:pPr>
-        <w:rPr>
-          <w:rFonts w:ascii="Helvetica Neue" w:hAnsi="Helvetica Neue" w:cs="Times New Roman"/>
-        </w:rPr>
-      </w:pPr>
-    </w:p>
-    <w:p>
-      <w:pPr>
-        <w:rPr>
-          <w:rFonts w:ascii="Helvetica Neue" w:hAnsi="Helvetica Neue" w:cs="Times New Roman"/>
-        </w:rPr>
-      </w:pPr>
-    </w:p>
-    <w:p>
-      <w:pPr>
-        <w:rPr>
-          <w:rFonts w:ascii="Helvetica Neue" w:hAnsi="Helvetica Neue" w:cs="Times New Roman"/>
-        </w:rPr>
-      </w:pPr>
-    </w:p>
-    <w:p>
-      <w:pPr>
-        <w:rPr>
-          <w:rFonts w:ascii="Helvetica Neue" w:hAnsi="Helvetica Neue" w:cs="Times New Roman"/>
-        </w:rPr>
-      </w:pPr>
-    </w:p>
-    <w:p>
-      <w:pPr>
-        <w:rPr>
-          <w:rFonts w:ascii="Helvetica Neue" w:hAnsi="Helvetica Neue" w:cs="Times New Roman"/>
-        </w:rPr>
-      </w:pPr>
-    </w:p>
-    <w:p>
-      <w:pPr>
-        <w:rPr>
-          <w:rFonts w:ascii="Helvetica Neue" w:hAnsi="Helvetica Neue" w:cs="Times New Roman"/>
-        </w:rPr>
-      </w:pPr>
-    </w:p>
-    <w:p>
-      <w:pPr>
-        <w:rPr>
-          <w:rFonts w:ascii="Helvetica Neue" w:hAnsi="Helvetica Neue" w:cs="Times New Roman"/>
-        </w:rPr>
-      </w:pPr>
-    </w:p>
-    <w:p>
-      <w:pPr>
-        <w:rPr>
-          <w:rFonts w:ascii="Helvetica Neue" w:hAnsi="Helvetica Neue" w:cs="Times New Roman"/>
-        </w:rPr>
-      </w:pPr>
-    </w:p>
-    <w:p>
-      <w:pPr>
-        <w:rPr>
-          <w:rFonts w:ascii="Helvetica Neue" w:hAnsi="Helvetica Neue" w:cs="Times New Roman"/>
-        </w:rPr>
-      </w:pPr>
-    </w:p>
-    <w:p>
-      <w:pPr>
-        <w:rPr>
-          <w:rFonts w:ascii="Helvetica Neue" w:hAnsi="Helvetica Neue" w:cs="Times New Roman"/>
-        </w:rPr>
-      </w:pPr>
-    </w:p>
-    <w:p>
-      <w:pPr>
-        <w:rPr>
-          <w:rFonts w:ascii="Helvetica Neue" w:hAnsi="Helvetica Neue" w:cs="Times New Roman"/>
-        </w:rPr>
-      </w:pPr>
-    </w:p>
-    <w:p>
-      <w:pPr>
-        <w:rPr>
-          <w:rFonts w:ascii="Helvetica Neue" w:hAnsi="Helvetica Neue" w:cs="Times New Roman"/>
-        </w:rPr>
-      </w:pPr>
-    </w:p>
-    <w:p>
-      <w:pPr>
-        <w:rPr>
-          <w:rFonts w:ascii="Helvetica Neue" w:hAnsi="Helvetica Neue" w:cs="Times New Roman"/>
-        </w:rPr>
-      </w:pPr>
-    </w:p>
-    <w:p>
-      <w:pPr>
-        <w:rPr>
-          <w:rFonts w:ascii="Helvetica Neue" w:hAnsi="Helvetica Neue" w:cs="Times New Roman"/>
-        </w:rPr>
-      </w:pPr>
-    </w:p>
-    <w:p>
-      <w:pPr>
-        <w:rPr>
-          <w:rFonts w:ascii="Helvetica Neue" w:hAnsi="Helvetica Neue" w:cs="Times New Roman"/>
-        </w:rPr>
-      </w:pPr>
-    </w:p>
-    <w:p>
-      <w:pPr>
-        <w:rPr>
-          <w:rFonts w:ascii="Helvetica Neue" w:hAnsi="Helvetica Neue" w:cs="Times New Roman"/>
-        </w:rPr>
-      </w:pPr>
-    </w:p>
-    <w:p>
-      <w:pPr>
-        <w:rPr>
-          <w:rFonts w:ascii="Helvetica Neue" w:hAnsi="Helvetica Neue" w:cs="Times New Roman"/>
+        <w:t>2.</w:t>
+      </w:r>
+      <w:r>
+        <w:rPr>
+          <w:rFonts w:ascii="Helvetica Neue" w:hAnsi="Helvetica Neue" w:cs="Times New Roman"/>
+          <w:b/>
           <w:color w:val="E6E6E6"/>
         </w:rPr>
+        <w:t>5</w:t>
+      </w:r>
+      <w:r>
+        <w:rPr>
+          <w:rFonts w:ascii="Helvetica Neue" w:hAnsi="Helvetica Neue" w:cs="Times New Roman"/>
+          <w:b/>
+          <w:color w:val="E6E6E6"/>
+        </w:rPr>
+        <w:t>B</w:t>
+      </w:r>
+    </w:p>
+    <w:p>
+      <w:pPr>
+        <w:spacing w:line="0" w:lineRule="atLeast"/>
+        <w:rPr>
+          <w:rFonts w:ascii="Helvetica Neue" w:hAnsi="Helvetica Neue" w:cs="Times New Roman"/>
+        </w:rPr>
+      </w:pPr>
+    </w:p>
+    <w:p>
+      <w:pPr>
+        <w:spacing w:line="0" w:lineRule="atLeast"/>
+        <w:rPr>
+          <w:rFonts w:ascii="Helvetica Neue" w:hAnsi="Helvetica Neue" w:cs="Times New Roman"/>
+        </w:rPr>
+      </w:pPr>
+    </w:p>
+    <w:p>
+      <w:pPr>
+        <w:spacing w:line="0" w:lineRule="atLeast"/>
+        <w:rPr>
+          <w:rFonts w:ascii="Helvetica Neue" w:hAnsi="Helvetica Neue" w:cs="Times New Roman"/>
+        </w:rPr>
+      </w:pPr>
+    </w:p>
+    <w:p>
+      <w:pPr>
+        <w:spacing w:line="0" w:lineRule="atLeast"/>
+        <w:rPr>
+          <w:rFonts w:ascii="Helvetica Neue" w:hAnsi="Helvetica Neue" w:cs="Times New Roman"/>
+        </w:rPr>
+      </w:pPr>
+    </w:p>
+    <w:p>
+      <w:pPr>
+        <w:spacing w:line="0" w:lineRule="atLeast"/>
+        <w:rPr>
+          <w:rFonts w:ascii="Helvetica Neue" w:hAnsi="Helvetica Neue" w:cs="Times New Roman"/>
+        </w:rPr>
+      </w:pPr>
+    </w:p>
+    <w:p>
+      <w:pPr>
+        <w:spacing w:line="0" w:lineRule="atLeast"/>
+        <w:rPr>
+          <w:rFonts w:ascii="Helvetica Neue" w:hAnsi="Helvetica Neue" w:cs="Times New Roman"/>
+        </w:rPr>
+      </w:pPr>
+    </w:p>
+    <w:p>
+      <w:pPr>
+        <w:spacing w:line="0" w:lineRule="atLeast"/>
+        <w:rPr>
+          <w:rFonts w:ascii="Helvetica Neue" w:hAnsi="Helvetica Neue" w:cs="Times New Roman"/>
+        </w:rPr>
+      </w:pPr>
+    </w:p>
+    <w:p>
+      <w:pPr>
+        <w:spacing w:line="0" w:lineRule="atLeast"/>
+        <w:rPr>
+          <w:rFonts w:ascii="Helvetica Neue" w:hAnsi="Helvetica Neue" w:cs="Times New Roman"/>
+        </w:rPr>
+      </w:pPr>
+    </w:p>
+    <w:p>
+      <w:pPr>
+        <w:spacing w:line="0" w:lineRule="atLeast"/>
+        <w:rPr>
+          <w:rFonts w:ascii="Helvetica Neue" w:hAnsi="Helvetica Neue" w:cs="Times New Roman"/>
+        </w:rPr>
+      </w:pPr>
+    </w:p>
+    <w:p>
+      <w:pPr>
+        <w:spacing w:line="0" w:lineRule="atLeast"/>
+        <w:rPr>
+          <w:rFonts w:ascii="Helvetica Neue" w:hAnsi="Helvetica Neue" w:cs="Times New Roman"/>
+        </w:rPr>
+      </w:pPr>
+    </w:p>
+    <w:p>
+      <w:pPr>
+        <w:spacing w:line="0" w:lineRule="atLeast"/>
+        <w:rPr>
+          <w:rFonts w:ascii="Helvetica Neue" w:hAnsi="Helvetica Neue" w:cs="Times New Roman"/>
+        </w:rPr>
+      </w:pPr>
+    </w:p>
+    <w:p>
+      <w:pPr>
+        <w:spacing w:line="0" w:lineRule="atLeast"/>
+        <w:rPr>
+          <w:rFonts w:ascii="Helvetica Neue" w:hAnsi="Helvetica Neue" w:cs="Times New Roman"/>
+        </w:rPr>
+      </w:pPr>
+    </w:p>
+    <w:p>
+      <w:pPr>
+        <w:spacing w:line="0" w:lineRule="atLeast"/>
+        <w:rPr>
+          <w:rFonts w:ascii="Helvetica Neue" w:hAnsi="Helvetica Neue" w:cs="Times New Roman"/>
+        </w:rPr>
+      </w:pPr>
+    </w:p>
+    <w:p>
+      <w:pPr>
+        <w:spacing w:line="0" w:lineRule="atLeast"/>
+        <w:rPr>
+          <w:rFonts w:ascii="Helvetica Neue" w:hAnsi="Helvetica Neue" w:cs="Times New Roman"/>
+        </w:rPr>
+      </w:pPr>
+    </w:p>
+    <w:p>
+      <w:pPr>
+        <w:spacing w:line="0" w:lineRule="atLeast"/>
+        <w:rPr>
+          <w:rFonts w:ascii="Helvetica Neue" w:hAnsi="Helvetica Neue" w:cs="Times New Roman"/>
+        </w:rPr>
+      </w:pPr>
+    </w:p>
+    <w:p>
+      <w:pPr>
+        <w:spacing w:line="0" w:lineRule="atLeast"/>
+        <w:rPr>
+          <w:rFonts w:ascii="Helvetica Neue" w:hAnsi="Helvetica Neue" w:cs="Times New Roman"/>
+        </w:rPr>
+      </w:pPr>
+    </w:p>
+    <w:p>
+      <w:pPr>
+        <w:spacing w:line="0" w:lineRule="atLeast"/>
+        <w:rPr>
+          <w:rFonts w:ascii="Helvetica Neue" w:hAnsi="Helvetica Neue" w:cs="Times New Roman"/>
+        </w:rPr>
+      </w:pPr>
+    </w:p>
+    <w:p>
+      <w:pPr>
+        <w:spacing w:line="0" w:lineRule="atLeast"/>
+        <w:rPr>
+          <w:rFonts w:ascii="Helvetica Neue" w:hAnsi="Helvetica Neue" w:cs="Times New Roman"/>
+        </w:rPr>
+      </w:pPr>
+    </w:p>
+    <w:p>
+      <w:pPr>
+        <w:spacing w:line="0" w:lineRule="atLeast"/>
+        <w:rPr>
+          <w:rFonts w:ascii="Helvetica Neue" w:hAnsi="Helvetica Neue" w:cs="Times New Roman"/>
+        </w:rPr>
+      </w:pPr>
+    </w:p>
+    <w:p>
+      <w:pPr>
+        <w:spacing w:line="0" w:lineRule="atLeast"/>
+        <w:rPr>
+          <w:rFonts w:ascii="Helvetica Neue" w:hAnsi="Helvetica Neue" w:cs="Times New Roman"/>
+          <w:color w:val="E6E6E6"/>
+        </w:rPr>
       </w:pPr>
       <w:r>
         <w:rPr>
@@ -348,27 +408,31 @@
     </w:p>
     <w:p>
       <w:pPr>
-        <w:rPr>
-          <w:rFonts w:ascii="Helvetica Neue" w:hAnsi="Helvetica Neue" w:cs="Times New Roman"/>
-        </w:rPr>
-      </w:pPr>
-    </w:p>
-    <w:p>
-      <w:pPr>
-        <w:rPr>
-          <w:rFonts w:ascii="Helvetica Neue" w:hAnsi="Helvetica Neue" w:cs="Times New Roman"/>
-        </w:rPr>
-      </w:pPr>
-    </w:p>
-    <w:p>
-      <w:pPr>
-        <w:rPr>
-          <w:rFonts w:ascii="Helvetica Neue" w:hAnsi="Helvetica Neue" w:cs="Times New Roman"/>
-        </w:rPr>
-      </w:pPr>
-    </w:p>
-    <w:p>
-      <w:pPr>
+        <w:spacing w:line="0" w:lineRule="atLeast"/>
+        <w:rPr>
+          <w:rFonts w:ascii="Helvetica Neue" w:hAnsi="Helvetica Neue" w:cs="Times New Roman"/>
+        </w:rPr>
+      </w:pPr>
+    </w:p>
+    <w:p>
+      <w:pPr>
+        <w:spacing w:line="0" w:lineRule="atLeast"/>
+        <w:rPr>
+          <w:rFonts w:ascii="Helvetica Neue" w:hAnsi="Helvetica Neue" w:cs="Times New Roman"/>
+        </w:rPr>
+      </w:pPr>
+    </w:p>
+    <w:p>
+      <w:pPr>
+        <w:spacing w:line="0" w:lineRule="atLeast"/>
+        <w:rPr>
+          <w:rFonts w:ascii="Helvetica Neue" w:hAnsi="Helvetica Neue" w:cs="Times New Roman"/>
+        </w:rPr>
+      </w:pPr>
+    </w:p>
+    <w:p>
+      <w:pPr>
+        <w:spacing w:line="0" w:lineRule="atLeast"/>
         <w:jc w:val="center"/>
         <w:rPr>
           <w:rFonts w:ascii="Helvetica Neue" w:hAnsi="Helvetica Neue" w:cs="Times New Roman"/>
@@ -388,27 +452,31 @@
     </w:p>
     <w:p>
       <w:pPr>
-        <w:rPr>
-          <w:rFonts w:ascii="Helvetica Neue" w:hAnsi="Helvetica Neue" w:cs="Times New Roman"/>
-        </w:rPr>
-      </w:pPr>
-    </w:p>
-    <w:p>
-      <w:pPr>
-        <w:rPr>
-          <w:rFonts w:ascii="Helvetica Neue" w:hAnsi="Helvetica Neue" w:cs="Times New Roman"/>
-        </w:rPr>
-      </w:pPr>
-    </w:p>
-    <w:p>
-      <w:pPr>
-        <w:rPr>
-          <w:rFonts w:ascii="Helvetica Neue" w:hAnsi="Helvetica Neue" w:cs="Times New Roman"/>
-        </w:rPr>
-      </w:pPr>
-    </w:p>
-    <w:p>
-      <w:pPr>
+        <w:spacing w:line="0" w:lineRule="atLeast"/>
+        <w:rPr>
+          <w:rFonts w:ascii="Helvetica Neue" w:hAnsi="Helvetica Neue" w:cs="Times New Roman"/>
+        </w:rPr>
+      </w:pPr>
+    </w:p>
+    <w:p>
+      <w:pPr>
+        <w:spacing w:line="0" w:lineRule="atLeast"/>
+        <w:rPr>
+          <w:rFonts w:ascii="Helvetica Neue" w:hAnsi="Helvetica Neue" w:cs="Times New Roman"/>
+        </w:rPr>
+      </w:pPr>
+    </w:p>
+    <w:p>
+      <w:pPr>
+        <w:spacing w:line="0" w:lineRule="atLeast"/>
+        <w:rPr>
+          <w:rFonts w:ascii="Helvetica Neue" w:hAnsi="Helvetica Neue" w:cs="Times New Roman"/>
+        </w:rPr>
+      </w:pPr>
+    </w:p>
+    <w:p>
+      <w:pPr>
+        <w:spacing w:line="0" w:lineRule="atLeast"/>
         <w:rPr>
           <w:rFonts w:ascii="Helvetica Neue" w:hAnsi="Helvetica Neue" w:cs="Times New Roman"/>
         </w:rPr>
@@ -422,6 +490,7 @@
     </w:p>
     <w:p>
       <w:pPr>
+        <w:spacing w:line="0" w:lineRule="atLeast"/>
         <w:jc w:val="right"/>
         <w:rPr>
           <w:rFonts w:ascii="Helvetica Neue" w:hAnsi="Helvetica Neue" w:cs="Times New Roman"/>
@@ -451,6 +520,7 @@
         <w:pBdr>
           <w:bottom w:val="single" w:sz="6" w:space="1" w:color="auto"/>
         </w:pBdr>
+        <w:spacing w:line="0" w:lineRule="atLeast"/>
         <w:rPr>
           <w:rFonts w:ascii="Helvetica Neue" w:hAnsi="Helvetica Neue" w:cs="Times New Roman"/>
           <w:color w:val="E6E6E6"/>
@@ -459,6 +529,7 @@
     </w:p>
     <w:p>
       <w:pPr>
+        <w:spacing w:line="0" w:lineRule="atLeast"/>
         <w:rPr>
           <w:rFonts w:ascii="Helvetica Neue" w:hAnsi="Helvetica Neue" w:cs="Times New Roman"/>
           <w:color w:val="E6E6E6"/>
@@ -467,6 +538,7 @@
     </w:p>
     <w:p>
       <w:pPr>
+        <w:spacing w:line="0" w:lineRule="atLeast"/>
         <w:rPr>
           <w:rFonts w:ascii="Helvetica Neue" w:hAnsi="Helvetica Neue" w:cs="Times New Roman"/>
         </w:rPr>
@@ -480,6 +552,7 @@
     </w:p>
     <w:p>
       <w:pPr>
+        <w:spacing w:line="0" w:lineRule="atLeast"/>
         <w:jc w:val="right"/>
         <w:rPr>
           <w:rFonts w:ascii="Helvetica Neue" w:hAnsi="Helvetica Neue" w:cs="Times New Roman"/>
@@ -509,20 +582,23 @@
         <w:pBdr>
           <w:bottom w:val="single" w:sz="6" w:space="1" w:color="auto"/>
         </w:pBdr>
-        <w:rPr>
-          <w:rFonts w:ascii="Helvetica Neue" w:hAnsi="Helvetica Neue" w:cs="Times New Roman"/>
-        </w:rPr>
-      </w:pPr>
-    </w:p>
-    <w:p>
-      <w:pPr>
-        <w:rPr>
-          <w:rFonts w:ascii="Helvetica Neue" w:hAnsi="Helvetica Neue" w:cs="Times New Roman"/>
-        </w:rPr>
-      </w:pPr>
-    </w:p>
-    <w:p>
-      <w:pPr>
+        <w:spacing w:line="0" w:lineRule="atLeast"/>
+        <w:rPr>
+          <w:rFonts w:ascii="Helvetica Neue" w:hAnsi="Helvetica Neue" w:cs="Times New Roman"/>
+        </w:rPr>
+      </w:pPr>
+    </w:p>
+    <w:p>
+      <w:pPr>
+        <w:spacing w:line="0" w:lineRule="atLeast"/>
+        <w:rPr>
+          <w:rFonts w:ascii="Helvetica Neue" w:hAnsi="Helvetica Neue" w:cs="Times New Roman"/>
+        </w:rPr>
+      </w:pPr>
+    </w:p>
+    <w:p>
+      <w:pPr>
+        <w:spacing w:line="0" w:lineRule="atLeast"/>
         <w:rPr>
           <w:rFonts w:ascii="Helvetica Neue" w:hAnsi="Helvetica Neue" w:cs="Times New Roman"/>
         </w:rPr>
@@ -536,6 +612,7 @@
     </w:p>
     <w:p>
       <w:pPr>
+        <w:spacing w:line="0" w:lineRule="atLeast"/>
         <w:jc w:val="right"/>
         <w:rPr>
           <w:rFonts w:ascii="Helvetica Neue" w:hAnsi="Helvetica Neue" w:cs="Times New Roman"/>
@@ -577,20 +654,23 @@
         <w:pBdr>
           <w:bottom w:val="single" w:sz="6" w:space="1" w:color="auto"/>
         </w:pBdr>
-        <w:rPr>
-          <w:rFonts w:ascii="Helvetica Neue" w:hAnsi="Helvetica Neue" w:cs="Times New Roman"/>
-        </w:rPr>
-      </w:pPr>
-    </w:p>
-    <w:p>
-      <w:pPr>
-        <w:rPr>
-          <w:rFonts w:ascii="Helvetica Neue" w:hAnsi="Helvetica Neue" w:cs="Times New Roman"/>
-        </w:rPr>
-      </w:pPr>
-    </w:p>
-    <w:p>
-      <w:pPr>
+        <w:spacing w:line="0" w:lineRule="atLeast"/>
+        <w:rPr>
+          <w:rFonts w:ascii="Helvetica Neue" w:hAnsi="Helvetica Neue" w:cs="Times New Roman"/>
+        </w:rPr>
+      </w:pPr>
+    </w:p>
+    <w:p>
+      <w:pPr>
+        <w:spacing w:line="0" w:lineRule="atLeast"/>
+        <w:rPr>
+          <w:rFonts w:ascii="Helvetica Neue" w:hAnsi="Helvetica Neue" w:cs="Times New Roman"/>
+        </w:rPr>
+      </w:pPr>
+    </w:p>
+    <w:p>
+      <w:pPr>
+        <w:spacing w:line="0" w:lineRule="atLeast"/>
         <w:rPr>
           <w:rFonts w:ascii="Helvetica Neue" w:hAnsi="Helvetica Neue" w:cs="Times New Roman"/>
         </w:rPr>
@@ -604,7 +684,7 @@
       <w:r>
         <w:rPr>
           <w:rFonts w:ascii="Helvetica Neue" w:hAnsi="Helvetica Neue" w:cs="Times New Roman"/>
-          <w:color w:val="E6E6E6"/>
+          <w:color w:val="808080"/>
         </w:rPr>
         <w:t>█</w:t>
       </w:r>
@@ -617,6 +697,7 @@
     </w:p>
     <w:p>
       <w:pPr>
+        <w:spacing w:line="0" w:lineRule="atLeast"/>
         <w:jc w:val="right"/>
         <w:rPr>
           <w:rFonts w:ascii="Helvetica Neue" w:hAnsi="Helvetica Neue" w:cs="Times New Roman"/>
@@ -646,20 +727,23 @@
         <w:pBdr>
           <w:bottom w:val="single" w:sz="6" w:space="1" w:color="auto"/>
         </w:pBdr>
-        <w:rPr>
-          <w:rFonts w:ascii="Helvetica Neue" w:hAnsi="Helvetica Neue" w:cs="Times New Roman"/>
-        </w:rPr>
-      </w:pPr>
-    </w:p>
-    <w:p>
-      <w:pPr>
-        <w:rPr>
-          <w:rFonts w:ascii="Helvetica Neue" w:hAnsi="Helvetica Neue" w:cs="Times New Roman"/>
-        </w:rPr>
-      </w:pPr>
-    </w:p>
-    <w:p>
-      <w:pPr>
+        <w:spacing w:line="0" w:lineRule="atLeast"/>
+        <w:rPr>
+          <w:rFonts w:ascii="Helvetica Neue" w:hAnsi="Helvetica Neue" w:cs="Times New Roman"/>
+        </w:rPr>
+      </w:pPr>
+    </w:p>
+    <w:p>
+      <w:pPr>
+        <w:spacing w:line="0" w:lineRule="atLeast"/>
+        <w:rPr>
+          <w:rFonts w:ascii="Helvetica Neue" w:hAnsi="Helvetica Neue" w:cs="Times New Roman"/>
+        </w:rPr>
+      </w:pPr>
+    </w:p>
+    <w:p>
+      <w:pPr>
+        <w:spacing w:line="0" w:lineRule="atLeast"/>
         <w:rPr>
           <w:rFonts w:ascii="Helvetica Neue" w:hAnsi="Helvetica Neue" w:cs="Times New Roman"/>
         </w:rPr>
@@ -673,6 +757,7 @@
     </w:p>
     <w:p>
       <w:pPr>
+        <w:spacing w:line="0" w:lineRule="atLeast"/>
         <w:jc w:val="right"/>
         <w:rPr>
           <w:rFonts w:ascii="Helvetica Neue" w:hAnsi="Helvetica Neue" w:cs="Times New Roman"/>
@@ -702,20 +787,23 @@
         <w:pBdr>
           <w:bottom w:val="single" w:sz="6" w:space="1" w:color="auto"/>
         </w:pBdr>
-        <w:rPr>
-          <w:rFonts w:ascii="Helvetica Neue" w:hAnsi="Helvetica Neue" w:cs="Times New Roman"/>
-        </w:rPr>
-      </w:pPr>
-    </w:p>
-    <w:p>
-      <w:pPr>
-        <w:rPr>
-          <w:rFonts w:ascii="Helvetica Neue" w:hAnsi="Helvetica Neue" w:cs="Times New Roman"/>
-        </w:rPr>
-      </w:pPr>
-    </w:p>
-    <w:p>
-      <w:pPr>
+        <w:spacing w:line="0" w:lineRule="atLeast"/>
+        <w:rPr>
+          <w:rFonts w:ascii="Helvetica Neue" w:hAnsi="Helvetica Neue" w:cs="Times New Roman"/>
+        </w:rPr>
+      </w:pPr>
+    </w:p>
+    <w:p>
+      <w:pPr>
+        <w:spacing w:line="0" w:lineRule="atLeast"/>
+        <w:rPr>
+          <w:rFonts w:ascii="Helvetica Neue" w:hAnsi="Helvetica Neue" w:cs="Times New Roman"/>
+        </w:rPr>
+      </w:pPr>
+    </w:p>
+    <w:p>
+      <w:pPr>
+        <w:spacing w:line="0" w:lineRule="atLeast"/>
         <w:rPr>
           <w:rFonts w:ascii="Helvetica Neue" w:hAnsi="Helvetica Neue" w:cs="Times New Roman"/>
         </w:rPr>
@@ -729,6 +817,7 @@
     </w:p>
     <w:p>
       <w:pPr>
+        <w:spacing w:line="0" w:lineRule="atLeast"/>
         <w:jc w:val="right"/>
         <w:rPr>
           <w:rFonts w:ascii="Helvetica Neue" w:hAnsi="Helvetica Neue" w:cs="Times New Roman"/>
@@ -746,20 +835,23 @@
         <w:pBdr>
           <w:bottom w:val="single" w:sz="6" w:space="1" w:color="auto"/>
         </w:pBdr>
-        <w:rPr>
-          <w:rFonts w:ascii="Helvetica Neue" w:hAnsi="Helvetica Neue" w:cs="Times New Roman"/>
-        </w:rPr>
-      </w:pPr>
-    </w:p>
-    <w:p>
-      <w:pPr>
-        <w:rPr>
-          <w:rFonts w:ascii="Helvetica Neue" w:hAnsi="Helvetica Neue" w:cs="Times New Roman"/>
-        </w:rPr>
-      </w:pPr>
-    </w:p>
-    <w:p>
-      <w:pPr>
+        <w:spacing w:line="0" w:lineRule="atLeast"/>
+        <w:rPr>
+          <w:rFonts w:ascii="Helvetica Neue" w:hAnsi="Helvetica Neue" w:cs="Times New Roman"/>
+        </w:rPr>
+      </w:pPr>
+    </w:p>
+    <w:p>
+      <w:pPr>
+        <w:spacing w:line="0" w:lineRule="atLeast"/>
+        <w:rPr>
+          <w:rFonts w:ascii="Helvetica Neue" w:hAnsi="Helvetica Neue" w:cs="Times New Roman"/>
+        </w:rPr>
+      </w:pPr>
+    </w:p>
+    <w:p>
+      <w:pPr>
+        <w:spacing w:line="0" w:lineRule="atLeast"/>
         <w:rPr>
           <w:rFonts w:ascii="Helvetica Neue" w:hAnsi="Helvetica Neue" w:cs="Times New Roman"/>
         </w:rPr>
@@ -773,6 +865,7 @@
     </w:p>
     <w:p>
       <w:pPr>
+        <w:spacing w:line="0" w:lineRule="atLeast"/>
         <w:jc w:val="right"/>
         <w:rPr>
           <w:rFonts w:ascii="Helvetica Neue" w:hAnsi="Helvetica Neue" w:cs="Times New Roman"/>
@@ -782,7 +875,19 @@
         <w:rPr>
           <w:rFonts w:ascii="Helvetica Neue" w:hAnsi="Helvetica Neue" w:cs="Times New Roman"/>
         </w:rPr>
-        <w:t>‘’</w:t>
+        <w:t>‘</w:t>
+      </w:r>
+      <w:r>
+        <w:rPr>
+          <w:rFonts w:ascii="Helvetica Neue" w:hAnsi="Helvetica Neue" w:cs="Times New Roman"/>
+        </w:rPr>
+        <w:t>end of temporary</w:t>
+      </w:r>
+      <w:r>
+        <w:rPr>
+          <w:rFonts w:ascii="Helvetica Neue" w:hAnsi="Helvetica Neue" w:cs="Times New Roman"/>
+        </w:rPr>
+        <w:t>’</w:t>
       </w:r>
     </w:p>
     <w:p>
@@ -790,20 +895,23 @@
         <w:pBdr>
           <w:bottom w:val="single" w:sz="6" w:space="1" w:color="auto"/>
         </w:pBdr>
-        <w:rPr>
-          <w:rFonts w:ascii="Helvetica Neue" w:hAnsi="Helvetica Neue" w:cs="Times New Roman"/>
-        </w:rPr>
-      </w:pPr>
-    </w:p>
-    <w:p>
-      <w:pPr>
-        <w:rPr>
-          <w:rFonts w:ascii="Helvetica Neue" w:hAnsi="Helvetica Neue" w:cs="Times New Roman"/>
-        </w:rPr>
-      </w:pPr>
-    </w:p>
-    <w:p>
-      <w:pPr>
+        <w:spacing w:line="0" w:lineRule="atLeast"/>
+        <w:rPr>
+          <w:rFonts w:ascii="Helvetica Neue" w:hAnsi="Helvetica Neue" w:cs="Times New Roman"/>
+        </w:rPr>
+      </w:pPr>
+    </w:p>
+    <w:p>
+      <w:pPr>
+        <w:spacing w:line="0" w:lineRule="atLeast"/>
+        <w:rPr>
+          <w:rFonts w:ascii="Helvetica Neue" w:hAnsi="Helvetica Neue" w:cs="Times New Roman"/>
+        </w:rPr>
+      </w:pPr>
+    </w:p>
+    <w:p>
+      <w:pPr>
+        <w:spacing w:line="0" w:lineRule="atLeast"/>
         <w:rPr>
           <w:rFonts w:ascii="Helvetica Neue" w:hAnsi="Helvetica Neue" w:cs="Times New Roman"/>
         </w:rPr>
@@ -817,6 +925,7 @@
     </w:p>
     <w:p>
       <w:pPr>
+        <w:spacing w:line="0" w:lineRule="atLeast"/>
         <w:jc w:val="right"/>
         <w:rPr>
           <w:rFonts w:ascii="Helvetica Neue" w:hAnsi="Helvetica Neue" w:cs="Times New Roman"/>
@@ -846,20 +955,23 @@
         <w:pBdr>
           <w:bottom w:val="single" w:sz="6" w:space="1" w:color="auto"/>
         </w:pBdr>
-        <w:rPr>
-          <w:rFonts w:ascii="Helvetica Neue" w:hAnsi="Helvetica Neue" w:cs="Times New Roman"/>
-        </w:rPr>
-      </w:pPr>
-    </w:p>
-    <w:p>
-      <w:pPr>
-        <w:rPr>
-          <w:rFonts w:ascii="Helvetica Neue" w:hAnsi="Helvetica Neue" w:cs="Times New Roman"/>
-        </w:rPr>
-      </w:pPr>
-    </w:p>
-    <w:p>
-      <w:pPr>
+        <w:spacing w:line="0" w:lineRule="atLeast"/>
+        <w:rPr>
+          <w:rFonts w:ascii="Helvetica Neue" w:hAnsi="Helvetica Neue" w:cs="Times New Roman"/>
+        </w:rPr>
+      </w:pPr>
+    </w:p>
+    <w:p>
+      <w:pPr>
+        <w:spacing w:line="0" w:lineRule="atLeast"/>
+        <w:rPr>
+          <w:rFonts w:ascii="Helvetica Neue" w:hAnsi="Helvetica Neue" w:cs="Times New Roman"/>
+        </w:rPr>
+      </w:pPr>
+    </w:p>
+    <w:p>
+      <w:pPr>
+        <w:spacing w:line="0" w:lineRule="atLeast"/>
         <w:rPr>
           <w:rFonts w:ascii="Helvetica Neue" w:hAnsi="Helvetica Neue" w:cs="Times New Roman"/>
         </w:rPr>
@@ -873,6 +985,7 @@
     </w:p>
     <w:p>
       <w:pPr>
+        <w:spacing w:line="0" w:lineRule="atLeast"/>
         <w:jc w:val="right"/>
         <w:rPr>
           <w:rFonts w:ascii="Helvetica Neue" w:hAnsi="Helvetica Neue" w:cs="Times New Roman"/>
@@ -902,20 +1015,23 @@
         <w:pBdr>
           <w:bottom w:val="single" w:sz="6" w:space="1" w:color="auto"/>
         </w:pBdr>
-        <w:rPr>
-          <w:rFonts w:ascii="Helvetica Neue" w:hAnsi="Helvetica Neue" w:cs="Times New Roman"/>
-        </w:rPr>
-      </w:pPr>
-    </w:p>
-    <w:p>
-      <w:pPr>
-        <w:rPr>
-          <w:rFonts w:ascii="Helvetica Neue" w:hAnsi="Helvetica Neue" w:cs="Times New Roman"/>
-        </w:rPr>
-      </w:pPr>
-    </w:p>
-    <w:p>
-      <w:pPr>
+        <w:spacing w:line="0" w:lineRule="atLeast"/>
+        <w:rPr>
+          <w:rFonts w:ascii="Helvetica Neue" w:hAnsi="Helvetica Neue" w:cs="Times New Roman"/>
+        </w:rPr>
+      </w:pPr>
+    </w:p>
+    <w:p>
+      <w:pPr>
+        <w:spacing w:line="0" w:lineRule="atLeast"/>
+        <w:rPr>
+          <w:rFonts w:ascii="Helvetica Neue" w:hAnsi="Helvetica Neue" w:cs="Times New Roman"/>
+        </w:rPr>
+      </w:pPr>
+    </w:p>
+    <w:p>
+      <w:pPr>
+        <w:spacing w:line="0" w:lineRule="atLeast"/>
         <w:rPr>
           <w:rFonts w:ascii="Helvetica Neue" w:hAnsi="Helvetica Neue" w:cs="Times New Roman"/>
         </w:rPr>
@@ -929,6 +1045,7 @@
     </w:p>
     <w:p>
       <w:pPr>
+        <w:spacing w:line="0" w:lineRule="atLeast"/>
         <w:jc w:val="right"/>
         <w:rPr>
           <w:rFonts w:ascii="Helvetica Neue" w:hAnsi="Helvetica Neue" w:cs="Times New Roman"/>
@@ -958,20 +1075,23 @@
         <w:pBdr>
           <w:bottom w:val="single" w:sz="6" w:space="1" w:color="auto"/>
         </w:pBdr>
-        <w:rPr>
-          <w:rFonts w:ascii="Helvetica Neue" w:hAnsi="Helvetica Neue" w:cs="Times New Roman"/>
-        </w:rPr>
-      </w:pPr>
-    </w:p>
-    <w:p>
-      <w:pPr>
-        <w:rPr>
-          <w:rFonts w:ascii="Helvetica Neue" w:hAnsi="Helvetica Neue" w:cs="Times New Roman"/>
-        </w:rPr>
-      </w:pPr>
-    </w:p>
-    <w:p>
-      <w:pPr>
+        <w:spacing w:line="0" w:lineRule="atLeast"/>
+        <w:rPr>
+          <w:rFonts w:ascii="Helvetica Neue" w:hAnsi="Helvetica Neue" w:cs="Times New Roman"/>
+        </w:rPr>
+      </w:pPr>
+    </w:p>
+    <w:p>
+      <w:pPr>
+        <w:spacing w:line="0" w:lineRule="atLeast"/>
+        <w:rPr>
+          <w:rFonts w:ascii="Helvetica Neue" w:hAnsi="Helvetica Neue" w:cs="Times New Roman"/>
+        </w:rPr>
+      </w:pPr>
+    </w:p>
+    <w:p>
+      <w:pPr>
+        <w:spacing w:line="0" w:lineRule="atLeast"/>
         <w:rPr>
           <w:rFonts w:ascii="Helvetica Neue" w:hAnsi="Helvetica Neue" w:cs="Times New Roman"/>
         </w:rPr>
@@ -985,6 +1105,7 @@
     </w:p>
     <w:p>
       <w:pPr>
+        <w:spacing w:line="0" w:lineRule="atLeast"/>
         <w:jc w:val="right"/>
         <w:rPr>
           <w:rFonts w:ascii="Helvetica Neue" w:hAnsi="Helvetica Neue" w:cs="Times New Roman"/>
@@ -1000,13 +1121,13 @@
         <w:rPr>
           <w:rFonts w:ascii="Helvetica Neue" w:hAnsi="Helvetica Neue" w:cs="Times New Roman"/>
         </w:rPr>
-        <w:t xml:space="preserve">back to </w:t>
-      </w:r>
-      <w:r>
-        <w:rPr>
-          <w:rFonts w:ascii="Helvetica Neue" w:hAnsi="Helvetica Neue" w:cs="Times New Roman"/>
-        </w:rPr>
-        <w:t>before fast-forward</w:t>
+        <w:t xml:space="preserve">temporary </w:t>
+      </w:r>
+      <w:r>
+        <w:rPr>
+          <w:rFonts w:ascii="Helvetica Neue" w:hAnsi="Helvetica Neue" w:cs="Times New Roman"/>
+        </w:rPr>
+        <w:t>rewind</w:t>
       </w:r>
       <w:r>
         <w:rPr>
@@ -1020,20 +1141,23 @@
         <w:pBdr>
           <w:bottom w:val="single" w:sz="6" w:space="1" w:color="auto"/>
         </w:pBdr>
-        <w:rPr>
-          <w:rFonts w:ascii="Helvetica Neue" w:hAnsi="Helvetica Neue" w:cs="Times New Roman"/>
-        </w:rPr>
-      </w:pPr>
-    </w:p>
-    <w:p>
-      <w:pPr>
-        <w:rPr>
-          <w:rFonts w:ascii="Helvetica Neue" w:hAnsi="Helvetica Neue" w:cs="Times New Roman"/>
-        </w:rPr>
-      </w:pPr>
-    </w:p>
-    <w:p>
-      <w:pPr>
+        <w:spacing w:line="0" w:lineRule="atLeast"/>
+        <w:rPr>
+          <w:rFonts w:ascii="Helvetica Neue" w:hAnsi="Helvetica Neue" w:cs="Times New Roman"/>
+        </w:rPr>
+      </w:pPr>
+    </w:p>
+    <w:p>
+      <w:pPr>
+        <w:spacing w:line="0" w:lineRule="atLeast"/>
+        <w:rPr>
+          <w:rFonts w:ascii="Helvetica Neue" w:hAnsi="Helvetica Neue" w:cs="Times New Roman"/>
+        </w:rPr>
+      </w:pPr>
+    </w:p>
+    <w:p>
+      <w:pPr>
+        <w:spacing w:line="0" w:lineRule="atLeast"/>
         <w:rPr>
           <w:rFonts w:ascii="Helvetica Neue" w:hAnsi="Helvetica Neue" w:cs="Times New Roman"/>
         </w:rPr>
@@ -1047,6 +1171,7 @@
     </w:p>
     <w:p>
       <w:pPr>
+        <w:spacing w:line="0" w:lineRule="atLeast"/>
         <w:jc w:val="right"/>
         <w:rPr>
           <w:rFonts w:ascii="Helvetica Neue" w:hAnsi="Helvetica Neue" w:cs="Times New Roman"/>
@@ -1061,6 +1186,7 @@
     </w:p>
     <w:p>
       <w:pPr>
+        <w:spacing w:line="0" w:lineRule="atLeast"/>
         <w:rPr>
           <w:rFonts w:ascii="Helvetica Neue" w:hAnsi="Helvetica Neue" w:cs="Times New Roman"/>
           <w:b/>
@@ -1075,6 +1201,31 @@
     </w:p>
     <w:p>
       <w:pPr>
+        <w:spacing w:line="0" w:lineRule="atLeast"/>
+        <w:rPr>
+          <w:rFonts w:ascii="Helvetica Neue" w:hAnsi="Helvetica Neue" w:cs="Times New Roman"/>
+        </w:rPr>
+      </w:pPr>
+    </w:p>
+    <w:p>
+      <w:pPr>
+        <w:spacing w:line="0" w:lineRule="atLeast"/>
+        <w:rPr>
+          <w:rFonts w:ascii="Helvetica Neue" w:hAnsi="Helvetica Neue" w:cs="Times New Roman"/>
+        </w:rPr>
+      </w:pPr>
+    </w:p>
+    <w:p>
+      <w:pPr>
+        <w:spacing w:line="0" w:lineRule="atLeast"/>
+        <w:rPr>
+          <w:rFonts w:ascii="Helvetica Neue" w:hAnsi="Helvetica Neue" w:cs="Times New Roman"/>
+        </w:rPr>
+      </w:pPr>
+    </w:p>
+    <w:p>
+      <w:pPr>
+        <w:spacing w:line="0" w:lineRule="atLeast"/>
         <w:jc w:val="center"/>
         <w:rPr>
           <w:rFonts w:ascii="Helvetica Neue" w:hAnsi="Helvetica Neue" w:cs="Times New Roman"/>
@@ -1094,27 +1245,31 @@
     </w:p>
     <w:p>
       <w:pPr>
-        <w:rPr>
-          <w:rFonts w:ascii="Helvetica Neue" w:hAnsi="Helvetica Neue" w:cs="Times New Roman"/>
-        </w:rPr>
-      </w:pPr>
-    </w:p>
-    <w:p>
-      <w:pPr>
-        <w:rPr>
-          <w:rFonts w:ascii="Helvetica Neue" w:hAnsi="Helvetica Neue" w:cs="Times New Roman"/>
-        </w:rPr>
-      </w:pPr>
-    </w:p>
-    <w:p>
-      <w:pPr>
-        <w:rPr>
-          <w:rFonts w:ascii="Helvetica Neue" w:hAnsi="Helvetica Neue" w:cs="Times New Roman"/>
-        </w:rPr>
-      </w:pPr>
-    </w:p>
-    <w:p>
-      <w:pPr>
+        <w:spacing w:line="0" w:lineRule="atLeast"/>
+        <w:rPr>
+          <w:rFonts w:ascii="Helvetica Neue" w:hAnsi="Helvetica Neue" w:cs="Times New Roman"/>
+        </w:rPr>
+      </w:pPr>
+    </w:p>
+    <w:p>
+      <w:pPr>
+        <w:spacing w:line="0" w:lineRule="atLeast"/>
+        <w:rPr>
+          <w:rFonts w:ascii="Helvetica Neue" w:hAnsi="Helvetica Neue" w:cs="Times New Roman"/>
+        </w:rPr>
+      </w:pPr>
+    </w:p>
+    <w:p>
+      <w:pPr>
+        <w:spacing w:line="0" w:lineRule="atLeast"/>
+        <w:rPr>
+          <w:rFonts w:ascii="Helvetica Neue" w:hAnsi="Helvetica Neue" w:cs="Times New Roman"/>
+        </w:rPr>
+      </w:pPr>
+    </w:p>
+    <w:p>
+      <w:pPr>
+        <w:spacing w:line="0" w:lineRule="atLeast"/>
         <w:rPr>
           <w:rFonts w:ascii="Helvetica Neue" w:hAnsi="Helvetica Neue" w:cs="Times New Roman"/>
         </w:rPr>
@@ -1128,7 +1283,9 @@
       <w:r>
         <w:rPr>
           <w:rFonts w:ascii="Helvetica Neue" w:hAnsi="Helvetica Neue" w:cs="Times New Roman"/>
-          <w:color w:val="E6E6E6"/>
+          <w:color w:val="BFBFBF"/>
+          <w:sz w:val="22"/>
+          <w:szCs w:val="22"/>
         </w:rPr>
         <w:t>█</w:t>
       </w:r>
@@ -1141,6 +1298,7 @@
     </w:p>
     <w:p>
       <w:pPr>
+        <w:spacing w:line="0" w:lineRule="atLeast"/>
         <w:jc w:val="right"/>
         <w:rPr>
           <w:rFonts w:ascii="Helvetica Neue" w:hAnsi="Helvetica Neue" w:cs="Times New Roman"/>
@@ -1206,20 +1364,23 @@
         <w:pBdr>
           <w:bottom w:val="single" w:sz="6" w:space="1" w:color="auto"/>
         </w:pBdr>
-        <w:rPr>
-          <w:rFonts w:ascii="Helvetica Neue" w:hAnsi="Helvetica Neue" w:cs="Times New Roman"/>
-        </w:rPr>
-      </w:pPr>
-    </w:p>
-    <w:p>
-      <w:pPr>
-        <w:rPr>
-          <w:rFonts w:ascii="Helvetica Neue" w:hAnsi="Helvetica Neue" w:cs="Times New Roman"/>
-        </w:rPr>
-      </w:pPr>
-    </w:p>
-    <w:p>
-      <w:pPr>
+        <w:spacing w:line="0" w:lineRule="atLeast"/>
+        <w:rPr>
+          <w:rFonts w:ascii="Helvetica Neue" w:hAnsi="Helvetica Neue" w:cs="Times New Roman"/>
+        </w:rPr>
+      </w:pPr>
+    </w:p>
+    <w:p>
+      <w:pPr>
+        <w:spacing w:line="0" w:lineRule="atLeast"/>
+        <w:rPr>
+          <w:rFonts w:ascii="Helvetica Neue" w:hAnsi="Helvetica Neue" w:cs="Times New Roman"/>
+        </w:rPr>
+      </w:pPr>
+    </w:p>
+    <w:p>
+      <w:pPr>
+        <w:spacing w:line="0" w:lineRule="atLeast"/>
         <w:rPr>
           <w:rFonts w:ascii="Helvetica Neue" w:hAnsi="Helvetica Neue" w:cs="Times New Roman"/>
         </w:rPr>
@@ -1233,7 +1394,9 @@
       <w:r>
         <w:rPr>
           <w:rFonts w:ascii="Helvetica Neue" w:hAnsi="Helvetica Neue" w:cs="Times New Roman"/>
-          <w:color w:val="E6E6E6"/>
+          <w:color w:val="BFBFBF"/>
+          <w:sz w:val="22"/>
+          <w:szCs w:val="22"/>
         </w:rPr>
         <w:t>█</w:t>
       </w:r>
@@ -1246,6 +1409,7 @@
     </w:p>
     <w:p>
       <w:pPr>
+        <w:spacing w:line="0" w:lineRule="atLeast"/>
         <w:jc w:val="right"/>
         <w:rPr>
           <w:rFonts w:ascii="Helvetica Neue" w:hAnsi="Helvetica Neue" w:cs="Times New Roman"/>
@@ -1281,20 +1445,23 @@
         <w:pBdr>
           <w:bottom w:val="single" w:sz="6" w:space="1" w:color="auto"/>
         </w:pBdr>
-        <w:rPr>
-          <w:rFonts w:ascii="Helvetica Neue" w:hAnsi="Helvetica Neue" w:cs="Times New Roman"/>
-        </w:rPr>
-      </w:pPr>
-    </w:p>
-    <w:p>
-      <w:pPr>
-        <w:rPr>
-          <w:rFonts w:ascii="Helvetica Neue" w:hAnsi="Helvetica Neue" w:cs="Times New Roman"/>
-        </w:rPr>
-      </w:pPr>
-    </w:p>
-    <w:p>
-      <w:pPr>
+        <w:spacing w:line="0" w:lineRule="atLeast"/>
+        <w:rPr>
+          <w:rFonts w:ascii="Helvetica Neue" w:hAnsi="Helvetica Neue" w:cs="Times New Roman"/>
+        </w:rPr>
+      </w:pPr>
+    </w:p>
+    <w:p>
+      <w:pPr>
+        <w:spacing w:line="0" w:lineRule="atLeast"/>
+        <w:rPr>
+          <w:rFonts w:ascii="Helvetica Neue" w:hAnsi="Helvetica Neue" w:cs="Times New Roman"/>
+        </w:rPr>
+      </w:pPr>
+    </w:p>
+    <w:p>
+      <w:pPr>
+        <w:spacing w:line="0" w:lineRule="atLeast"/>
         <w:rPr>
           <w:rFonts w:ascii="Helvetica Neue" w:hAnsi="Helvetica Neue" w:cs="Times New Roman"/>
         </w:rPr>
@@ -1308,7 +1475,9 @@
       <w:r>
         <w:rPr>
           <w:rFonts w:ascii="Helvetica Neue" w:hAnsi="Helvetica Neue" w:cs="Times New Roman"/>
-          <w:color w:val="E6E6E6"/>
+          <w:color w:val="BFBFBF"/>
+          <w:sz w:val="22"/>
+          <w:szCs w:val="22"/>
         </w:rPr>
         <w:t>█</w:t>
       </w:r>
@@ -1321,6 +1490,7 @@
     </w:p>
     <w:p>
       <w:pPr>
+        <w:spacing w:line="0" w:lineRule="atLeast"/>
         <w:jc w:val="right"/>
         <w:rPr>
           <w:rFonts w:ascii="Helvetica Neue" w:hAnsi="Helvetica Neue" w:cs="Times New Roman"/>
@@ -1347,6 +1517,7 @@
     </w:p>
     <w:p>
       <w:pPr>
+        <w:spacing w:line="0" w:lineRule="atLeast"/>
         <w:rPr>
           <w:rFonts w:ascii="Helvetica Neue" w:hAnsi="Helvetica Neue" w:cs="Times New Roman"/>
         </w:rPr>
@@ -1360,6 +1531,31 @@
     </w:p>
     <w:p>
       <w:pPr>
+        <w:spacing w:line="0" w:lineRule="atLeast"/>
+        <w:rPr>
+          <w:rFonts w:ascii="Helvetica Neue" w:hAnsi="Helvetica Neue" w:cs="Times New Roman"/>
+        </w:rPr>
+      </w:pPr>
+    </w:p>
+    <w:p>
+      <w:pPr>
+        <w:spacing w:line="0" w:lineRule="atLeast"/>
+        <w:rPr>
+          <w:rFonts w:ascii="Helvetica Neue" w:hAnsi="Helvetica Neue" w:cs="Times New Roman"/>
+        </w:rPr>
+      </w:pPr>
+    </w:p>
+    <w:p>
+      <w:pPr>
+        <w:spacing w:line="0" w:lineRule="atLeast"/>
+        <w:rPr>
+          <w:rFonts w:ascii="Helvetica Neue" w:hAnsi="Helvetica Neue" w:cs="Times New Roman"/>
+        </w:rPr>
+      </w:pPr>
+    </w:p>
+    <w:p>
+      <w:pPr>
+        <w:spacing w:line="0" w:lineRule="atLeast"/>
         <w:jc w:val="center"/>
         <w:rPr>
           <w:rFonts w:ascii="Helvetica Neue" w:hAnsi="Helvetica Neue" w:cs="Times New Roman"/>
@@ -1380,27 +1576,31 @@
     </w:p>
     <w:p>
       <w:pPr>
-        <w:rPr>
-          <w:rFonts w:ascii="Helvetica Neue" w:hAnsi="Helvetica Neue" w:cs="Times New Roman"/>
-        </w:rPr>
-      </w:pPr>
-    </w:p>
-    <w:p>
-      <w:pPr>
-        <w:rPr>
-          <w:rFonts w:ascii="Helvetica Neue" w:hAnsi="Helvetica Neue" w:cs="Times New Roman"/>
-        </w:rPr>
-      </w:pPr>
-    </w:p>
-    <w:p>
-      <w:pPr>
-        <w:rPr>
-          <w:rFonts w:ascii="Helvetica Neue" w:hAnsi="Helvetica Neue" w:cs="Times New Roman"/>
-        </w:rPr>
-      </w:pPr>
-    </w:p>
-    <w:p>
-      <w:pPr>
+        <w:spacing w:line="0" w:lineRule="atLeast"/>
+        <w:rPr>
+          <w:rFonts w:ascii="Helvetica Neue" w:hAnsi="Helvetica Neue" w:cs="Times New Roman"/>
+        </w:rPr>
+      </w:pPr>
+    </w:p>
+    <w:p>
+      <w:pPr>
+        <w:spacing w:line="0" w:lineRule="atLeast"/>
+        <w:rPr>
+          <w:rFonts w:ascii="Helvetica Neue" w:hAnsi="Helvetica Neue" w:cs="Times New Roman"/>
+        </w:rPr>
+      </w:pPr>
+    </w:p>
+    <w:p>
+      <w:pPr>
+        <w:spacing w:line="0" w:lineRule="atLeast"/>
+        <w:rPr>
+          <w:rFonts w:ascii="Helvetica Neue" w:hAnsi="Helvetica Neue" w:cs="Times New Roman"/>
+        </w:rPr>
+      </w:pPr>
+    </w:p>
+    <w:p>
+      <w:pPr>
+        <w:spacing w:line="0" w:lineRule="atLeast"/>
         <w:rPr>
           <w:rFonts w:ascii="Helvetica Neue" w:hAnsi="Helvetica Neue" w:cs="Times New Roman"/>
         </w:rPr>
@@ -1435,6 +1635,7 @@
     </w:p>
     <w:p>
       <w:pPr>
+        <w:spacing w:line="0" w:lineRule="atLeast"/>
         <w:jc w:val="right"/>
         <w:rPr>
           <w:rFonts w:ascii="Helvetica Neue" w:hAnsi="Helvetica Neue" w:cs="Times New Roman"/>
@@ -1464,20 +1665,23 @@
         <w:pBdr>
           <w:bottom w:val="single" w:sz="6" w:space="1" w:color="auto"/>
         </w:pBdr>
-        <w:rPr>
-          <w:rFonts w:ascii="Helvetica Neue" w:hAnsi="Helvetica Neue" w:cs="Times New Roman"/>
-        </w:rPr>
-      </w:pPr>
-    </w:p>
-    <w:p>
-      <w:pPr>
-        <w:rPr>
-          <w:rFonts w:ascii="Helvetica Neue" w:hAnsi="Helvetica Neue" w:cs="Times New Roman"/>
-        </w:rPr>
-      </w:pPr>
-    </w:p>
-    <w:p>
-      <w:pPr>
+        <w:spacing w:line="0" w:lineRule="atLeast"/>
+        <w:rPr>
+          <w:rFonts w:ascii="Helvetica Neue" w:hAnsi="Helvetica Neue" w:cs="Times New Roman"/>
+        </w:rPr>
+      </w:pPr>
+    </w:p>
+    <w:p>
+      <w:pPr>
+        <w:spacing w:line="0" w:lineRule="atLeast"/>
+        <w:rPr>
+          <w:rFonts w:ascii="Helvetica Neue" w:hAnsi="Helvetica Neue" w:cs="Times New Roman"/>
+        </w:rPr>
+      </w:pPr>
+    </w:p>
+    <w:p>
+      <w:pPr>
+        <w:spacing w:line="0" w:lineRule="atLeast"/>
         <w:rPr>
           <w:rFonts w:ascii="Helvetica Neue" w:hAnsi="Helvetica Neue" w:cs="Times New Roman"/>
         </w:rPr>
@@ -1503,7 +1707,7 @@
       <w:r>
         <w:rPr>
           <w:rFonts w:ascii="Helvetica Neue" w:hAnsi="Helvetica Neue" w:cs="Times New Roman"/>
-          <w:color w:val="E6E6E6"/>
+          <w:color w:val="BFBFBF"/>
         </w:rPr>
         <w:t>█</w:t>
       </w:r>
@@ -1528,7 +1732,7 @@
       <w:r>
         <w:rPr>
           <w:rFonts w:ascii="Helvetica Neue" w:hAnsi="Helvetica Neue" w:cs="Times New Roman"/>
-          <w:color w:val="E6E6E6"/>
+          <w:color w:val="BFBFBF"/>
         </w:rPr>
         <w:t>█</w:t>
       </w:r>
@@ -1542,7 +1746,7 @@
       <w:r>
         <w:rPr>
           <w:rFonts w:ascii="Helvetica Neue" w:hAnsi="Helvetica Neue" w:cs="Times New Roman"/>
-          <w:color w:val="E6E6E6"/>
+          <w:color w:val="BFBFBF"/>
         </w:rPr>
         <w:t>█</w:t>
       </w:r>
@@ -1562,7 +1766,7 @@
       <w:r>
         <w:rPr>
           <w:rFonts w:ascii="Helvetica Neue" w:hAnsi="Helvetica Neue" w:cs="Times New Roman"/>
-          <w:color w:val="E6E6E6"/>
+          <w:color w:val="BFBFBF"/>
         </w:rPr>
         <w:t>█</w:t>
       </w:r>
@@ -1575,6 +1779,7 @@
     </w:p>
     <w:p>
       <w:pPr>
+        <w:spacing w:line="0" w:lineRule="atLeast"/>
         <w:jc w:val="right"/>
         <w:rPr>
           <w:rFonts w:ascii="Helvetica Neue" w:hAnsi="Helvetica Neue" w:cs="Times New Roman"/>
@@ -1604,20 +1809,25 @@
         <w:pBdr>
           <w:bottom w:val="single" w:sz="6" w:space="1" w:color="auto"/>
         </w:pBdr>
-        <w:rPr>
-          <w:rFonts w:ascii="Helvetica Neue" w:hAnsi="Helvetica Neue" w:cs="Times New Roman"/>
-        </w:rPr>
-      </w:pPr>
-    </w:p>
-    <w:p>
-      <w:pPr>
-        <w:rPr>
-          <w:rFonts w:ascii="Helvetica Neue" w:hAnsi="Helvetica Neue" w:cs="Times New Roman"/>
-        </w:rPr>
-      </w:pPr>
-    </w:p>
-    <w:p>
-      <w:pPr>
+        <w:spacing w:line="0" w:lineRule="atLeast"/>
+        <w:rPr>
+          <w:rFonts w:ascii="Helvetica Neue" w:hAnsi="Helvetica Neue" w:cs="Times New Roman"/>
+        </w:rPr>
+      </w:pPr>
+    </w:p>
+    <w:p>
+      <w:pPr>
+        <w:spacing w:line="0" w:lineRule="atLeast"/>
+        <w:rPr>
+          <w:rFonts w:ascii="Helvetica Neue" w:hAnsi="Helvetica Neue" w:cs="Times New Roman"/>
+        </w:rPr>
+      </w:pPr>
+      <w:bookmarkStart w:id="0" w:name="_GoBack"/>
+      <w:bookmarkEnd w:id="0"/>
+    </w:p>
+    <w:p>
+      <w:pPr>
+        <w:spacing w:line="0" w:lineRule="atLeast"/>
         <w:rPr>
           <w:rFonts w:ascii="Helvetica Neue" w:hAnsi="Helvetica Neue" w:cs="Times New Roman"/>
         </w:rPr>
@@ -1649,7 +1859,7 @@
       <w:r>
         <w:rPr>
           <w:rFonts w:ascii="Helvetica Neue" w:hAnsi="Helvetica Neue" w:cs="Times New Roman"/>
-          <w:color w:val="E6E6E6"/>
+          <w:color w:val="BFBFBF"/>
         </w:rPr>
         <w:t>█</w:t>
       </w:r>
@@ -1669,7 +1879,7 @@
       <w:r>
         <w:rPr>
           <w:rFonts w:ascii="Helvetica Neue" w:hAnsi="Helvetica Neue" w:cs="Times New Roman"/>
-          <w:color w:val="E6E6E6"/>
+          <w:color w:val="BFBFBF"/>
         </w:rPr>
         <w:t>█</w:t>
       </w:r>
@@ -1689,6 +1899,7 @@
     </w:p>
     <w:p>
       <w:pPr>
+        <w:spacing w:line="0" w:lineRule="atLeast"/>
         <w:jc w:val="right"/>
         <w:rPr>
           <w:rFonts w:ascii="Helvetica Neue" w:hAnsi="Helvetica Neue" w:cs="Times New Roman"/>
@@ -1718,20 +1929,23 @@
         <w:pBdr>
           <w:bottom w:val="single" w:sz="6" w:space="1" w:color="auto"/>
         </w:pBdr>
-        <w:rPr>
-          <w:rFonts w:ascii="Helvetica Neue" w:hAnsi="Helvetica Neue" w:cs="Times New Roman"/>
-        </w:rPr>
-      </w:pPr>
-    </w:p>
-    <w:p>
-      <w:pPr>
-        <w:rPr>
-          <w:rFonts w:ascii="Helvetica Neue" w:hAnsi="Helvetica Neue" w:cs="Times New Roman"/>
-        </w:rPr>
-      </w:pPr>
-    </w:p>
-    <w:p>
-      <w:pPr>
+        <w:spacing w:line="0" w:lineRule="atLeast"/>
+        <w:rPr>
+          <w:rFonts w:ascii="Helvetica Neue" w:hAnsi="Helvetica Neue" w:cs="Times New Roman"/>
+        </w:rPr>
+      </w:pPr>
+    </w:p>
+    <w:p>
+      <w:pPr>
+        <w:spacing w:line="0" w:lineRule="atLeast"/>
+        <w:rPr>
+          <w:rFonts w:ascii="Helvetica Neue" w:hAnsi="Helvetica Neue" w:cs="Times New Roman"/>
+        </w:rPr>
+      </w:pPr>
+    </w:p>
+    <w:p>
+      <w:pPr>
+        <w:spacing w:line="0" w:lineRule="atLeast"/>
         <w:rPr>
           <w:rFonts w:ascii="Helvetica Neue" w:hAnsi="Helvetica Neue" w:cs="Times New Roman"/>
         </w:rPr>
@@ -1742,9 +1956,17 @@
         </w:rPr>
         <w:t>/!\</w:t>
       </w:r>
-    </w:p>
-    <w:p>
-      <w:pPr>
+      <w:r>
+        <w:rPr>
+          <w:rFonts w:ascii="Helvetica Neue" w:hAnsi="Helvetica Neue" w:cs="Times New Roman"/>
+        </w:rPr>
+        <w:tab/>
+        <w:t>[!]</w:t>
+      </w:r>
+    </w:p>
+    <w:p>
+      <w:pPr>
+        <w:spacing w:line="0" w:lineRule="atLeast"/>
         <w:jc w:val="right"/>
         <w:rPr>
           <w:rFonts w:ascii="Helvetica Neue" w:hAnsi="Helvetica Neue" w:cs="Times New Roman"/>
@@ -1774,20 +1996,143 @@
         <w:pBdr>
           <w:bottom w:val="single" w:sz="6" w:space="1" w:color="auto"/>
         </w:pBdr>
-        <w:rPr>
-          <w:rFonts w:ascii="Helvetica Neue" w:hAnsi="Helvetica Neue" w:cs="Times New Roman"/>
-        </w:rPr>
-      </w:pPr>
-    </w:p>
-    <w:p>
-      <w:pPr>
-        <w:rPr>
-          <w:rFonts w:ascii="Helvetica Neue" w:hAnsi="Helvetica Neue" w:cs="Times New Roman"/>
-        </w:rPr>
-      </w:pPr>
-    </w:p>
-    <w:p>
-      <w:pPr>
+        <w:spacing w:line="0" w:lineRule="atLeast"/>
+        <w:rPr>
+          <w:rFonts w:ascii="Helvetica Neue" w:hAnsi="Helvetica Neue" w:cs="Times New Roman"/>
+        </w:rPr>
+      </w:pPr>
+    </w:p>
+    <w:p>
+      <w:pPr>
+        <w:spacing w:line="0" w:lineRule="atLeast"/>
+        <w:rPr>
+          <w:rFonts w:ascii="Helvetica Neue" w:hAnsi="Helvetica Neue" w:cs="Times New Roman"/>
+        </w:rPr>
+      </w:pPr>
+    </w:p>
+    <w:p>
+      <w:pPr>
+        <w:spacing w:line="0" w:lineRule="atLeast"/>
+        <w:rPr>
+          <w:rFonts w:ascii="Helvetica Neue" w:hAnsi="Helvetica Neue" w:cs="Times New Roman"/>
+        </w:rPr>
+      </w:pPr>
+      <w:r>
+        <w:rPr>
+          <w:rFonts w:ascii="Helvetica Neue" w:hAnsi="Helvetica Neue" w:cs="Times New Roman"/>
+        </w:rPr>
+        <w:t>(?)</w:t>
+      </w:r>
+    </w:p>
+    <w:p>
+      <w:pPr>
+        <w:spacing w:line="0" w:lineRule="atLeast"/>
+        <w:jc w:val="right"/>
+        <w:rPr>
+          <w:rFonts w:ascii="Helvetica Neue" w:hAnsi="Helvetica Neue" w:cs="Times New Roman"/>
+        </w:rPr>
+      </w:pPr>
+      <w:r>
+        <w:rPr>
+          <w:rFonts w:ascii="Helvetica Neue" w:hAnsi="Helvetica Neue" w:cs="Times New Roman"/>
+        </w:rPr>
+        <w:t>‘</w:t>
+      </w:r>
+      <w:r>
+        <w:rPr>
+          <w:rFonts w:ascii="Helvetica Neue" w:hAnsi="Helvetica Neue" w:cs="Times New Roman"/>
+        </w:rPr>
+        <w:t>shouldn’t I</w:t>
+      </w:r>
+      <w:r>
+        <w:rPr>
+          <w:rFonts w:ascii="Helvetica Neue" w:hAnsi="Helvetica Neue" w:cs="Times New Roman"/>
+        </w:rPr>
+        <w:t>’</w:t>
+      </w:r>
+    </w:p>
+    <w:p>
+      <w:pPr>
+        <w:pBdr>
+          <w:bottom w:val="single" w:sz="6" w:space="1" w:color="auto"/>
+        </w:pBdr>
+        <w:spacing w:line="0" w:lineRule="atLeast"/>
+        <w:rPr>
+          <w:rFonts w:ascii="Helvetica Neue" w:hAnsi="Helvetica Neue" w:cs="Times New Roman"/>
+        </w:rPr>
+      </w:pPr>
+    </w:p>
+    <w:p>
+      <w:pPr>
+        <w:spacing w:line="0" w:lineRule="atLeast"/>
+        <w:rPr>
+          <w:rFonts w:ascii="Helvetica Neue" w:hAnsi="Helvetica Neue" w:cs="Times New Roman"/>
+        </w:rPr>
+      </w:pPr>
+    </w:p>
+    <w:p>
+      <w:pPr>
+        <w:spacing w:line="0" w:lineRule="atLeast"/>
+        <w:rPr>
+          <w:rFonts w:ascii="Helvetica Neue" w:hAnsi="Helvetica Neue" w:cs="Times New Roman"/>
+        </w:rPr>
+      </w:pPr>
+      <w:r>
+        <w:rPr>
+          <w:rFonts w:ascii="Helvetica Neue" w:hAnsi="Helvetica Neue" w:cs="Times New Roman"/>
+        </w:rPr>
+        <w:t>(i)</w:t>
+      </w:r>
+    </w:p>
+    <w:p>
+      <w:pPr>
+        <w:spacing w:line="0" w:lineRule="atLeast"/>
+        <w:jc w:val="right"/>
+        <w:rPr>
+          <w:rFonts w:ascii="Helvetica Neue" w:hAnsi="Helvetica Neue" w:cs="Times New Roman"/>
+        </w:rPr>
+      </w:pPr>
+      <w:r>
+        <w:rPr>
+          <w:rFonts w:ascii="Helvetica Neue" w:hAnsi="Helvetica Neue" w:cs="Times New Roman"/>
+        </w:rPr>
+        <w:t>‘</w:t>
+      </w:r>
+      <w:r>
+        <w:rPr>
+          <w:rFonts w:ascii="Helvetica Neue" w:hAnsi="Helvetica Neue" w:cs="Times New Roman"/>
+        </w:rPr>
+        <w:t>information</w:t>
+      </w:r>
+      <w:r>
+        <w:rPr>
+          <w:rFonts w:ascii="Helvetica Neue" w:hAnsi="Helvetica Neue" w:cs="Times New Roman"/>
+        </w:rPr>
+        <w:t>’</w:t>
+      </w:r>
+    </w:p>
+    <w:p>
+      <w:pPr>
+        <w:pBdr>
+          <w:bottom w:val="single" w:sz="6" w:space="1" w:color="auto"/>
+        </w:pBdr>
+        <w:spacing w:line="0" w:lineRule="atLeast"/>
+        <w:rPr>
+          <w:rFonts w:ascii="Helvetica Neue" w:hAnsi="Helvetica Neue" w:cs="Times New Roman"/>
+        </w:rPr>
+      </w:pPr>
+    </w:p>
+    <w:p>
+      <w:pPr>
+        <w:spacing w:line="0" w:lineRule="atLeast"/>
+        <w:rPr>
+          <w:rFonts w:ascii="Helvetica Neue" w:hAnsi="Helvetica Neue" w:cs="Times New Roman"/>
+        </w:rPr>
+      </w:pPr>
+    </w:p>
+    <w:p>
+      <w:pPr>
+        <w:spacing w:line="0" w:lineRule="atLeast"/>
         <w:rPr>
           <w:rFonts w:ascii="Helvetica Neue" w:hAnsi="Helvetica Neue" w:cs="Times New Roman"/>
         </w:rPr>
@@ -1808,6 +2153,7 @@
     </w:p>
     <w:p>
       <w:pPr>
+        <w:spacing w:line="0" w:lineRule="atLeast"/>
         <w:jc w:val="right"/>
         <w:rPr>
           <w:rFonts w:ascii="Helvetica Neue" w:hAnsi="Helvetica Neue" w:cs="Times New Roman"/>
@@ -1822,18 +2168,65 @@
     </w:p>
     <w:p>
       <w:pPr>
-        <w:rPr>
-          <w:rFonts w:ascii="Helvetica Neue" w:hAnsi="Helvetica Neue" w:cs="Times New Roman"/>
-        </w:rPr>
-      </w:pPr>
-      <w:bookmarkStart w:id="0" w:name="_GoBack"/>
-      <w:bookmarkEnd w:id="0"/>
+        <w:pBdr>
+          <w:bottom w:val="single" w:sz="6" w:space="1" w:color="auto"/>
+        </w:pBdr>
+        <w:spacing w:line="0" w:lineRule="atLeast"/>
+        <w:rPr>
+          <w:rFonts w:ascii="Helvetica Neue" w:hAnsi="Helvetica Neue" w:cs="Times New Roman"/>
+        </w:rPr>
+      </w:pPr>
+    </w:p>
+    <w:p>
+      <w:pPr>
+        <w:spacing w:line="0" w:lineRule="atLeast"/>
+        <w:rPr>
+          <w:rFonts w:ascii="Helvetica Neue" w:hAnsi="Helvetica Neue" w:cs="Times New Roman"/>
+        </w:rPr>
+      </w:pPr>
+    </w:p>
+    <w:p>
+      <w:pPr>
+        <w:spacing w:line="0" w:lineRule="atLeast"/>
+        <w:rPr>
+          <w:rFonts w:ascii="Helvetica Neue" w:hAnsi="Helvetica Neue" w:cs="Times New Roman"/>
+        </w:rPr>
+      </w:pPr>
+      <w:r>
+        <w:rPr>
+          <w:rFonts w:ascii="Helvetica Neue" w:hAnsi="Helvetica Neue" w:cs="Times New Roman"/>
+        </w:rPr>
+        <w:t>&lt;_</w:t>
+      </w:r>
+    </w:p>
+    <w:p>
+      <w:pPr>
+        <w:spacing w:line="0" w:lineRule="atLeast"/>
+        <w:jc w:val="right"/>
+        <w:rPr>
+          <w:rFonts w:ascii="Helvetica Neue" w:hAnsi="Helvetica Neue" w:cs="Times New Roman"/>
+        </w:rPr>
+      </w:pPr>
+      <w:r>
+        <w:rPr>
+          <w:rFonts w:ascii="Helvetica Neue" w:hAnsi="Helvetica Neue" w:cs="Times New Roman"/>
+        </w:rPr>
+        <w:t>‘back to before fast-forward’</w:t>
+      </w:r>
+    </w:p>
+    <w:p>
+      <w:pPr>
+        <w:spacing w:line="0" w:lineRule="atLeast"/>
+        <w:rPr>
+          <w:rFonts w:ascii="Helvetica Neue" w:hAnsi="Helvetica Neue" w:cs="Times New Roman"/>
+        </w:rPr>
+      </w:pPr>
     </w:p>
     <w:sectPr>
       <w:headerReference w:type="default" r:id="rId8"/>
       <w:footerReference w:type="default" r:id="rId9"/>
       <w:pgSz w:w="12240" w:h="15840"/>
-      <w:pgMar w:top="1417" w:right="1417" w:bottom="1417" w:left="1417" w:header="1135" w:footer="1109" w:gutter="0"/>
+      <w:pgMar w:top="1134" w:right="1134" w:bottom="1134" w:left="1134" w:header="1135" w:footer="1109" w:gutter="0"/>
       <w:cols w:space="708"/>
       <w:docGrid w:linePitch="360"/>
     </w:sectPr>
@@ -1867,6 +2260,8 @@
       <w:pStyle w:val="Footer"/>
       <w:tabs>
         <w:tab w:val="clear" w:pos="4703"/>
+        <w:tab w:val="clear" w:pos="9406"/>
+        <w:tab w:val="right" w:pos="9972"/>
       </w:tabs>
       <w:rPr>
         <w:rFonts w:ascii="Helvetica Neue" w:hAnsi="Helvetica Neue"/>
@@ -1875,8 +2270,23 @@
     <w:r>
       <w:rPr>
         <w:rFonts w:ascii="Helvetica Neue" w:hAnsi="Helvetica Neue"/>
+        <w:color w:val="FDFDFD"/>
       </w:rPr>
-      <w:t>VERSION 2.00</w:t>
+      <w:t>V</w:t>
+    </w:r>
+    <w:r>
+      <w:rPr>
+        <w:rFonts w:ascii="Helvetica Neue" w:hAnsi="Helvetica Neue"/>
+        <w:color w:val="FDFDFD"/>
+      </w:rPr>
+      <w:t>ERSION 2.5</w:t>
+    </w:r>
+    <w:r>
+      <w:rPr>
+        <w:rFonts w:ascii="Helvetica Neue" w:hAnsi="Helvetica Neue"/>
+        <w:color w:val="FDFDFD"/>
+      </w:rPr>
+      <w:t>B</w:t>
     </w:r>
     <w:r>
       <w:rPr>
@@ -1950,6 +2360,8 @@
       <w:pStyle w:val="Header"/>
       <w:tabs>
         <w:tab w:val="clear" w:pos="4703"/>
+        <w:tab w:val="clear" w:pos="9406"/>
+        <w:tab w:val="right" w:pos="9972"/>
       </w:tabs>
       <w:rPr>
         <w:rFonts w:ascii="Helvetica Neue" w:hAnsi="Helvetica Neue"/>
@@ -1958,6 +2370,7 @@
     <w:r>
       <w:rPr>
         <w:rFonts w:ascii="Helvetica Neue" w:hAnsi="Helvetica Neue"/>
+        <w:color w:val="FDFDFD"/>
       </w:rPr>
       <w:t>KARL BERTIN</w:t>
     </w:r>
@@ -1970,6 +2383,7 @@
     <w:r>
       <w:rPr>
         <w:rFonts w:ascii="Helvetica Neue" w:hAnsi="Helvetica Neue"/>
+        <w:color w:val="FDFDFD"/>
       </w:rPr>
       <w:t>NOTETAKING SYSTEM</w:t>
     </w:r>
@@ -2848,7 +3262,7 @@
 </file>
 
 <file path=customXml/itemProps1.xml><?xml version="1.0" encoding="utf-8"?>
-<ds:datastoreItem xmlns:ds="http://schemas.openxmlformats.org/officeDocument/2006/customXml" ds:itemID="{B272CC85-802A-3D42-9199-3AC0E2CB9BDD}">
+<ds:datastoreItem xmlns:ds="http://schemas.openxmlformats.org/officeDocument/2006/customXml" ds:itemID="{740C70E4-B82A-B043-9BB2-02052F142489}">
   <ds:schemaRefs>
     <ds:schemaRef ds:uri="http://schemas.openxmlformats.org/officeDocument/2006/bibliography"/>
   </ds:schemaRefs>

</xml_diff>

<commit_message>
notetakingsystem.docx 2.5B (Karl Bertin's Notetaking system) updated to version 2.5C.
</commit_message>
<xml_diff>
--- a/notetakingsystem.docx
+++ b/notetakingsystem.docx
@@ -236,8 +236,10 @@
           <w:b/>
           <w:color w:val="E6E6E6"/>
         </w:rPr>
-        <w:t>B</w:t>
-      </w:r>
+        <w:t>C</w:t>
+      </w:r>
+      <w:bookmarkStart w:id="0" w:name="_GoBack"/>
+      <w:bookmarkEnd w:id="0"/>
     </w:p>
     <w:p>
       <w:pPr>
@@ -523,31 +525,35 @@
         <w:spacing w:line="0" w:lineRule="atLeast"/>
         <w:rPr>
           <w:rFonts w:ascii="Helvetica Neue" w:hAnsi="Helvetica Neue" w:cs="Times New Roman"/>
-          <w:color w:val="E6E6E6"/>
-        </w:rPr>
-      </w:pPr>
-    </w:p>
-    <w:p>
-      <w:pPr>
-        <w:spacing w:line="0" w:lineRule="atLeast"/>
-        <w:rPr>
-          <w:rFonts w:ascii="Helvetica Neue" w:hAnsi="Helvetica Neue" w:cs="Times New Roman"/>
-          <w:color w:val="E6E6E6"/>
-        </w:rPr>
-      </w:pPr>
-    </w:p>
-    <w:p>
-      <w:pPr>
-        <w:spacing w:line="0" w:lineRule="atLeast"/>
-        <w:rPr>
-          <w:rFonts w:ascii="Helvetica Neue" w:hAnsi="Helvetica Neue" w:cs="Times New Roman"/>
-        </w:rPr>
-      </w:pPr>
-      <w:r>
-        <w:rPr>
-          <w:rFonts w:ascii="Helvetica Neue" w:hAnsi="Helvetica Neue" w:cs="Times New Roman"/>
-        </w:rPr>
-        <w:t>&gt;&gt;</w:t>
+        </w:rPr>
+      </w:pPr>
+    </w:p>
+    <w:p>
+      <w:pPr>
+        <w:spacing w:line="0" w:lineRule="atLeast"/>
+        <w:rPr>
+          <w:rFonts w:ascii="Helvetica Neue" w:hAnsi="Helvetica Neue" w:cs="Times New Roman"/>
+        </w:rPr>
+      </w:pPr>
+    </w:p>
+    <w:p>
+      <w:pPr>
+        <w:spacing w:line="0" w:lineRule="atLeast"/>
+        <w:rPr>
+          <w:rFonts w:ascii="Helvetica Neue" w:hAnsi="Helvetica Neue" w:cs="Times New Roman"/>
+        </w:rPr>
+      </w:pPr>
+      <w:r>
+        <w:rPr>
+          <w:rFonts w:ascii="Helvetica Neue" w:hAnsi="Helvetica Neue" w:cs="Times New Roman"/>
+        </w:rPr>
+        <w:t>_</w:t>
+      </w:r>
+      <w:r>
+        <w:rPr>
+          <w:rFonts w:ascii="Helvetica Neue" w:hAnsi="Helvetica Neue" w:cs="Times New Roman"/>
+        </w:rPr>
+        <w:t>^</w:t>
       </w:r>
     </w:p>
     <w:p>
@@ -568,7 +574,7 @@
         <w:rPr>
           <w:rFonts w:ascii="Helvetica Neue" w:hAnsi="Helvetica Neue" w:cs="Times New Roman"/>
         </w:rPr>
-        <w:t>fast-forward</w:t>
+        <w:t>multimissed</w:t>
       </w:r>
       <w:r>
         <w:rPr>
@@ -607,7 +613,13 @@
         <w:rPr>
           <w:rFonts w:ascii="Helvetica Neue" w:hAnsi="Helvetica Neue" w:cs="Times New Roman"/>
         </w:rPr>
-        <w:t>_&gt;</w:t>
+        <w:t>_</w:t>
+      </w:r>
+      <w:r>
+        <w:rPr>
+          <w:rFonts w:ascii="Helvetica Neue" w:hAnsi="Helvetica Neue" w:cs="Times New Roman"/>
+        </w:rPr>
+        <w:t>&gt;</w:t>
       </w:r>
     </w:p>
     <w:p>
@@ -628,19 +640,13 @@
         <w:rPr>
           <w:rFonts w:ascii="Helvetica Neue" w:hAnsi="Helvetica Neue" w:cs="Times New Roman"/>
         </w:rPr>
-        <w:t xml:space="preserve">playback speed </w:t>
-      </w:r>
-      <w:r>
-        <w:rPr>
-          <w:rFonts w:ascii="Helvetica Neue" w:hAnsi="Helvetica Neue" w:cs="Times New Roman"/>
-        </w:rPr>
-        <w:t>too</w:t>
-      </w:r>
-      <w:r>
-        <w:rPr>
-          <w:rFonts w:ascii="Helvetica Neue" w:hAnsi="Helvetica Neue" w:cs="Times New Roman"/>
-        </w:rPr>
-        <w:t xml:space="preserve"> high</w:t>
+        <w:t xml:space="preserve">missed due to </w:t>
+      </w:r>
+      <w:r>
+        <w:rPr>
+          <w:rFonts w:ascii="Helvetica Neue" w:hAnsi="Helvetica Neue" w:cs="Times New Roman"/>
+        </w:rPr>
+        <w:t>playback speed too high</w:t>
       </w:r>
       <w:r>
         <w:rPr>
@@ -657,42 +663,30 @@
         <w:spacing w:line="0" w:lineRule="atLeast"/>
         <w:rPr>
           <w:rFonts w:ascii="Helvetica Neue" w:hAnsi="Helvetica Neue" w:cs="Times New Roman"/>
-        </w:rPr>
-      </w:pPr>
-    </w:p>
-    <w:p>
-      <w:pPr>
-        <w:spacing w:line="0" w:lineRule="atLeast"/>
-        <w:rPr>
-          <w:rFonts w:ascii="Helvetica Neue" w:hAnsi="Helvetica Neue" w:cs="Times New Roman"/>
-        </w:rPr>
-      </w:pPr>
-    </w:p>
-    <w:p>
-      <w:pPr>
-        <w:spacing w:line="0" w:lineRule="atLeast"/>
-        <w:rPr>
-          <w:rFonts w:ascii="Helvetica Neue" w:hAnsi="Helvetica Neue" w:cs="Times New Roman"/>
-        </w:rPr>
-      </w:pPr>
-      <w:r>
-        <w:rPr>
-          <w:rFonts w:ascii="Helvetica Neue" w:hAnsi="Helvetica Neue" w:cs="Times New Roman"/>
-        </w:rPr>
-        <w:t>_</w:t>
-      </w:r>
-      <w:r>
-        <w:rPr>
-          <w:rFonts w:ascii="Helvetica Neue" w:hAnsi="Helvetica Neue" w:cs="Times New Roman"/>
-          <w:color w:val="808080"/>
-        </w:rPr>
-        <w:t>█</w:t>
-      </w:r>
-      <w:r>
-        <w:rPr>
-          <w:rFonts w:ascii="Helvetica Neue" w:hAnsi="Helvetica Neue" w:cs="Times New Roman"/>
-        </w:rPr>
-        <w:t>_</w:t>
+          <w:color w:val="E6E6E6"/>
+        </w:rPr>
+      </w:pPr>
+    </w:p>
+    <w:p>
+      <w:pPr>
+        <w:spacing w:line="0" w:lineRule="atLeast"/>
+        <w:rPr>
+          <w:rFonts w:ascii="Helvetica Neue" w:hAnsi="Helvetica Neue" w:cs="Times New Roman"/>
+        </w:rPr>
+      </w:pPr>
+    </w:p>
+    <w:p>
+      <w:pPr>
+        <w:spacing w:line="0" w:lineRule="atLeast"/>
+        <w:rPr>
+          <w:rFonts w:ascii="Helvetica Neue" w:hAnsi="Helvetica Neue" w:cs="Times New Roman"/>
+        </w:rPr>
+      </w:pPr>
+      <w:r>
+        <w:rPr>
+          <w:rFonts w:ascii="Helvetica Neue" w:hAnsi="Helvetica Neue" w:cs="Times New Roman"/>
+        </w:rPr>
+        <w:t>_?</w:t>
       </w:r>
     </w:p>
     <w:p>
@@ -707,19 +701,7 @@
         <w:rPr>
           <w:rFonts w:ascii="Helvetica Neue" w:hAnsi="Helvetica Neue" w:cs="Times New Roman"/>
         </w:rPr>
-        <w:t>‘</w:t>
-      </w:r>
-      <w:r>
-        <w:rPr>
-          <w:rFonts w:ascii="Helvetica Neue" w:hAnsi="Helvetica Neue" w:cs="Times New Roman"/>
-        </w:rPr>
-        <w:t>variable</w:t>
-      </w:r>
-      <w:r>
-        <w:rPr>
-          <w:rFonts w:ascii="Helvetica Neue" w:hAnsi="Helvetica Neue" w:cs="Times New Roman"/>
-        </w:rPr>
-        <w:t>’</w:t>
+        <w:t>‘unsure’</w:t>
       </w:r>
     </w:p>
     <w:p>
@@ -730,29 +712,30 @@
         <w:spacing w:line="0" w:lineRule="atLeast"/>
         <w:rPr>
           <w:rFonts w:ascii="Helvetica Neue" w:hAnsi="Helvetica Neue" w:cs="Times New Roman"/>
-        </w:rPr>
-      </w:pPr>
-    </w:p>
-    <w:p>
-      <w:pPr>
-        <w:spacing w:line="0" w:lineRule="atLeast"/>
-        <w:rPr>
-          <w:rFonts w:ascii="Helvetica Neue" w:hAnsi="Helvetica Neue" w:cs="Times New Roman"/>
-        </w:rPr>
-      </w:pPr>
-    </w:p>
-    <w:p>
-      <w:pPr>
-        <w:spacing w:line="0" w:lineRule="atLeast"/>
-        <w:rPr>
-          <w:rFonts w:ascii="Helvetica Neue" w:hAnsi="Helvetica Neue" w:cs="Times New Roman"/>
-        </w:rPr>
-      </w:pPr>
-      <w:r>
-        <w:rPr>
-          <w:rFonts w:ascii="Helvetica Neue" w:hAnsi="Helvetica Neue" w:cs="Times New Roman"/>
-        </w:rPr>
-        <w:t>&lt;&lt;</w:t>
+          <w:color w:val="E6E6E6"/>
+        </w:rPr>
+      </w:pPr>
+    </w:p>
+    <w:p>
+      <w:pPr>
+        <w:spacing w:line="0" w:lineRule="atLeast"/>
+        <w:rPr>
+          <w:rFonts w:ascii="Helvetica Neue" w:hAnsi="Helvetica Neue" w:cs="Times New Roman"/>
+        </w:rPr>
+      </w:pPr>
+    </w:p>
+    <w:p>
+      <w:pPr>
+        <w:spacing w:line="0" w:lineRule="atLeast"/>
+        <w:rPr>
+          <w:rFonts w:ascii="Helvetica Neue" w:hAnsi="Helvetica Neue" w:cs="Times New Roman"/>
+        </w:rPr>
+      </w:pPr>
+      <w:r>
+        <w:rPr>
+          <w:rFonts w:ascii="Helvetica Neue" w:hAnsi="Helvetica Neue" w:cs="Times New Roman"/>
+        </w:rPr>
+        <w:t>_~</w:t>
       </w:r>
     </w:p>
     <w:p>
@@ -773,7 +756,19 @@
         <w:rPr>
           <w:rFonts w:ascii="Helvetica Neue" w:hAnsi="Helvetica Neue" w:cs="Times New Roman"/>
         </w:rPr>
-        <w:t>flashback</w:t>
+        <w:t>un</w:t>
+      </w:r>
+      <w:r>
+        <w:rPr>
+          <w:rFonts w:ascii="Helvetica Neue" w:hAnsi="Helvetica Neue" w:cs="Times New Roman"/>
+        </w:rPr>
+        <w:t>intelligiblize</w:t>
+      </w:r>
+      <w:r>
+        <w:rPr>
+          <w:rFonts w:ascii="Helvetica Neue" w:hAnsi="Helvetica Neue" w:cs="Times New Roman"/>
+        </w:rPr>
+        <w:t>d</w:t>
       </w:r>
       <w:r>
         <w:rPr>
@@ -790,29 +785,30 @@
         <w:spacing w:line="0" w:lineRule="atLeast"/>
         <w:rPr>
           <w:rFonts w:ascii="Helvetica Neue" w:hAnsi="Helvetica Neue" w:cs="Times New Roman"/>
-        </w:rPr>
-      </w:pPr>
-    </w:p>
-    <w:p>
-      <w:pPr>
-        <w:spacing w:line="0" w:lineRule="atLeast"/>
-        <w:rPr>
-          <w:rFonts w:ascii="Helvetica Neue" w:hAnsi="Helvetica Neue" w:cs="Times New Roman"/>
-        </w:rPr>
-      </w:pPr>
-    </w:p>
-    <w:p>
-      <w:pPr>
-        <w:spacing w:line="0" w:lineRule="atLeast"/>
-        <w:rPr>
-          <w:rFonts w:ascii="Helvetica Neue" w:hAnsi="Helvetica Neue" w:cs="Times New Roman"/>
-        </w:rPr>
-      </w:pPr>
-      <w:r>
-        <w:rPr>
-          <w:rFonts w:ascii="Helvetica Neue" w:hAnsi="Helvetica Neue" w:cs="Times New Roman"/>
-        </w:rPr>
-        <w:t>&gt;&lt;</w:t>
+          <w:color w:val="E6E6E6"/>
+        </w:rPr>
+      </w:pPr>
+    </w:p>
+    <w:p>
+      <w:pPr>
+        <w:spacing w:line="0" w:lineRule="atLeast"/>
+        <w:rPr>
+          <w:rFonts w:ascii="Helvetica Neue" w:hAnsi="Helvetica Neue" w:cs="Times New Roman"/>
+        </w:rPr>
+      </w:pPr>
+    </w:p>
+    <w:p>
+      <w:pPr>
+        <w:spacing w:line="0" w:lineRule="atLeast"/>
+        <w:rPr>
+          <w:rFonts w:ascii="Helvetica Neue" w:hAnsi="Helvetica Neue" w:cs="Times New Roman"/>
+        </w:rPr>
+      </w:pPr>
+      <w:r>
+        <w:rPr>
+          <w:rFonts w:ascii="Helvetica Neue" w:hAnsi="Helvetica Neue" w:cs="Times New Roman"/>
+        </w:rPr>
+        <w:t>~~</w:t>
       </w:r>
     </w:p>
     <w:p>
@@ -827,7 +823,7 @@
         <w:rPr>
           <w:rFonts w:ascii="Helvetica Neue" w:hAnsi="Helvetica Neue" w:cs="Times New Roman"/>
         </w:rPr>
-        <w:t>‘’</w:t>
+        <w:t>‘corrupt, unintelligible’</w:t>
       </w:r>
     </w:p>
     <w:p>
@@ -838,29 +834,58 @@
         <w:spacing w:line="0" w:lineRule="atLeast"/>
         <w:rPr>
           <w:rFonts w:ascii="Helvetica Neue" w:hAnsi="Helvetica Neue" w:cs="Times New Roman"/>
-        </w:rPr>
-      </w:pPr>
-    </w:p>
-    <w:p>
-      <w:pPr>
-        <w:spacing w:line="0" w:lineRule="atLeast"/>
-        <w:rPr>
-          <w:rFonts w:ascii="Helvetica Neue" w:hAnsi="Helvetica Neue" w:cs="Times New Roman"/>
-        </w:rPr>
-      </w:pPr>
-    </w:p>
-    <w:p>
-      <w:pPr>
-        <w:spacing w:line="0" w:lineRule="atLeast"/>
-        <w:rPr>
-          <w:rFonts w:ascii="Helvetica Neue" w:hAnsi="Helvetica Neue" w:cs="Times New Roman"/>
-        </w:rPr>
-      </w:pPr>
-      <w:r>
-        <w:rPr>
-          <w:rFonts w:ascii="Helvetica Neue" w:hAnsi="Helvetica Neue" w:cs="Times New Roman"/>
-        </w:rPr>
-        <w:t>&lt;&gt;</w:t>
+          <w:color w:val="E6E6E6"/>
+        </w:rPr>
+      </w:pPr>
+    </w:p>
+    <w:p>
+      <w:pPr>
+        <w:spacing w:line="0" w:lineRule="atLeast"/>
+        <w:rPr>
+          <w:rFonts w:ascii="Helvetica Neue" w:hAnsi="Helvetica Neue" w:cs="Times New Roman"/>
+        </w:rPr>
+      </w:pPr>
+    </w:p>
+    <w:p>
+      <w:pPr>
+        <w:spacing w:line="0" w:lineRule="atLeast"/>
+        <w:rPr>
+          <w:rFonts w:ascii="Helvetica Neue" w:hAnsi="Helvetica Neue" w:cs="Times New Roman"/>
+        </w:rPr>
+      </w:pPr>
+      <w:r>
+        <w:rPr>
+          <w:rFonts w:ascii="Helvetica Neue" w:hAnsi="Helvetica Neue" w:cs="Times New Roman"/>
+        </w:rPr>
+        <w:t>&lt;_</w:t>
+      </w:r>
+      <w:r>
+        <w:rPr>
+          <w:rFonts w:ascii="Helvetica Neue" w:hAnsi="Helvetica Neue" w:cs="Times New Roman"/>
+          <w:color w:val="404040"/>
+        </w:rPr>
+        <w:t>.</w:t>
+      </w:r>
+      <w:r>
+        <w:rPr>
+          <w:rFonts w:ascii="Helvetica Neue" w:hAnsi="Helvetica Neue" w:cs="Times New Roman"/>
+          <w:color w:val="545454"/>
+        </w:rPr>
+        <w:t>.</w:t>
+      </w:r>
+      <w:r>
+        <w:rPr>
+          <w:rFonts w:ascii="Helvetica Neue" w:hAnsi="Helvetica Neue" w:cs="Times New Roman"/>
+          <w:color w:val="ABABAB"/>
+        </w:rPr>
+        <w:t>.</w:t>
+      </w:r>
+      <w:r>
+        <w:rPr>
+          <w:rFonts w:ascii="Helvetica Neue" w:hAnsi="Helvetica Neue" w:cs="Times New Roman"/>
+          <w:color w:val="BFBFBF"/>
+        </w:rPr>
+        <w:t>&gt;_</w:t>
       </w:r>
     </w:p>
     <w:p>
@@ -881,13 +906,7 @@
         <w:rPr>
           <w:rFonts w:ascii="Helvetica Neue" w:hAnsi="Helvetica Neue" w:cs="Times New Roman"/>
         </w:rPr>
-        <w:t>end of temporary</w:t>
-      </w:r>
-      <w:r>
-        <w:rPr>
-          <w:rFonts w:ascii="Helvetica Neue" w:hAnsi="Helvetica Neue" w:cs="Times New Roman"/>
-        </w:rPr>
-        <w:t>’</w:t>
+        <w:t>temporary rewind’</w:t>
       </w:r>
     </w:p>
     <w:p>
@@ -898,29 +917,65 @@
         <w:spacing w:line="0" w:lineRule="atLeast"/>
         <w:rPr>
           <w:rFonts w:ascii="Helvetica Neue" w:hAnsi="Helvetica Neue" w:cs="Times New Roman"/>
-        </w:rPr>
-      </w:pPr>
-    </w:p>
-    <w:p>
-      <w:pPr>
-        <w:spacing w:line="0" w:lineRule="atLeast"/>
-        <w:rPr>
-          <w:rFonts w:ascii="Helvetica Neue" w:hAnsi="Helvetica Neue" w:cs="Times New Roman"/>
-        </w:rPr>
-      </w:pPr>
-    </w:p>
-    <w:p>
-      <w:pPr>
-        <w:spacing w:line="0" w:lineRule="atLeast"/>
-        <w:rPr>
-          <w:rFonts w:ascii="Helvetica Neue" w:hAnsi="Helvetica Neue" w:cs="Times New Roman"/>
-        </w:rPr>
-      </w:pPr>
-      <w:r>
-        <w:rPr>
-          <w:rFonts w:ascii="Helvetica Neue" w:hAnsi="Helvetica Neue" w:cs="Times New Roman"/>
-        </w:rPr>
-        <w:t>~~</w:t>
+          <w:color w:val="E6E6E6"/>
+        </w:rPr>
+      </w:pPr>
+    </w:p>
+    <w:p>
+      <w:pPr>
+        <w:spacing w:line="0" w:lineRule="atLeast"/>
+        <w:rPr>
+          <w:rFonts w:ascii="Helvetica Neue" w:hAnsi="Helvetica Neue" w:cs="Times New Roman"/>
+        </w:rPr>
+      </w:pPr>
+    </w:p>
+    <w:p>
+      <w:pPr>
+        <w:spacing w:line="0" w:lineRule="atLeast"/>
+        <w:rPr>
+          <w:rFonts w:ascii="Helvetica Neue" w:hAnsi="Helvetica Neue" w:cs="Times New Roman"/>
+        </w:rPr>
+      </w:pPr>
+      <w:r>
+        <w:rPr>
+          <w:rFonts w:ascii="Helvetica Neue" w:hAnsi="Helvetica Neue" w:cs="Times New Roman"/>
+        </w:rPr>
+        <w:t>&gt;_</w:t>
+      </w:r>
+      <w:r>
+        <w:rPr>
+          <w:rFonts w:ascii="Helvetica Neue" w:hAnsi="Helvetica Neue" w:cs="Times New Roman"/>
+          <w:color w:val="404040"/>
+        </w:rPr>
+        <w:t>.</w:t>
+      </w:r>
+      <w:r>
+        <w:rPr>
+          <w:rFonts w:ascii="Helvetica Neue" w:hAnsi="Helvetica Neue" w:cs="Times New Roman"/>
+          <w:color w:val="545454"/>
+        </w:rPr>
+        <w:t>.</w:t>
+      </w:r>
+      <w:r>
+        <w:rPr>
+          <w:rFonts w:ascii="Helvetica Neue" w:hAnsi="Helvetica Neue" w:cs="Times New Roman"/>
+          <w:color w:val="ABABAB"/>
+        </w:rPr>
+        <w:t>.</w:t>
+      </w:r>
+      <w:r>
+        <w:rPr>
+          <w:rFonts w:ascii="Helvetica Neue" w:hAnsi="Helvetica Neue" w:cs="Times New Roman"/>
+          <w:color w:val="BFBFBF"/>
+        </w:rPr>
+        <w:t>&lt;</w:t>
+      </w:r>
+      <w:r>
+        <w:rPr>
+          <w:rFonts w:ascii="Helvetica Neue" w:hAnsi="Helvetica Neue" w:cs="Times New Roman"/>
+          <w:color w:val="BFBFBF"/>
+        </w:rPr>
+        <w:t>_</w:t>
       </w:r>
     </w:p>
     <w:p>
@@ -941,7 +996,7 @@
         <w:rPr>
           <w:rFonts w:ascii="Helvetica Neue" w:hAnsi="Helvetica Neue" w:cs="Times New Roman"/>
         </w:rPr>
-        <w:t>corrupt, unintelligible</w:t>
+        <w:t>temporary fast-forward</w:t>
       </w:r>
       <w:r>
         <w:rPr>
@@ -958,29 +1013,30 @@
         <w:spacing w:line="0" w:lineRule="atLeast"/>
         <w:rPr>
           <w:rFonts w:ascii="Helvetica Neue" w:hAnsi="Helvetica Neue" w:cs="Times New Roman"/>
-        </w:rPr>
-      </w:pPr>
-    </w:p>
-    <w:p>
-      <w:pPr>
-        <w:spacing w:line="0" w:lineRule="atLeast"/>
-        <w:rPr>
-          <w:rFonts w:ascii="Helvetica Neue" w:hAnsi="Helvetica Neue" w:cs="Times New Roman"/>
-        </w:rPr>
-      </w:pPr>
-    </w:p>
-    <w:p>
-      <w:pPr>
-        <w:spacing w:line="0" w:lineRule="atLeast"/>
-        <w:rPr>
-          <w:rFonts w:ascii="Helvetica Neue" w:hAnsi="Helvetica Neue" w:cs="Times New Roman"/>
-        </w:rPr>
-      </w:pPr>
-      <w:r>
-        <w:rPr>
-          <w:rFonts w:ascii="Helvetica Neue" w:hAnsi="Helvetica Neue" w:cs="Times New Roman"/>
-        </w:rPr>
-        <w:t>_~</w:t>
+          <w:color w:val="E6E6E6"/>
+        </w:rPr>
+      </w:pPr>
+    </w:p>
+    <w:p>
+      <w:pPr>
+        <w:spacing w:line="0" w:lineRule="atLeast"/>
+        <w:rPr>
+          <w:rFonts w:ascii="Helvetica Neue" w:hAnsi="Helvetica Neue" w:cs="Times New Roman"/>
+        </w:rPr>
+      </w:pPr>
+    </w:p>
+    <w:p>
+      <w:pPr>
+        <w:spacing w:line="0" w:lineRule="atLeast"/>
+        <w:rPr>
+          <w:rFonts w:ascii="Helvetica Neue" w:hAnsi="Helvetica Neue" w:cs="Times New Roman"/>
+        </w:rPr>
+      </w:pPr>
+      <w:r>
+        <w:rPr>
+          <w:rFonts w:ascii="Helvetica Neue" w:hAnsi="Helvetica Neue" w:cs="Times New Roman"/>
+        </w:rPr>
+        <w:t>&gt;&gt;</w:t>
       </w:r>
     </w:p>
     <w:p>
@@ -1001,7 +1057,19 @@
         <w:rPr>
           <w:rFonts w:ascii="Helvetica Neue" w:hAnsi="Helvetica Neue" w:cs="Times New Roman"/>
         </w:rPr>
-        <w:t>corrupt, intelligible</w:t>
+        <w:t xml:space="preserve">skipped, </w:t>
+      </w:r>
+      <w:r>
+        <w:rPr>
+          <w:rFonts w:ascii="Helvetica Neue" w:hAnsi="Helvetica Neue" w:cs="Times New Roman"/>
+        </w:rPr>
+        <w:t>fast-forward</w:t>
+      </w:r>
+      <w:r>
+        <w:rPr>
+          <w:rFonts w:ascii="Helvetica Neue" w:hAnsi="Helvetica Neue" w:cs="Times New Roman"/>
+        </w:rPr>
+        <w:t>ed</w:t>
       </w:r>
       <w:r>
         <w:rPr>
@@ -1040,7 +1108,14 @@
         <w:rPr>
           <w:rFonts w:ascii="Helvetica Neue" w:hAnsi="Helvetica Neue" w:cs="Times New Roman"/>
         </w:rPr>
-        <w:t>&gt;_</w:t>
+        <w:t>_</w:t>
+      </w:r>
+      <w:r>
+        <w:rPr>
+          <w:rFonts w:ascii="Helvetica Neue" w:hAnsi="Helvetica Neue" w:cs="Times New Roman"/>
+          <w:color w:val="7F7F7F" w:themeColor="text1" w:themeTint="80"/>
+        </w:rPr>
+        <w:t>n</w:t>
       </w:r>
     </w:p>
     <w:p>
@@ -1055,19 +1130,20 @@
         <w:rPr>
           <w:rFonts w:ascii="Helvetica Neue" w:hAnsi="Helvetica Neue" w:cs="Times New Roman"/>
         </w:rPr>
-        <w:t>‘</w:t>
-      </w:r>
-      <w:r>
-        <w:rPr>
-          <w:rFonts w:ascii="Helvetica Neue" w:hAnsi="Helvetica Neue" w:cs="Times New Roman"/>
-        </w:rPr>
-        <w:t>temporary fast-forward</w:t>
-      </w:r>
-      <w:r>
-        <w:rPr>
-          <w:rFonts w:ascii="Helvetica Neue" w:hAnsi="Helvetica Neue" w:cs="Times New Roman"/>
-        </w:rPr>
-        <w:t>’</w:t>
+        <w:t xml:space="preserve">‘page number </w:t>
+      </w:r>
+      <w:r>
+        <w:rPr>
+          <w:rFonts w:ascii="Helvetica Neue" w:hAnsi="Helvetica Neue" w:cs="Times New Roman"/>
+          <w:color w:val="7F7F7F" w:themeColor="text1" w:themeTint="80"/>
+        </w:rPr>
+        <w:t>N</w:t>
+      </w:r>
+      <w:r>
+        <w:rPr>
+          <w:rFonts w:ascii="Helvetica Neue" w:hAnsi="Helvetica Neue" w:cs="Times New Roman"/>
+        </w:rPr>
+        <w:t xml:space="preserve"> in current course support pédagogique’</w:t>
       </w:r>
     </w:p>
     <w:p>
@@ -1100,7 +1176,40 @@
         <w:rPr>
           <w:rFonts w:ascii="Helvetica Neue" w:hAnsi="Helvetica Neue" w:cs="Times New Roman"/>
         </w:rPr>
-        <w:t>&lt;_</w:t>
+        <w:t>_</w:t>
+      </w:r>
+      <w:r>
+        <w:rPr>
+          <w:rFonts w:ascii="Helvetica Neue" w:hAnsi="Helvetica Neue" w:cs="Times New Roman"/>
+          <w:color w:val="7F7F7F" w:themeColor="text1" w:themeTint="80"/>
+        </w:rPr>
+        <w:t>h</w:t>
+      </w:r>
+      <w:r>
+        <w:rPr>
+          <w:rFonts w:ascii="Helvetica Neue" w:hAnsi="Helvetica Neue" w:cs="Times New Roman"/>
+        </w:rPr>
+        <w:t>,</w:t>
+      </w:r>
+      <w:r>
+        <w:rPr>
+          <w:rFonts w:ascii="Helvetica Neue" w:hAnsi="Helvetica Neue" w:cs="Times New Roman"/>
+          <w:color w:val="7F7F7F" w:themeColor="text1" w:themeTint="80"/>
+        </w:rPr>
+        <w:t>mn</w:t>
+      </w:r>
+      <w:r>
+        <w:rPr>
+          <w:rFonts w:ascii="Helvetica Neue" w:hAnsi="Helvetica Neue" w:cs="Times New Roman"/>
+        </w:rPr>
+        <w:t>,</w:t>
+      </w:r>
+      <w:r>
+        <w:rPr>
+          <w:rFonts w:ascii="Helvetica Neue" w:hAnsi="Helvetica Neue" w:cs="Times New Roman"/>
+          <w:color w:val="7F7F7F" w:themeColor="text1" w:themeTint="80"/>
+        </w:rPr>
+        <w:t>s</w:t>
       </w:r>
     </w:p>
     <w:p>
@@ -1120,14 +1229,27 @@
       <w:r>
         <w:rPr>
           <w:rFonts w:ascii="Helvetica Neue" w:hAnsi="Helvetica Neue" w:cs="Times New Roman"/>
-        </w:rPr>
-        <w:t xml:space="preserve">temporary </w:t>
-      </w:r>
-      <w:r>
-        <w:rPr>
-          <w:rFonts w:ascii="Helvetica Neue" w:hAnsi="Helvetica Neue" w:cs="Times New Roman"/>
-        </w:rPr>
-        <w:t>rewind</w:t>
+          <w:color w:val="7F7F7F" w:themeColor="text1" w:themeTint="80"/>
+        </w:rPr>
+        <w:t>time</w:t>
+      </w:r>
+      <w:r>
+        <w:rPr>
+          <w:rFonts w:ascii="Helvetica Neue" w:hAnsi="Helvetica Neue" w:cs="Times New Roman"/>
+        </w:rPr>
+        <w:t xml:space="preserve"> </w:t>
+      </w:r>
+      <w:r>
+        <w:rPr>
+          <w:rFonts w:ascii="Helvetica Neue" w:hAnsi="Helvetica Neue" w:cs="Times New Roman"/>
+        </w:rPr>
+        <w:t>of current course</w:t>
+      </w:r>
+      <w:r>
+        <w:rPr>
+          <w:rFonts w:ascii="Helvetica Neue" w:hAnsi="Helvetica Neue" w:cs="Times New Roman"/>
+        </w:rPr>
+        <w:t xml:space="preserve"> audio rec</w:t>
       </w:r>
       <w:r>
         <w:rPr>
@@ -1166,6 +1288,192 @@
         <w:rPr>
           <w:rFonts w:ascii="Helvetica Neue" w:hAnsi="Helvetica Neue" w:cs="Times New Roman"/>
         </w:rPr>
+        <w:t>_</w:t>
+      </w:r>
+      <w:r>
+        <w:rPr>
+          <w:rFonts w:ascii="Helvetica Neue" w:hAnsi="Helvetica Neue" w:cs="Times New Roman"/>
+          <w:color w:val="7F7F7F" w:themeColor="text1" w:themeTint="80"/>
+        </w:rPr>
+        <w:t>x</w:t>
+      </w:r>
+    </w:p>
+    <w:p>
+      <w:pPr>
+        <w:spacing w:line="0" w:lineRule="atLeast"/>
+        <w:jc w:val="right"/>
+        <w:rPr>
+          <w:rFonts w:ascii="Helvetica Neue" w:hAnsi="Helvetica Neue" w:cs="Times New Roman"/>
+        </w:rPr>
+      </w:pPr>
+      <w:r>
+        <w:rPr>
+          <w:rFonts w:ascii="Helvetica Neue" w:hAnsi="Helvetica Neue" w:cs="Times New Roman"/>
+        </w:rPr>
+        <w:t>‘</w:t>
+      </w:r>
+      <w:r>
+        <w:rPr>
+          <w:rFonts w:ascii="Helvetica Neue" w:hAnsi="Helvetica Neue" w:cs="Times New Roman"/>
+        </w:rPr>
+        <w:t xml:space="preserve">diapositive number </w:t>
+      </w:r>
+      <w:r>
+        <w:rPr>
+          <w:rFonts w:ascii="Helvetica Neue" w:hAnsi="Helvetica Neue" w:cs="Times New Roman"/>
+          <w:color w:val="7F7F7F" w:themeColor="text1" w:themeTint="80"/>
+        </w:rPr>
+        <w:t>X</w:t>
+      </w:r>
+      <w:r>
+        <w:rPr>
+          <w:rFonts w:ascii="Helvetica Neue" w:hAnsi="Helvetica Neue" w:cs="Times New Roman"/>
+        </w:rPr>
+        <w:t xml:space="preserve"> in current course diaporama</w:t>
+      </w:r>
+      <w:r>
+        <w:rPr>
+          <w:rFonts w:ascii="Helvetica Neue" w:hAnsi="Helvetica Neue" w:cs="Times New Roman"/>
+        </w:rPr>
+        <w:t>’</w:t>
+      </w:r>
+    </w:p>
+    <w:p>
+      <w:pPr>
+        <w:pBdr>
+          <w:bottom w:val="single" w:sz="6" w:space="1" w:color="auto"/>
+        </w:pBdr>
+        <w:spacing w:line="0" w:lineRule="atLeast"/>
+        <w:rPr>
+          <w:rFonts w:ascii="Helvetica Neue" w:hAnsi="Helvetica Neue" w:cs="Times New Roman"/>
+        </w:rPr>
+      </w:pPr>
+    </w:p>
+    <w:p>
+      <w:pPr>
+        <w:spacing w:line="0" w:lineRule="atLeast"/>
+        <w:rPr>
+          <w:rFonts w:ascii="Helvetica Neue" w:hAnsi="Helvetica Neue" w:cs="Times New Roman"/>
+        </w:rPr>
+      </w:pPr>
+    </w:p>
+    <w:p>
+      <w:pPr>
+        <w:spacing w:line="0" w:lineRule="atLeast"/>
+        <w:rPr>
+          <w:rFonts w:ascii="Helvetica Neue" w:hAnsi="Helvetica Neue" w:cs="Times New Roman"/>
+        </w:rPr>
+      </w:pPr>
+      <w:r>
+        <w:rPr>
+          <w:rFonts w:ascii="Helvetica Neue" w:hAnsi="Helvetica Neue" w:cs="Times New Roman"/>
+        </w:rPr>
+        <w:t>_</w:t>
+      </w:r>
+      <w:r>
+        <w:rPr>
+          <w:rFonts w:ascii="Helvetica Neue" w:hAnsi="Helvetica Neue" w:cs="Times New Roman"/>
+          <w:color w:val="7F7F7F" w:themeColor="text1" w:themeTint="80"/>
+        </w:rPr>
+        <w:t>x</w:t>
+      </w:r>
+      <w:r>
+        <w:rPr>
+          <w:rFonts w:ascii="Helvetica Neue" w:hAnsi="Helvetica Neue" w:cs="Times New Roman"/>
+        </w:rPr>
+        <w:t>-</w:t>
+      </w:r>
+      <w:r>
+        <w:rPr>
+          <w:rFonts w:ascii="Helvetica Neue" w:hAnsi="Helvetica Neue" w:cs="Times New Roman"/>
+          <w:color w:val="7F7F7F" w:themeColor="text1" w:themeTint="80"/>
+        </w:rPr>
+        <w:t>n</w:t>
+      </w:r>
+    </w:p>
+    <w:p>
+      <w:pPr>
+        <w:spacing w:line="0" w:lineRule="atLeast"/>
+        <w:jc w:val="right"/>
+        <w:rPr>
+          <w:rFonts w:ascii="Helvetica Neue" w:hAnsi="Helvetica Neue" w:cs="Times New Roman"/>
+        </w:rPr>
+      </w:pPr>
+      <w:r>
+        <w:rPr>
+          <w:rFonts w:ascii="Helvetica Neue" w:hAnsi="Helvetica Neue" w:cs="Times New Roman"/>
+        </w:rPr>
+        <w:t>‘</w:t>
+      </w:r>
+      <w:r>
+        <w:rPr>
+          <w:rFonts w:ascii="Helvetica Neue" w:hAnsi="Helvetica Neue" w:cs="Times New Roman"/>
+        </w:rPr>
+        <w:t xml:space="preserve">point number </w:t>
+      </w:r>
+      <w:r>
+        <w:rPr>
+          <w:rFonts w:ascii="Helvetica Neue" w:hAnsi="Helvetica Neue" w:cs="Times New Roman"/>
+          <w:color w:val="7F7F7F" w:themeColor="text1" w:themeTint="80"/>
+        </w:rPr>
+        <w:t>N</w:t>
+      </w:r>
+      <w:r>
+        <w:rPr>
+          <w:rFonts w:ascii="Helvetica Neue" w:hAnsi="Helvetica Neue" w:cs="Times New Roman"/>
+        </w:rPr>
+        <w:t xml:space="preserve"> of diapositive number </w:t>
+      </w:r>
+      <w:r>
+        <w:rPr>
+          <w:rFonts w:ascii="Helvetica Neue" w:hAnsi="Helvetica Neue" w:cs="Times New Roman"/>
+          <w:color w:val="7F7F7F" w:themeColor="text1" w:themeTint="80"/>
+        </w:rPr>
+        <w:t>X</w:t>
+      </w:r>
+      <w:r>
+        <w:rPr>
+          <w:rFonts w:ascii="Helvetica Neue" w:hAnsi="Helvetica Neue" w:cs="Times New Roman"/>
+        </w:rPr>
+        <w:t xml:space="preserve"> in current course diaporama</w:t>
+      </w:r>
+      <w:r>
+        <w:rPr>
+          <w:rFonts w:ascii="Helvetica Neue" w:hAnsi="Helvetica Neue" w:cs="Times New Roman"/>
+        </w:rPr>
+        <w:t>’</w:t>
+      </w:r>
+    </w:p>
+    <w:p>
+      <w:pPr>
+        <w:pBdr>
+          <w:bottom w:val="single" w:sz="6" w:space="1" w:color="auto"/>
+        </w:pBdr>
+        <w:spacing w:line="0" w:lineRule="atLeast"/>
+        <w:rPr>
+          <w:rFonts w:ascii="Helvetica Neue" w:hAnsi="Helvetica Neue" w:cs="Times New Roman"/>
+        </w:rPr>
+      </w:pPr>
+    </w:p>
+    <w:p>
+      <w:pPr>
+        <w:spacing w:line="0" w:lineRule="atLeast"/>
+        <w:rPr>
+          <w:rFonts w:ascii="Helvetica Neue" w:hAnsi="Helvetica Neue" w:cs="Times New Roman"/>
+        </w:rPr>
+      </w:pPr>
+    </w:p>
+    <w:p>
+      <w:pPr>
+        <w:spacing w:line="0" w:lineRule="atLeast"/>
+        <w:rPr>
+          <w:rFonts w:ascii="Helvetica Neue" w:hAnsi="Helvetica Neue" w:cs="Times New Roman"/>
+        </w:rPr>
+      </w:pPr>
+      <w:r>
+        <w:rPr>
+          <w:rFonts w:ascii="Helvetica Neue" w:hAnsi="Helvetica Neue" w:cs="Times New Roman"/>
+        </w:rPr>
         <w:t>_*</w:t>
       </w:r>
     </w:p>
@@ -1182,6 +1490,67 @@
           <w:rFonts w:ascii="Helvetica Neue" w:hAnsi="Helvetica Neue" w:cs="Times New Roman"/>
         </w:rPr>
         <w:t>‘photoshot’</w:t>
+      </w:r>
+    </w:p>
+    <w:p>
+      <w:pPr>
+        <w:pBdr>
+          <w:bottom w:val="single" w:sz="6" w:space="1" w:color="auto"/>
+        </w:pBdr>
+        <w:spacing w:line="0" w:lineRule="atLeast"/>
+        <w:rPr>
+          <w:rFonts w:ascii="Helvetica Neue" w:hAnsi="Helvetica Neue" w:cs="Times New Roman"/>
+        </w:rPr>
+      </w:pPr>
+    </w:p>
+    <w:p>
+      <w:pPr>
+        <w:spacing w:line="0" w:lineRule="atLeast"/>
+        <w:rPr>
+          <w:rFonts w:ascii="Helvetica Neue" w:hAnsi="Helvetica Neue" w:cs="Times New Roman"/>
+        </w:rPr>
+      </w:pPr>
+    </w:p>
+    <w:p>
+      <w:pPr>
+        <w:spacing w:line="0" w:lineRule="atLeast"/>
+        <w:rPr>
+          <w:rFonts w:ascii="Helvetica Neue" w:hAnsi="Helvetica Neue" w:cs="Times New Roman"/>
+        </w:rPr>
+      </w:pPr>
+      <w:r>
+        <w:rPr>
+          <w:rFonts w:ascii="Helvetica Neue" w:hAnsi="Helvetica Neue" w:cs="Times New Roman"/>
+        </w:rPr>
+        <w:t>_</w:t>
+      </w:r>
+      <w:r>
+        <w:rPr>
+          <w:rFonts w:ascii="Helvetica Neue" w:hAnsi="Helvetica Neue" w:cs="Times New Roman"/>
+          <w:color w:val="808080"/>
+        </w:rPr>
+        <w:t>█</w:t>
+      </w:r>
+      <w:r>
+        <w:rPr>
+          <w:rFonts w:ascii="Helvetica Neue" w:hAnsi="Helvetica Neue" w:cs="Times New Roman"/>
+        </w:rPr>
+        <w:t>_</w:t>
+      </w:r>
+    </w:p>
+    <w:p>
+      <w:pPr>
+        <w:spacing w:line="0" w:lineRule="atLeast"/>
+        <w:jc w:val="right"/>
+        <w:rPr>
+          <w:rFonts w:ascii="Helvetica Neue" w:hAnsi="Helvetica Neue" w:cs="Times New Roman"/>
+        </w:rPr>
+      </w:pPr>
+      <w:r>
+        <w:rPr>
+          <w:rFonts w:ascii="Helvetica Neue" w:hAnsi="Helvetica Neue" w:cs="Times New Roman"/>
+        </w:rPr>
+        <w:t>‘variable’</w:t>
       </w:r>
     </w:p>
     <w:p>
@@ -1283,7 +1652,7 @@
       <w:r>
         <w:rPr>
           <w:rFonts w:ascii="Helvetica Neue" w:hAnsi="Helvetica Neue" w:cs="Times New Roman"/>
-          <w:color w:val="BFBFBF"/>
+          <w:color w:val="7F7F7F" w:themeColor="text1" w:themeTint="80"/>
           <w:sz w:val="22"/>
           <w:szCs w:val="22"/>
         </w:rPr>
@@ -1394,7 +1763,7 @@
       <w:r>
         <w:rPr>
           <w:rFonts w:ascii="Helvetica Neue" w:hAnsi="Helvetica Neue" w:cs="Times New Roman"/>
-          <w:color w:val="BFBFBF"/>
+          <w:color w:val="7F7F7F" w:themeColor="text1" w:themeTint="80"/>
           <w:sz w:val="22"/>
           <w:szCs w:val="22"/>
         </w:rPr>
@@ -1475,7 +1844,7 @@
       <w:r>
         <w:rPr>
           <w:rFonts w:ascii="Helvetica Neue" w:hAnsi="Helvetica Neue" w:cs="Times New Roman"/>
-          <w:color w:val="BFBFBF"/>
+          <w:color w:val="7F7F7F" w:themeColor="text1" w:themeTint="80"/>
           <w:sz w:val="22"/>
           <w:szCs w:val="22"/>
         </w:rPr>
@@ -1609,28 +1978,80 @@
         <w:rPr>
           <w:rFonts w:ascii="Helvetica Neue" w:hAnsi="Helvetica Neue" w:cs="Times New Roman"/>
         </w:rPr>
-        <w:t>{Variable}</w:t>
+        <w:t>{</w:t>
+      </w:r>
+      <w:r>
+        <w:rPr>
+          <w:rFonts w:ascii="Helvetica Neue" w:hAnsi="Helvetica Neue" w:cs="Times New Roman"/>
+          <w:color w:val="7F7F7F" w:themeColor="text1" w:themeTint="80"/>
+        </w:rPr>
+        <w:t>Variable</w:t>
+      </w:r>
+      <w:r>
+        <w:rPr>
+          <w:rFonts w:ascii="Helvetica Neue" w:hAnsi="Helvetica Neue" w:cs="Times New Roman"/>
+        </w:rPr>
+        <w:t>}</w:t>
       </w:r>
       <w:r>
         <w:rPr>
           <w:rFonts w:ascii="Helvetica Neue" w:hAnsi="Helvetica Neue" w:cs="Times New Roman"/>
         </w:rPr>
         <w:tab/>
-        <w:t>{variable}</w:t>
+        <w:t>{</w:t>
+      </w:r>
+      <w:r>
+        <w:rPr>
+          <w:rFonts w:ascii="Helvetica Neue" w:hAnsi="Helvetica Neue" w:cs="Times New Roman"/>
+          <w:color w:val="7F7F7F" w:themeColor="text1" w:themeTint="80"/>
+        </w:rPr>
+        <w:t>variable</w:t>
+      </w:r>
+      <w:r>
+        <w:rPr>
+          <w:rFonts w:ascii="Helvetica Neue" w:hAnsi="Helvetica Neue" w:cs="Times New Roman"/>
+        </w:rPr>
+        <w:t>}</w:t>
       </w:r>
       <w:r>
         <w:rPr>
           <w:rFonts w:ascii="Helvetica Neue" w:hAnsi="Helvetica Neue" w:cs="Times New Roman"/>
         </w:rPr>
         <w:tab/>
-        <w:t>{ Variable }</w:t>
+        <w:t xml:space="preserve">{ </w:t>
+      </w:r>
+      <w:r>
+        <w:rPr>
+          <w:rFonts w:ascii="Helvetica Neue" w:hAnsi="Helvetica Neue" w:cs="Times New Roman"/>
+          <w:color w:val="7F7F7F" w:themeColor="text1" w:themeTint="80"/>
+        </w:rPr>
+        <w:t>Variable</w:t>
+      </w:r>
+      <w:r>
+        <w:rPr>
+          <w:rFonts w:ascii="Helvetica Neue" w:hAnsi="Helvetica Neue" w:cs="Times New Roman"/>
+        </w:rPr>
+        <w:t xml:space="preserve"> }</w:t>
       </w:r>
       <w:r>
         <w:rPr>
           <w:rFonts w:ascii="Helvetica Neue" w:hAnsi="Helvetica Neue" w:cs="Times New Roman"/>
         </w:rPr>
         <w:tab/>
-        <w:t>{ variable }</w:t>
+        <w:t xml:space="preserve">{ </w:t>
+      </w:r>
+      <w:r>
+        <w:rPr>
+          <w:rFonts w:ascii="Helvetica Neue" w:hAnsi="Helvetica Neue" w:cs="Times New Roman"/>
+          <w:color w:val="7F7F7F" w:themeColor="text1" w:themeTint="80"/>
+        </w:rPr>
+        <w:t>variable</w:t>
+      </w:r>
+      <w:r>
+        <w:rPr>
+          <w:rFonts w:ascii="Helvetica Neue" w:hAnsi="Helvetica Neue" w:cs="Times New Roman"/>
+        </w:rPr>
+        <w:t xml:space="preserve"> }</w:t>
       </w:r>
     </w:p>
     <w:p>
@@ -1707,7 +2128,7 @@
       <w:r>
         <w:rPr>
           <w:rFonts w:ascii="Helvetica Neue" w:hAnsi="Helvetica Neue" w:cs="Times New Roman"/>
-          <w:color w:val="BFBFBF"/>
+          <w:color w:val="808080"/>
         </w:rPr>
         <w:t>█</w:t>
       </w:r>
@@ -1732,7 +2153,7 @@
       <w:r>
         <w:rPr>
           <w:rFonts w:ascii="Helvetica Neue" w:hAnsi="Helvetica Neue" w:cs="Times New Roman"/>
-          <w:color w:val="BFBFBF"/>
+          <w:color w:val="808080"/>
         </w:rPr>
         <w:t>█</w:t>
       </w:r>
@@ -1746,7 +2167,7 @@
       <w:r>
         <w:rPr>
           <w:rFonts w:ascii="Helvetica Neue" w:hAnsi="Helvetica Neue" w:cs="Times New Roman"/>
-          <w:color w:val="BFBFBF"/>
+          <w:color w:val="808080"/>
         </w:rPr>
         <w:t>█</w:t>
       </w:r>
@@ -1766,7 +2187,7 @@
       <w:r>
         <w:rPr>
           <w:rFonts w:ascii="Helvetica Neue" w:hAnsi="Helvetica Neue" w:cs="Times New Roman"/>
-          <w:color w:val="BFBFBF"/>
+          <w:color w:val="808080"/>
         </w:rPr>
         <w:t>█</w:t>
       </w:r>
@@ -1822,8 +2243,6 @@
           <w:rFonts w:ascii="Helvetica Neue" w:hAnsi="Helvetica Neue" w:cs="Times New Roman"/>
         </w:rPr>
       </w:pPr>
-      <w:bookmarkStart w:id="0" w:name="_GoBack"/>
-      <w:bookmarkEnd w:id="0"/>
     </w:p>
     <w:p>
       <w:pPr>
@@ -1859,7 +2278,7 @@
       <w:r>
         <w:rPr>
           <w:rFonts w:ascii="Helvetica Neue" w:hAnsi="Helvetica Neue" w:cs="Times New Roman"/>
-          <w:color w:val="BFBFBF"/>
+          <w:color w:val="808080"/>
         </w:rPr>
         <w:t>█</w:t>
       </w:r>
@@ -1879,7 +2298,7 @@
       <w:r>
         <w:rPr>
           <w:rFonts w:ascii="Helvetica Neue" w:hAnsi="Helvetica Neue" w:cs="Times New Roman"/>
-          <w:color w:val="BFBFBF"/>
+          <w:color w:val="808080"/>
         </w:rPr>
         <w:t>█</w:t>
       </w:r>
@@ -1960,8 +2379,45 @@
         <w:rPr>
           <w:rFonts w:ascii="Helvetica Neue" w:hAnsi="Helvetica Neue" w:cs="Times New Roman"/>
         </w:rPr>
+        <w:t xml:space="preserve"> </w:t>
+      </w:r>
+      <w:r>
+        <w:rPr>
+          <w:rFonts w:ascii="Helvetica Neue" w:hAnsi="Helvetica Neue" w:cs="Times New Roman"/>
+          <w:color w:val="808080"/>
+        </w:rPr>
+        <w:t>█</w:t>
+      </w:r>
+      <w:r>
+        <w:rPr>
+          <w:rFonts w:ascii="Helvetica Neue" w:hAnsi="Helvetica Neue" w:cs="Times New Roman"/>
+        </w:rPr>
         <w:tab/>
+      </w:r>
+      <w:r>
+        <w:rPr>
+          <w:rFonts w:ascii="Helvetica Neue" w:hAnsi="Helvetica Neue" w:cs="Times New Roman"/>
+        </w:rPr>
+        <w:tab/>
+      </w:r>
+      <w:r>
+        <w:rPr>
+          <w:rFonts w:ascii="Helvetica Neue" w:hAnsi="Helvetica Neue" w:cs="Times New Roman"/>
+        </w:rPr>
         <w:t>[!]</w:t>
+      </w:r>
+      <w:r>
+        <w:rPr>
+          <w:rFonts w:ascii="Helvetica Neue" w:hAnsi="Helvetica Neue" w:cs="Times New Roman"/>
+        </w:rPr>
+        <w:t xml:space="preserve"> </w:t>
+      </w:r>
+      <w:r>
+        <w:rPr>
+          <w:rFonts w:ascii="Helvetica Neue" w:hAnsi="Helvetica Neue" w:cs="Times New Roman"/>
+          <w:color w:val="808080"/>
+        </w:rPr>
+        <w:t>█</w:t>
       </w:r>
     </w:p>
     <w:p>
@@ -2023,6 +2479,19 @@
         </w:rPr>
         <w:t>(?)</w:t>
       </w:r>
+      <w:r>
+        <w:rPr>
+          <w:rFonts w:ascii="Helvetica Neue" w:hAnsi="Helvetica Neue" w:cs="Times New Roman"/>
+        </w:rPr>
+        <w:t xml:space="preserve"> </w:t>
+      </w:r>
+      <w:r>
+        <w:rPr>
+          <w:rFonts w:ascii="Helvetica Neue" w:hAnsi="Helvetica Neue" w:cs="Times New Roman"/>
+          <w:color w:val="808080"/>
+        </w:rPr>
+        <w:t>█</w:t>
+      </w:r>
     </w:p>
     <w:p>
       <w:pPr>
@@ -2083,6 +2552,19 @@
         </w:rPr>
         <w:t>(i)</w:t>
       </w:r>
+      <w:r>
+        <w:rPr>
+          <w:rFonts w:ascii="Helvetica Neue" w:hAnsi="Helvetica Neue" w:cs="Times New Roman"/>
+        </w:rPr>
+        <w:t xml:space="preserve"> </w:t>
+      </w:r>
+      <w:r>
+        <w:rPr>
+          <w:rFonts w:ascii="Helvetica Neue" w:hAnsi="Helvetica Neue" w:cs="Times New Roman"/>
+          <w:color w:val="808080"/>
+        </w:rPr>
+        <w:t>█</w:t>
+      </w:r>
     </w:p>
     <w:p>
       <w:pPr>
@@ -2196,7 +2678,7 @@
         <w:rPr>
           <w:rFonts w:ascii="Helvetica Neue" w:hAnsi="Helvetica Neue" w:cs="Times New Roman"/>
         </w:rPr>
-        <w:t>&lt;_</w:t>
+        <w:t>&lt;&lt;</w:t>
       </w:r>
     </w:p>
     <w:p>
@@ -2211,7 +2693,868 @@
         <w:rPr>
           <w:rFonts w:ascii="Helvetica Neue" w:hAnsi="Helvetica Neue" w:cs="Times New Roman"/>
         </w:rPr>
-        <w:t>‘back to before fast-forward’</w:t>
+        <w:t>‘</w:t>
+      </w:r>
+      <w:r>
+        <w:rPr>
+          <w:rFonts w:ascii="Helvetica Neue" w:hAnsi="Helvetica Neue" w:cs="Times New Roman"/>
+        </w:rPr>
+        <w:t>flashback</w:t>
+      </w:r>
+      <w:r>
+        <w:rPr>
+          <w:rFonts w:ascii="Helvetica Neue" w:hAnsi="Helvetica Neue" w:cs="Times New Roman"/>
+        </w:rPr>
+        <w:t>’</w:t>
+      </w:r>
+    </w:p>
+    <w:p>
+      <w:pPr>
+        <w:pBdr>
+          <w:bottom w:val="single" w:sz="6" w:space="1" w:color="auto"/>
+        </w:pBdr>
+        <w:spacing w:line="0" w:lineRule="atLeast"/>
+        <w:rPr>
+          <w:rFonts w:ascii="Helvetica Neue" w:hAnsi="Helvetica Neue" w:cs="Times New Roman"/>
+        </w:rPr>
+      </w:pPr>
+    </w:p>
+    <w:p>
+      <w:pPr>
+        <w:spacing w:line="0" w:lineRule="atLeast"/>
+        <w:rPr>
+          <w:rFonts w:ascii="Helvetica Neue" w:hAnsi="Helvetica Neue" w:cs="Times New Roman"/>
+        </w:rPr>
+      </w:pPr>
+    </w:p>
+    <w:p>
+      <w:pPr>
+        <w:spacing w:line="0" w:lineRule="atLeast"/>
+        <w:rPr>
+          <w:rFonts w:ascii="Helvetica Neue" w:hAnsi="Helvetica Neue" w:cs="Times New Roman"/>
+        </w:rPr>
+      </w:pPr>
+      <w:r>
+        <w:rPr>
+          <w:rFonts w:ascii="Helvetica Neue" w:hAnsi="Helvetica Neue" w:cs="Times New Roman"/>
+        </w:rPr>
+        <w:t>&lt;&gt;</w:t>
+      </w:r>
+    </w:p>
+    <w:p>
+      <w:pPr>
+        <w:spacing w:line="0" w:lineRule="atLeast"/>
+        <w:jc w:val="right"/>
+        <w:rPr>
+          <w:rFonts w:ascii="Helvetica Neue" w:hAnsi="Helvetica Neue" w:cs="Times New Roman"/>
+        </w:rPr>
+      </w:pPr>
+      <w:r>
+        <w:rPr>
+          <w:rFonts w:ascii="Helvetica Neue" w:hAnsi="Helvetica Neue" w:cs="Times New Roman"/>
+        </w:rPr>
+        <w:t>‘</w:t>
+      </w:r>
+      <w:r>
+        <w:rPr>
+          <w:rFonts w:ascii="Helvetica Neue" w:hAnsi="Helvetica Neue" w:cs="Times New Roman"/>
+        </w:rPr>
+        <w:t>end of temporary</w:t>
+      </w:r>
+      <w:r>
+        <w:rPr>
+          <w:rFonts w:ascii="Helvetica Neue" w:hAnsi="Helvetica Neue" w:cs="Times New Roman"/>
+        </w:rPr>
+        <w:t>’</w:t>
+      </w:r>
+    </w:p>
+    <w:p>
+      <w:pPr>
+        <w:pBdr>
+          <w:bottom w:val="single" w:sz="6" w:space="1" w:color="auto"/>
+        </w:pBdr>
+        <w:spacing w:line="0" w:lineRule="atLeast"/>
+        <w:rPr>
+          <w:rFonts w:ascii="Helvetica Neue" w:hAnsi="Helvetica Neue" w:cs="Times New Roman"/>
+        </w:rPr>
+      </w:pPr>
+    </w:p>
+    <w:p>
+      <w:pPr>
+        <w:spacing w:line="0" w:lineRule="atLeast"/>
+        <w:rPr>
+          <w:rFonts w:ascii="Helvetica Neue" w:hAnsi="Helvetica Neue" w:cs="Times New Roman"/>
+        </w:rPr>
+      </w:pPr>
+    </w:p>
+    <w:p>
+      <w:pPr>
+        <w:spacing w:line="0" w:lineRule="atLeast"/>
+        <w:rPr>
+          <w:rFonts w:ascii="Helvetica Neue" w:hAnsi="Helvetica Neue" w:cs="Times New Roman"/>
+        </w:rPr>
+      </w:pPr>
+      <w:r>
+        <w:rPr>
+          <w:rFonts w:ascii="Helvetica Neue" w:hAnsi="Helvetica Neue" w:cs="Times New Roman"/>
+        </w:rPr>
+        <w:t>&gt;&lt;</w:t>
+      </w:r>
+    </w:p>
+    <w:p>
+      <w:pPr>
+        <w:spacing w:line="0" w:lineRule="atLeast"/>
+        <w:jc w:val="right"/>
+        <w:rPr>
+          <w:rFonts w:ascii="Helvetica Neue" w:hAnsi="Helvetica Neue" w:cs="Times New Roman"/>
+        </w:rPr>
+      </w:pPr>
+      <w:r>
+        <w:rPr>
+          <w:rFonts w:ascii="Helvetica Neue" w:hAnsi="Helvetica Neue" w:cs="Times New Roman"/>
+        </w:rPr>
+        <w:t>‘</w:t>
+      </w:r>
+      <w:r>
+        <w:rPr>
+          <w:rFonts w:ascii="Helvetica Neue" w:hAnsi="Helvetica Neue" w:cs="Times New Roman"/>
+          <w:color w:val="FFFFFF" w:themeColor="background1"/>
+          <w:highlight w:val="black"/>
+        </w:rPr>
+        <w:t>undefined</w:t>
+      </w:r>
+      <w:r>
+        <w:rPr>
+          <w:rFonts w:ascii="Helvetica Neue" w:hAnsi="Helvetica Neue" w:cs="Times New Roman"/>
+        </w:rPr>
+        <w:t>’</w:t>
+      </w:r>
+    </w:p>
+    <w:p>
+      <w:pPr>
+        <w:pBdr>
+          <w:bottom w:val="single" w:sz="6" w:space="1" w:color="auto"/>
+        </w:pBdr>
+        <w:spacing w:line="0" w:lineRule="atLeast"/>
+        <w:rPr>
+          <w:rFonts w:ascii="Helvetica Neue" w:hAnsi="Helvetica Neue" w:cs="Times New Roman"/>
+        </w:rPr>
+      </w:pPr>
+    </w:p>
+    <w:p>
+      <w:pPr>
+        <w:spacing w:line="0" w:lineRule="atLeast"/>
+        <w:rPr>
+          <w:rFonts w:ascii="Helvetica Neue" w:hAnsi="Helvetica Neue" w:cs="Times New Roman"/>
+        </w:rPr>
+      </w:pPr>
+    </w:p>
+    <w:p>
+      <w:pPr>
+        <w:spacing w:line="0" w:lineRule="atLeast"/>
+        <w:rPr>
+          <w:rFonts w:ascii="Helvetica Neue" w:hAnsi="Helvetica Neue" w:cs="Times New Roman"/>
+        </w:rPr>
+      </w:pPr>
+      <w:r>
+        <w:rPr>
+          <w:rFonts w:ascii="Helvetica Neue" w:hAnsi="Helvetica Neue" w:cs="Times New Roman"/>
+        </w:rPr>
+        <w:t xml:space="preserve">_Document, p. </w:t>
+      </w:r>
+      <w:r>
+        <w:rPr>
+          <w:rFonts w:ascii="Helvetica Neue" w:hAnsi="Helvetica Neue" w:cs="Times New Roman"/>
+          <w:color w:val="7F7F7F" w:themeColor="text1" w:themeTint="80"/>
+        </w:rPr>
+        <w:t>N</w:t>
+      </w:r>
+      <w:r>
+        <w:rPr>
+          <w:rFonts w:ascii="Helvetica Neue" w:hAnsi="Helvetica Neue" w:cs="Times New Roman"/>
+        </w:rPr>
+        <w:t>_</w:t>
+      </w:r>
+    </w:p>
+    <w:p>
+      <w:pPr>
+        <w:spacing w:line="0" w:lineRule="atLeast"/>
+        <w:jc w:val="right"/>
+        <w:rPr>
+          <w:rFonts w:ascii="Helvetica Neue" w:hAnsi="Helvetica Neue" w:cs="Times New Roman"/>
+        </w:rPr>
+      </w:pPr>
+      <w:r>
+        <w:rPr>
+          <w:rFonts w:ascii="Helvetica Neue" w:hAnsi="Helvetica Neue" w:cs="Times New Roman"/>
+        </w:rPr>
+        <w:t xml:space="preserve">‘page number </w:t>
+      </w:r>
+      <w:r>
+        <w:rPr>
+          <w:rFonts w:ascii="Helvetica Neue" w:hAnsi="Helvetica Neue" w:cs="Times New Roman"/>
+          <w:color w:val="7F7F7F" w:themeColor="text1" w:themeTint="80"/>
+        </w:rPr>
+        <w:t>N</w:t>
+      </w:r>
+      <w:r>
+        <w:rPr>
+          <w:rFonts w:ascii="Helvetica Neue" w:hAnsi="Helvetica Neue" w:cs="Times New Roman"/>
+        </w:rPr>
+        <w:t xml:space="preserve"> of current course support pédagogique’</w:t>
+      </w:r>
+    </w:p>
+    <w:p>
+      <w:pPr>
+        <w:pBdr>
+          <w:bottom w:val="single" w:sz="6" w:space="1" w:color="auto"/>
+        </w:pBdr>
+        <w:spacing w:line="0" w:lineRule="atLeast"/>
+        <w:rPr>
+          <w:rFonts w:ascii="Helvetica Neue" w:hAnsi="Helvetica Neue" w:cs="Times New Roman"/>
+        </w:rPr>
+      </w:pPr>
+    </w:p>
+    <w:p>
+      <w:pPr>
+        <w:spacing w:line="0" w:lineRule="atLeast"/>
+        <w:rPr>
+          <w:rFonts w:ascii="Helvetica Neue" w:hAnsi="Helvetica Neue" w:cs="Times New Roman"/>
+        </w:rPr>
+      </w:pPr>
+    </w:p>
+    <w:p>
+      <w:pPr>
+        <w:spacing w:line="0" w:lineRule="atLeast"/>
+        <w:rPr>
+          <w:rFonts w:ascii="Helvetica Neue" w:hAnsi="Helvetica Neue" w:cs="Times New Roman"/>
+        </w:rPr>
+      </w:pPr>
+      <w:r>
+        <w:rPr>
+          <w:rFonts w:ascii="Helvetica Neue" w:hAnsi="Helvetica Neue" w:cs="Times New Roman"/>
+        </w:rPr>
+        <w:t xml:space="preserve">[Audio rec: </w:t>
+      </w:r>
+      <w:r>
+        <w:rPr>
+          <w:rFonts w:ascii="Helvetica Neue" w:hAnsi="Helvetica Neue" w:cs="Times New Roman"/>
+          <w:color w:val="7F7F7F" w:themeColor="text1" w:themeTint="80"/>
+        </w:rPr>
+        <w:t>n</w:t>
+      </w:r>
+      <w:r>
+        <w:rPr>
+          <w:rFonts w:ascii="Helvetica Neue" w:hAnsi="Helvetica Neue" w:cs="Times New Roman"/>
+        </w:rPr>
+        <w:t>h</w:t>
+      </w:r>
+      <w:r>
+        <w:rPr>
+          <w:rFonts w:ascii="Helvetica Neue" w:hAnsi="Helvetica Neue" w:cs="Times New Roman"/>
+          <w:color w:val="7F7F7F" w:themeColor="text1" w:themeTint="80"/>
+        </w:rPr>
+        <w:t>n</w:t>
+      </w:r>
+      <w:r>
+        <w:rPr>
+          <w:rFonts w:ascii="Helvetica Neue" w:hAnsi="Helvetica Neue" w:cs="Times New Roman"/>
+        </w:rPr>
+        <w:t>mn</w:t>
+      </w:r>
+      <w:r>
+        <w:rPr>
+          <w:rFonts w:ascii="Helvetica Neue" w:hAnsi="Helvetica Neue" w:cs="Times New Roman"/>
+          <w:color w:val="7F7F7F" w:themeColor="text1" w:themeTint="80"/>
+        </w:rPr>
+        <w:t>n</w:t>
+      </w:r>
+      <w:r>
+        <w:rPr>
+          <w:rFonts w:ascii="Helvetica Neue" w:hAnsi="Helvetica Neue" w:cs="Times New Roman"/>
+        </w:rPr>
+        <w:t>s</w:t>
+      </w:r>
+      <w:r>
+        <w:rPr>
+          <w:rFonts w:ascii="Helvetica Neue" w:hAnsi="Helvetica Neue" w:cs="Times New Roman"/>
+        </w:rPr>
+        <w:t>]</w:t>
+      </w:r>
+      <w:r>
+        <w:rPr>
+          <w:rFonts w:ascii="Helvetica Neue" w:hAnsi="Helvetica Neue" w:cs="Times New Roman"/>
+        </w:rPr>
+        <w:tab/>
+        <w:t>[Rec:</w:t>
+      </w:r>
+      <w:r>
+        <w:t xml:space="preserve"> </w:t>
+      </w:r>
+      <w:r>
+        <w:rPr>
+          <w:rFonts w:ascii="Helvetica Neue" w:hAnsi="Helvetica Neue" w:cs="Times New Roman"/>
+          <w:color w:val="7F7F7F" w:themeColor="text1" w:themeTint="80"/>
+        </w:rPr>
+        <w:t>h</w:t>
+      </w:r>
+      <w:r>
+        <w:rPr>
+          <w:rFonts w:ascii="Helvetica Neue" w:hAnsi="Helvetica Neue" w:cs="Times New Roman"/>
+        </w:rPr>
+        <w:t>'</w:t>
+      </w:r>
+      <w:r>
+        <w:rPr>
+          <w:rFonts w:ascii="Helvetica Neue" w:hAnsi="Helvetica Neue" w:cs="Times New Roman"/>
+          <w:color w:val="7F7F7F" w:themeColor="text1" w:themeTint="80"/>
+        </w:rPr>
+        <w:t>mn</w:t>
+      </w:r>
+      <w:r>
+        <w:rPr>
+          <w:rFonts w:ascii="Helvetica Neue" w:hAnsi="Helvetica Neue" w:cs="Times New Roman"/>
+        </w:rPr>
+        <w:t>"</w:t>
+      </w:r>
+      <w:r>
+        <w:rPr>
+          <w:rFonts w:ascii="Helvetica Neue" w:hAnsi="Helvetica Neue" w:cs="Times New Roman"/>
+          <w:color w:val="7F7F7F" w:themeColor="text1" w:themeTint="80"/>
+        </w:rPr>
+        <w:t>s</w:t>
+      </w:r>
+      <w:r>
+        <w:rPr>
+          <w:rFonts w:ascii="Helvetica Neue" w:hAnsi="Helvetica Neue" w:cs="Times New Roman"/>
+        </w:rPr>
+        <w:t>]</w:t>
+      </w:r>
+      <w:r>
+        <w:rPr>
+          <w:rFonts w:ascii="Helvetica Neue" w:hAnsi="Helvetica Neue" w:cs="Times New Roman"/>
+        </w:rPr>
+        <w:tab/>
+      </w:r>
+      <w:r>
+        <w:rPr>
+          <w:rFonts w:ascii="Helvetica Neue" w:hAnsi="Helvetica Neue" w:cs="Times New Roman"/>
+        </w:rPr>
+        <w:t>[•</w:t>
+      </w:r>
+      <w:r>
+        <w:t xml:space="preserve"> </w:t>
+      </w:r>
+      <w:r>
+        <w:rPr>
+          <w:rFonts w:ascii="Helvetica Neue" w:hAnsi="Helvetica Neue" w:cs="Times New Roman"/>
+          <w:color w:val="7F7F7F" w:themeColor="text1" w:themeTint="80"/>
+        </w:rPr>
+        <w:t>h</w:t>
+      </w:r>
+      <w:r>
+        <w:rPr>
+          <w:rFonts w:ascii="Helvetica Neue" w:hAnsi="Helvetica Neue" w:cs="Times New Roman"/>
+        </w:rPr>
+        <w:t>'</w:t>
+      </w:r>
+      <w:r>
+        <w:rPr>
+          <w:rFonts w:ascii="Helvetica Neue" w:hAnsi="Helvetica Neue" w:cs="Times New Roman"/>
+          <w:color w:val="7F7F7F" w:themeColor="text1" w:themeTint="80"/>
+        </w:rPr>
+        <w:t>mn</w:t>
+      </w:r>
+      <w:r>
+        <w:rPr>
+          <w:rFonts w:ascii="Helvetica Neue" w:hAnsi="Helvetica Neue" w:cs="Times New Roman"/>
+        </w:rPr>
+        <w:t>"</w:t>
+      </w:r>
+      <w:r>
+        <w:rPr>
+          <w:rFonts w:ascii="Helvetica Neue" w:hAnsi="Helvetica Neue" w:cs="Times New Roman"/>
+          <w:color w:val="7F7F7F" w:themeColor="text1" w:themeTint="80"/>
+        </w:rPr>
+        <w:t>s</w:t>
+      </w:r>
+      <w:r>
+        <w:rPr>
+          <w:rFonts w:ascii="Helvetica Neue" w:hAnsi="Helvetica Neue" w:cs="Times New Roman"/>
+        </w:rPr>
+        <w:t>]</w:t>
+      </w:r>
+      <w:r>
+        <w:rPr>
+          <w:rFonts w:ascii="Helvetica Neue" w:hAnsi="Helvetica Neue" w:cs="Times New Roman"/>
+        </w:rPr>
+        <w:tab/>
+        <w:t>[</w:t>
+      </w:r>
+      <w:r>
+        <w:rPr>
+          <w:rFonts w:ascii="Helvetica Neue" w:hAnsi="Helvetica Neue" w:cs="Times New Roman"/>
+          <w:color w:val="7F7F7F" w:themeColor="text1" w:themeTint="80"/>
+        </w:rPr>
+        <w:t>h</w:t>
+      </w:r>
+      <w:r>
+        <w:rPr>
+          <w:rFonts w:ascii="Helvetica Neue" w:hAnsi="Helvetica Neue" w:cs="Times New Roman"/>
+        </w:rPr>
+        <w:t>'</w:t>
+      </w:r>
+      <w:r>
+        <w:rPr>
+          <w:rFonts w:ascii="Helvetica Neue" w:hAnsi="Helvetica Neue" w:cs="Times New Roman"/>
+          <w:color w:val="7F7F7F" w:themeColor="text1" w:themeTint="80"/>
+        </w:rPr>
+        <w:t>mn</w:t>
+      </w:r>
+      <w:r>
+        <w:rPr>
+          <w:rFonts w:ascii="Helvetica Neue" w:hAnsi="Helvetica Neue" w:cs="Times New Roman"/>
+        </w:rPr>
+        <w:t>"</w:t>
+      </w:r>
+      <w:r>
+        <w:rPr>
+          <w:rFonts w:ascii="Helvetica Neue" w:hAnsi="Helvetica Neue" w:cs="Times New Roman"/>
+          <w:color w:val="7F7F7F" w:themeColor="text1" w:themeTint="80"/>
+        </w:rPr>
+        <w:t>s</w:t>
+      </w:r>
+      <w:r>
+        <w:rPr>
+          <w:rFonts w:ascii="Helvetica Neue" w:hAnsi="Helvetica Neue" w:cs="Times New Roman"/>
+        </w:rPr>
+        <w:t>]</w:t>
+      </w:r>
+      <w:r>
+        <w:rPr>
+          <w:rFonts w:ascii="Helvetica Neue" w:hAnsi="Helvetica Neue" w:cs="Times New Roman"/>
+        </w:rPr>
+        <w:tab/>
+        <w:t>•</w:t>
+      </w:r>
+      <w:r>
+        <w:rPr>
+          <w:rFonts w:ascii="Helvetica Neue" w:hAnsi="Helvetica Neue" w:cs="Times New Roman"/>
+          <w:color w:val="7F7F7F" w:themeColor="text1" w:themeTint="80"/>
+        </w:rPr>
+        <w:t>h</w:t>
+      </w:r>
+      <w:r>
+        <w:rPr>
+          <w:rFonts w:ascii="Helvetica Neue" w:hAnsi="Helvetica Neue" w:cs="Times New Roman"/>
+        </w:rPr>
+        <w:t>'</w:t>
+      </w:r>
+      <w:r>
+        <w:rPr>
+          <w:rFonts w:ascii="Helvetica Neue" w:hAnsi="Helvetica Neue" w:cs="Times New Roman"/>
+          <w:color w:val="7F7F7F" w:themeColor="text1" w:themeTint="80"/>
+        </w:rPr>
+        <w:t>mn</w:t>
+      </w:r>
+      <w:r>
+        <w:rPr>
+          <w:rFonts w:ascii="Helvetica Neue" w:hAnsi="Helvetica Neue" w:cs="Times New Roman"/>
+        </w:rPr>
+        <w:t>"</w:t>
+      </w:r>
+      <w:r>
+        <w:rPr>
+          <w:rFonts w:ascii="Helvetica Neue" w:hAnsi="Helvetica Neue" w:cs="Times New Roman"/>
+          <w:color w:val="7F7F7F" w:themeColor="text1" w:themeTint="80"/>
+        </w:rPr>
+        <w:t>s</w:t>
+      </w:r>
+    </w:p>
+    <w:p>
+      <w:pPr>
+        <w:spacing w:line="0" w:lineRule="atLeast"/>
+        <w:jc w:val="right"/>
+        <w:rPr>
+          <w:rFonts w:ascii="Helvetica Neue" w:hAnsi="Helvetica Neue" w:cs="Times New Roman"/>
+        </w:rPr>
+      </w:pPr>
+      <w:r>
+        <w:rPr>
+          <w:rFonts w:ascii="Helvetica Neue" w:hAnsi="Helvetica Neue" w:cs="Times New Roman"/>
+        </w:rPr>
+        <w:t>‘</w:t>
+      </w:r>
+      <w:r>
+        <w:rPr>
+          <w:rFonts w:ascii="Helvetica Neue" w:hAnsi="Helvetica Neue" w:cs="Times New Roman"/>
+          <w:color w:val="7F7F7F" w:themeColor="text1" w:themeTint="80"/>
+        </w:rPr>
+        <w:t>time</w:t>
+      </w:r>
+      <w:r>
+        <w:rPr>
+          <w:rFonts w:ascii="Helvetica Neue" w:hAnsi="Helvetica Neue" w:cs="Times New Roman"/>
+        </w:rPr>
+        <w:t xml:space="preserve"> </w:t>
+      </w:r>
+      <w:r>
+        <w:rPr>
+          <w:rFonts w:ascii="Helvetica Neue" w:hAnsi="Helvetica Neue" w:cs="Times New Roman"/>
+        </w:rPr>
+        <w:t>of current course</w:t>
+      </w:r>
+      <w:r>
+        <w:rPr>
+          <w:rFonts w:ascii="Helvetica Neue" w:hAnsi="Helvetica Neue" w:cs="Times New Roman"/>
+        </w:rPr>
+        <w:t xml:space="preserve"> audio rec</w:t>
+      </w:r>
+      <w:r>
+        <w:rPr>
+          <w:rFonts w:ascii="Helvetica Neue" w:hAnsi="Helvetica Neue" w:cs="Times New Roman"/>
+        </w:rPr>
+        <w:t>’</w:t>
+      </w:r>
+    </w:p>
+    <w:p>
+      <w:pPr>
+        <w:pBdr>
+          <w:bottom w:val="single" w:sz="6" w:space="1" w:color="auto"/>
+        </w:pBdr>
+        <w:spacing w:line="0" w:lineRule="atLeast"/>
+        <w:rPr>
+          <w:rFonts w:ascii="Helvetica Neue" w:hAnsi="Helvetica Neue" w:cs="Times New Roman"/>
+        </w:rPr>
+      </w:pPr>
+    </w:p>
+    <w:p>
+      <w:pPr>
+        <w:spacing w:line="0" w:lineRule="atLeast"/>
+        <w:rPr>
+          <w:rFonts w:ascii="Helvetica Neue" w:hAnsi="Helvetica Neue" w:cs="Times New Roman"/>
+        </w:rPr>
+      </w:pPr>
+    </w:p>
+    <w:p>
+      <w:pPr>
+        <w:spacing w:line="0" w:lineRule="atLeast"/>
+        <w:rPr>
+          <w:rFonts w:ascii="Helvetica Neue" w:hAnsi="Helvetica Neue" w:cs="Times New Roman"/>
+        </w:rPr>
+      </w:pPr>
+      <w:r>
+        <w:rPr>
+          <w:rFonts w:ascii="Helvetica Neue" w:hAnsi="Helvetica Neue" w:cs="Times New Roman"/>
+        </w:rPr>
+        <w:t>[audio rec</w:t>
+      </w:r>
+      <w:r>
+        <w:rPr>
+          <w:rFonts w:ascii="Helvetica Neue" w:hAnsi="Helvetica Neue" w:cs="Times New Roman"/>
+        </w:rPr>
+        <w:t xml:space="preserve"> </w:t>
+      </w:r>
+      <w:r>
+        <w:rPr>
+          <w:rFonts w:ascii="Helvetica Neue" w:hAnsi="Helvetica Neue" w:cs="Times New Roman"/>
+        </w:rPr>
+        <w:t xml:space="preserve">: circa </w:t>
+      </w:r>
+      <w:r>
+        <w:rPr>
+          <w:rFonts w:ascii="Helvetica Neue" w:hAnsi="Helvetica Neue" w:cs="Times New Roman"/>
+          <w:color w:val="BFBFBF"/>
+        </w:rPr>
+        <w:t>n</w:t>
+      </w:r>
+      <w:r>
+        <w:rPr>
+          <w:rFonts w:ascii="Helvetica Neue" w:hAnsi="Helvetica Neue" w:cs="Times New Roman"/>
+        </w:rPr>
+        <w:t>h</w:t>
+      </w:r>
+      <w:r>
+        <w:rPr>
+          <w:rFonts w:ascii="Helvetica Neue" w:hAnsi="Helvetica Neue" w:cs="Times New Roman"/>
+          <w:color w:val="BFBFBF"/>
+        </w:rPr>
+        <w:t>n</w:t>
+      </w:r>
+      <w:r>
+        <w:rPr>
+          <w:rFonts w:ascii="Helvetica Neue" w:hAnsi="Helvetica Neue" w:cs="Times New Roman"/>
+        </w:rPr>
+        <w:t>mn</w:t>
+      </w:r>
+      <w:r>
+        <w:rPr>
+          <w:rFonts w:ascii="Helvetica Neue" w:hAnsi="Helvetica Neue" w:cs="Times New Roman"/>
+          <w:color w:val="BFBFBF"/>
+        </w:rPr>
+        <w:t>n</w:t>
+      </w:r>
+      <w:r>
+        <w:rPr>
+          <w:rFonts w:ascii="Helvetica Neue" w:hAnsi="Helvetica Neue" w:cs="Times New Roman"/>
+        </w:rPr>
+        <w:t>s]</w:t>
+      </w:r>
+      <w:r>
+        <w:rPr>
+          <w:rFonts w:ascii="Helvetica Neue" w:hAnsi="Helvetica Neue" w:cs="Times New Roman"/>
+        </w:rPr>
+        <w:tab/>
+        <w:t>[rec</w:t>
+      </w:r>
+      <w:r>
+        <w:rPr>
+          <w:rFonts w:ascii="Helvetica Neue" w:hAnsi="Helvetica Neue" w:cs="Times New Roman"/>
+        </w:rPr>
+        <w:t xml:space="preserve"> </w:t>
+      </w:r>
+      <w:r>
+        <w:rPr>
+          <w:rFonts w:ascii="Helvetica Neue" w:hAnsi="Helvetica Neue" w:cs="Times New Roman"/>
+        </w:rPr>
+        <w:t>: circa</w:t>
+      </w:r>
+      <w:r>
+        <w:t xml:space="preserve"> </w:t>
+      </w:r>
+      <w:r>
+        <w:rPr>
+          <w:rFonts w:ascii="Helvetica Neue" w:hAnsi="Helvetica Neue" w:cs="Times New Roman"/>
+          <w:color w:val="BFBFBF"/>
+        </w:rPr>
+        <w:t>h</w:t>
+      </w:r>
+      <w:r>
+        <w:rPr>
+          <w:rFonts w:ascii="Helvetica Neue" w:hAnsi="Helvetica Neue" w:cs="Times New Roman"/>
+        </w:rPr>
+        <w:t>'</w:t>
+      </w:r>
+      <w:r>
+        <w:rPr>
+          <w:rFonts w:ascii="Helvetica Neue" w:hAnsi="Helvetica Neue" w:cs="Times New Roman"/>
+          <w:color w:val="BFBFBF"/>
+        </w:rPr>
+        <w:t>mn</w:t>
+      </w:r>
+      <w:r>
+        <w:rPr>
+          <w:rFonts w:ascii="Helvetica Neue" w:hAnsi="Helvetica Neue" w:cs="Times New Roman"/>
+        </w:rPr>
+        <w:t>"</w:t>
+      </w:r>
+      <w:r>
+        <w:rPr>
+          <w:rFonts w:ascii="Helvetica Neue" w:hAnsi="Helvetica Neue" w:cs="Times New Roman"/>
+          <w:color w:val="BFBFBF"/>
+        </w:rPr>
+        <w:t>s</w:t>
+      </w:r>
+      <w:r>
+        <w:rPr>
+          <w:rFonts w:ascii="Helvetica Neue" w:hAnsi="Helvetica Neue" w:cs="Times New Roman"/>
+        </w:rPr>
+        <w:t>]</w:t>
+      </w:r>
+      <w:r>
+        <w:rPr>
+          <w:rFonts w:ascii="Helvetica Neue" w:hAnsi="Helvetica Neue" w:cs="Times New Roman"/>
+        </w:rPr>
+        <w:tab/>
+        <w:t>[circa</w:t>
+      </w:r>
+      <w:r>
+        <w:t xml:space="preserve"> </w:t>
+      </w:r>
+      <w:r>
+        <w:rPr>
+          <w:rFonts w:ascii="Helvetica Neue" w:hAnsi="Helvetica Neue" w:cs="Times New Roman"/>
+          <w:color w:val="BFBFBF"/>
+        </w:rPr>
+        <w:t>h</w:t>
+      </w:r>
+      <w:r>
+        <w:rPr>
+          <w:rFonts w:ascii="Helvetica Neue" w:hAnsi="Helvetica Neue" w:cs="Times New Roman"/>
+        </w:rPr>
+        <w:t>'</w:t>
+      </w:r>
+      <w:r>
+        <w:rPr>
+          <w:rFonts w:ascii="Helvetica Neue" w:hAnsi="Helvetica Neue" w:cs="Times New Roman"/>
+          <w:color w:val="BFBFBF"/>
+        </w:rPr>
+        <w:t>mn</w:t>
+      </w:r>
+      <w:r>
+        <w:rPr>
+          <w:rFonts w:ascii="Helvetica Neue" w:hAnsi="Helvetica Neue" w:cs="Times New Roman"/>
+        </w:rPr>
+        <w:t>"</w:t>
+      </w:r>
+      <w:r>
+        <w:rPr>
+          <w:rFonts w:ascii="Helvetica Neue" w:hAnsi="Helvetica Neue" w:cs="Times New Roman"/>
+          <w:color w:val="BFBFBF"/>
+        </w:rPr>
+        <w:t>s</w:t>
+      </w:r>
+      <w:r>
+        <w:rPr>
+          <w:rFonts w:ascii="Helvetica Neue" w:hAnsi="Helvetica Neue" w:cs="Times New Roman"/>
+        </w:rPr>
+        <w:t>]</w:t>
+      </w:r>
+    </w:p>
+    <w:p>
+      <w:pPr>
+        <w:spacing w:line="0" w:lineRule="atLeast"/>
+        <w:jc w:val="right"/>
+        <w:rPr>
+          <w:rFonts w:ascii="Helvetica Neue" w:hAnsi="Helvetica Neue" w:cs="Times New Roman"/>
+        </w:rPr>
+      </w:pPr>
+      <w:r>
+        <w:rPr>
+          <w:rFonts w:ascii="Helvetica Neue" w:hAnsi="Helvetica Neue" w:cs="Times New Roman"/>
+        </w:rPr>
+        <w:t xml:space="preserve"> ‘circa </w:t>
+      </w:r>
+      <w:r>
+        <w:rPr>
+          <w:rFonts w:ascii="Helvetica Neue" w:hAnsi="Helvetica Neue" w:cs="Times New Roman"/>
+          <w:color w:val="7F7F7F" w:themeColor="text1" w:themeTint="80"/>
+        </w:rPr>
+        <w:t>time</w:t>
+      </w:r>
+      <w:r>
+        <w:rPr>
+          <w:rFonts w:ascii="Helvetica Neue" w:hAnsi="Helvetica Neue" w:cs="Times New Roman"/>
+        </w:rPr>
+        <w:t xml:space="preserve"> </w:t>
+      </w:r>
+      <w:r>
+        <w:rPr>
+          <w:rFonts w:ascii="Helvetica Neue" w:hAnsi="Helvetica Neue" w:cs="Times New Roman"/>
+        </w:rPr>
+        <w:t>of current course</w:t>
+      </w:r>
+      <w:r>
+        <w:rPr>
+          <w:rFonts w:ascii="Helvetica Neue" w:hAnsi="Helvetica Neue" w:cs="Times New Roman"/>
+        </w:rPr>
+        <w:t xml:space="preserve"> audio rec</w:t>
+      </w:r>
+      <w:r>
+        <w:rPr>
+          <w:rFonts w:ascii="Helvetica Neue" w:hAnsi="Helvetica Neue" w:cs="Times New Roman"/>
+        </w:rPr>
+        <w:t>’</w:t>
+      </w:r>
+    </w:p>
+    <w:p>
+      <w:pPr>
+        <w:pBdr>
+          <w:bottom w:val="single" w:sz="6" w:space="1" w:color="auto"/>
+        </w:pBdr>
+        <w:spacing w:line="0" w:lineRule="atLeast"/>
+        <w:rPr>
+          <w:rFonts w:ascii="Helvetica Neue" w:hAnsi="Helvetica Neue" w:cs="Times New Roman"/>
+        </w:rPr>
+      </w:pPr>
+    </w:p>
+    <w:p>
+      <w:pPr>
+        <w:spacing w:line="0" w:lineRule="atLeast"/>
+        <w:rPr>
+          <w:rFonts w:ascii="Helvetica Neue" w:hAnsi="Helvetica Neue" w:cs="Times New Roman"/>
+        </w:rPr>
+      </w:pPr>
+    </w:p>
+    <w:p>
+      <w:pPr>
+        <w:spacing w:line="0" w:lineRule="atLeast"/>
+        <w:rPr>
+          <w:rFonts w:ascii="Helvetica Neue" w:hAnsi="Helvetica Neue" w:cs="Times New Roman"/>
+        </w:rPr>
+      </w:pPr>
+      <w:r>
+        <w:rPr>
+          <w:rFonts w:ascii="Helvetica Neue" w:hAnsi="Helvetica Neue" w:cs="Times New Roman"/>
+        </w:rPr>
+        <w:t xml:space="preserve">_Diapo </w:t>
+      </w:r>
+      <w:r>
+        <w:rPr>
+          <w:rFonts w:ascii="Helvetica Neue" w:hAnsi="Helvetica Neue" w:cs="Times New Roman"/>
+          <w:color w:val="7F7F7F" w:themeColor="text1" w:themeTint="80"/>
+        </w:rPr>
+        <w:t>X</w:t>
+      </w:r>
+      <w:r>
+        <w:rPr>
+          <w:rFonts w:ascii="Helvetica Neue" w:hAnsi="Helvetica Neue" w:cs="Times New Roman"/>
+        </w:rPr>
+        <w:t xml:space="preserve">, point </w:t>
+      </w:r>
+      <w:r>
+        <w:rPr>
+          <w:rFonts w:ascii="Helvetica Neue" w:hAnsi="Helvetica Neue" w:cs="Times New Roman"/>
+          <w:color w:val="7F7F7F" w:themeColor="text1" w:themeTint="80"/>
+        </w:rPr>
+        <w:t>N</w:t>
+      </w:r>
+      <w:r>
+        <w:rPr>
+          <w:rFonts w:ascii="Helvetica Neue" w:hAnsi="Helvetica Neue" w:cs="Times New Roman"/>
+        </w:rPr>
+        <w:t>_</w:t>
+      </w:r>
+    </w:p>
+    <w:p>
+      <w:pPr>
+        <w:spacing w:line="0" w:lineRule="atLeast"/>
+        <w:jc w:val="right"/>
+        <w:rPr>
+          <w:rFonts w:ascii="Helvetica Neue" w:hAnsi="Helvetica Neue" w:cs="Times New Roman"/>
+        </w:rPr>
+      </w:pPr>
+      <w:r>
+        <w:rPr>
+          <w:rFonts w:ascii="Helvetica Neue" w:hAnsi="Helvetica Neue" w:cs="Times New Roman"/>
+        </w:rPr>
+        <w:t xml:space="preserve">‘point number </w:t>
+      </w:r>
+      <w:r>
+        <w:rPr>
+          <w:rFonts w:ascii="Helvetica Neue" w:hAnsi="Helvetica Neue" w:cs="Times New Roman"/>
+          <w:color w:val="7F7F7F" w:themeColor="text1" w:themeTint="80"/>
+        </w:rPr>
+        <w:t>N</w:t>
+      </w:r>
+      <w:r>
+        <w:rPr>
+          <w:rFonts w:ascii="Helvetica Neue" w:hAnsi="Helvetica Neue" w:cs="Times New Roman"/>
+        </w:rPr>
+        <w:t xml:space="preserve"> of diapositive number </w:t>
+      </w:r>
+      <w:r>
+        <w:rPr>
+          <w:rFonts w:ascii="Helvetica Neue" w:hAnsi="Helvetica Neue" w:cs="Times New Roman"/>
+          <w:color w:val="7F7F7F" w:themeColor="text1" w:themeTint="80"/>
+        </w:rPr>
+        <w:t>X</w:t>
+      </w:r>
+      <w:r>
+        <w:rPr>
+          <w:rFonts w:ascii="Helvetica Neue" w:hAnsi="Helvetica Neue" w:cs="Times New Roman"/>
+        </w:rPr>
+        <w:t xml:space="preserve"> in current course diaporama’</w:t>
       </w:r>
     </w:p>
     <w:p>
@@ -2272,21 +3615,14 @@
         <w:rFonts w:ascii="Helvetica Neue" w:hAnsi="Helvetica Neue"/>
         <w:color w:val="FDFDFD"/>
       </w:rPr>
-      <w:t>V</w:t>
+      <w:t>VERSION 2.5</w:t>
     </w:r>
     <w:r>
       <w:rPr>
         <w:rFonts w:ascii="Helvetica Neue" w:hAnsi="Helvetica Neue"/>
         <w:color w:val="FDFDFD"/>
       </w:rPr>
-      <w:t>ERSION 2.5</w:t>
-    </w:r>
-    <w:r>
-      <w:rPr>
-        <w:rFonts w:ascii="Helvetica Neue" w:hAnsi="Helvetica Neue"/>
-        <w:color w:val="FDFDFD"/>
-      </w:rPr>
-      <w:t>B</w:t>
+      <w:t>C</w:t>
     </w:r>
     <w:r>
       <w:rPr>
@@ -2661,6 +3997,17 @@
       <w:szCs w:val="18"/>
     </w:rPr>
   </w:style>
+  <w:style w:type="character" w:styleId="Emphasis">
+    <w:name w:val="Emphasis"/>
+    <w:basedOn w:val="DefaultParagraphFont"/>
+    <w:uiPriority w:val="20"/>
+    <w:qFormat/>
+    <w:rsid w:val="005B266E"/>
+    <w:rPr>
+      <w:i/>
+      <w:iCs/>
+    </w:rPr>
+  </w:style>
 </w:styles>
 </file>
 
@@ -2932,6 +4279,17 @@
       <w:rFonts w:ascii="Lucida Grande" w:hAnsi="Lucida Grande" w:cs="Lucida Grande"/>
       <w:sz w:val="18"/>
       <w:szCs w:val="18"/>
+    </w:rPr>
+  </w:style>
+  <w:style w:type="character" w:styleId="Emphasis">
+    <w:name w:val="Emphasis"/>
+    <w:basedOn w:val="DefaultParagraphFont"/>
+    <w:uiPriority w:val="20"/>
+    <w:qFormat/>
+    <w:rsid w:val="005B266E"/>
+    <w:rPr>
+      <w:i/>
+      <w:iCs/>
     </w:rPr>
   </w:style>
 </w:styles>
@@ -3262,7 +4620,7 @@
 </file>
 
 <file path=customXml/itemProps1.xml><?xml version="1.0" encoding="utf-8"?>
-<ds:datastoreItem xmlns:ds="http://schemas.openxmlformats.org/officeDocument/2006/customXml" ds:itemID="{740C70E4-B82A-B043-9BB2-02052F142489}">
+<ds:datastoreItem xmlns:ds="http://schemas.openxmlformats.org/officeDocument/2006/customXml" ds:itemID="{7A67E932-D0B0-E149-9F31-8A2CAABBE5B2}">
   <ds:schemaRefs>
     <ds:schemaRef ds:uri="http://schemas.openxmlformats.org/officeDocument/2006/bibliography"/>
   </ds:schemaRefs>

</xml_diff>

<commit_message>
notetakingsystem.docx 2.5C updated to version 2.5D.
</commit_message>
<xml_diff>
--- a/notetakingsystem.docx
+++ b/notetakingsystem.docx
@@ -9,6 +9,8 @@
           <w:rFonts w:ascii="Helvetica Neue" w:hAnsi="Helvetica Neue" w:cs="Times New Roman"/>
         </w:rPr>
       </w:pPr>
+      <w:bookmarkStart w:id="0" w:name="_GoBack"/>
+      <w:bookmarkEnd w:id="0"/>
     </w:p>
     <w:p>
       <w:pPr>
@@ -236,10 +238,8 @@
           <w:b/>
           <w:color w:val="E6E6E6"/>
         </w:rPr>
-        <w:t>C</w:t>
-      </w:r>
-      <w:bookmarkStart w:id="0" w:name="_GoBack"/>
-      <w:bookmarkEnd w:id="0"/>
+        <w:t>D</w:t>
+      </w:r>
     </w:p>
     <w:p>
       <w:pPr>
@@ -514,6 +514,12 @@
         <w:rPr>
           <w:rFonts w:ascii="Helvetica Neue" w:hAnsi="Helvetica Neue" w:cs="Times New Roman"/>
         </w:rPr>
+        <w:t>, not recorded</w:t>
+      </w:r>
+      <w:r>
+        <w:rPr>
+          <w:rFonts w:ascii="Helvetica Neue" w:hAnsi="Helvetica Neue" w:cs="Times New Roman"/>
+        </w:rPr>
         <w:t>’</w:t>
       </w:r>
     </w:p>
@@ -580,6 +586,36 @@
         <w:rPr>
           <w:rFonts w:ascii="Helvetica Neue" w:hAnsi="Helvetica Neue" w:cs="Times New Roman"/>
         </w:rPr>
+        <w:t xml:space="preserve">, not recorded </w:t>
+      </w:r>
+      <w:r>
+        <w:rPr>
+          <w:rFonts w:ascii="Helvetica Neue" w:hAnsi="Helvetica Neue" w:cs="Times New Roman"/>
+        </w:rPr>
+        <w:t>several</w:t>
+      </w:r>
+      <w:r>
+        <w:rPr>
+          <w:rFonts w:ascii="Helvetica Neue" w:hAnsi="Helvetica Neue" w:cs="Times New Roman"/>
+        </w:rPr>
+        <w:t xml:space="preserve"> times </w:t>
+      </w:r>
+      <w:r>
+        <w:rPr>
+          <w:rFonts w:ascii="Helvetica Neue" w:hAnsi="Helvetica Neue" w:cs="Times New Roman"/>
+        </w:rPr>
+        <w:t xml:space="preserve">scatteredly </w:t>
+      </w:r>
+      <w:r>
+        <w:rPr>
+          <w:rFonts w:ascii="Helvetica Neue" w:hAnsi="Helvetica Neue" w:cs="Times New Roman"/>
+        </w:rPr>
+        <w:t>about the same topic</w:t>
+      </w:r>
+      <w:r>
+        <w:rPr>
+          <w:rFonts w:ascii="Helvetica Neue" w:hAnsi="Helvetica Neue" w:cs="Times New Roman"/>
+        </w:rPr>
         <w:t>’</w:t>
       </w:r>
     </w:p>
@@ -652,6 +688,12 @@
         <w:rPr>
           <w:rFonts w:ascii="Helvetica Neue" w:hAnsi="Helvetica Neue" w:cs="Times New Roman"/>
         </w:rPr>
+        <w:t>, fast-forwarded</w:t>
+      </w:r>
+      <w:r>
+        <w:rPr>
+          <w:rFonts w:ascii="Helvetica Neue" w:hAnsi="Helvetica Neue" w:cs="Times New Roman"/>
+        </w:rPr>
         <w:t>’</w:t>
       </w:r>
     </w:p>
@@ -701,7 +743,31 @@
         <w:rPr>
           <w:rFonts w:ascii="Helvetica Neue" w:hAnsi="Helvetica Neue" w:cs="Times New Roman"/>
         </w:rPr>
-        <w:t>‘unsure’</w:t>
+        <w:t>‘unsure</w:t>
+      </w:r>
+      <w:r>
+        <w:rPr>
+          <w:rFonts w:ascii="Helvetica Neue" w:hAnsi="Helvetica Neue" w:cs="Times New Roman"/>
+        </w:rPr>
+        <w:t>, not sure if</w:t>
+      </w:r>
+      <w:r>
+        <w:rPr>
+          <w:rFonts w:ascii="Helvetica Neue" w:hAnsi="Helvetica Neue" w:cs="Times New Roman"/>
+        </w:rPr>
+        <w:t xml:space="preserve"> missed or recorded </w:t>
+      </w:r>
+      <w:r>
+        <w:rPr>
+          <w:rFonts w:ascii="Helvetica Neue" w:hAnsi="Helvetica Neue" w:cs="Times New Roman"/>
+        </w:rPr>
+        <w:t>OK</w:t>
+      </w:r>
+      <w:r>
+        <w:rPr>
+          <w:rFonts w:ascii="Helvetica Neue" w:hAnsi="Helvetica Neue" w:cs="Times New Roman"/>
+        </w:rPr>
+        <w:t>’</w:t>
       </w:r>
     </w:p>
     <w:p>
@@ -774,6 +840,24 @@
         <w:rPr>
           <w:rFonts w:ascii="Helvetica Neue" w:hAnsi="Helvetica Neue" w:cs="Times New Roman"/>
         </w:rPr>
+        <w:t xml:space="preserve">, </w:t>
+      </w:r>
+      <w:r>
+        <w:rPr>
+          <w:rFonts w:ascii="Helvetica Neue" w:hAnsi="Helvetica Neue" w:cs="Times New Roman"/>
+        </w:rPr>
+        <w:t xml:space="preserve">not sure if recorded </w:t>
+      </w:r>
+      <w:r>
+        <w:rPr>
+          <w:rFonts w:ascii="Helvetica Neue" w:hAnsi="Helvetica Neue" w:cs="Times New Roman"/>
+        </w:rPr>
+        <w:t>OK</w:t>
+      </w:r>
+      <w:r>
+        <w:rPr>
+          <w:rFonts w:ascii="Helvetica Neue" w:hAnsi="Helvetica Neue" w:cs="Times New Roman"/>
+        </w:rPr>
         <w:t>’</w:t>
       </w:r>
     </w:p>
@@ -823,7 +907,19 @@
         <w:rPr>
           <w:rFonts w:ascii="Helvetica Neue" w:hAnsi="Helvetica Neue" w:cs="Times New Roman"/>
         </w:rPr>
-        <w:t>‘corrupt, unintelligible’</w:t>
+        <w:t>‘corrupt, unintelligible</w:t>
+      </w:r>
+      <w:r>
+        <w:rPr>
+          <w:rFonts w:ascii="Helvetica Neue" w:hAnsi="Helvetica Neue" w:cs="Times New Roman"/>
+        </w:rPr>
+        <w:t>, could not be recorded OK</w:t>
+      </w:r>
+      <w:r>
+        <w:rPr>
+          <w:rFonts w:ascii="Helvetica Neue" w:hAnsi="Helvetica Neue" w:cs="Times New Roman"/>
+        </w:rPr>
+        <w:t>’</w:t>
       </w:r>
     </w:p>
     <w:p>
@@ -1036,7 +1132,55 @@
         <w:rPr>
           <w:rFonts w:ascii="Helvetica Neue" w:hAnsi="Helvetica Neue" w:cs="Times New Roman"/>
         </w:rPr>
-        <w:t>&gt;&gt;</w:t>
+        <w:t>&lt;_</w:t>
+      </w:r>
+      <w:r>
+        <w:rPr>
+          <w:rFonts w:ascii="Helvetica Neue" w:hAnsi="Helvetica Neue" w:cs="Times New Roman"/>
+          <w:color w:val="7F7F7F" w:themeColor="text1" w:themeTint="80"/>
+        </w:rPr>
+        <w:t>x</w:t>
+      </w:r>
+      <w:r>
+        <w:rPr>
+          <w:rFonts w:ascii="Helvetica Neue" w:hAnsi="Helvetica Neue" w:cs="Times New Roman"/>
+        </w:rPr>
+        <w:t>-</w:t>
+      </w:r>
+      <w:r>
+        <w:rPr>
+          <w:rFonts w:ascii="Helvetica Neue" w:hAnsi="Helvetica Neue" w:cs="Times New Roman"/>
+          <w:color w:val="7F7F7F" w:themeColor="text1" w:themeTint="80"/>
+        </w:rPr>
+        <w:t>n</w:t>
+      </w:r>
+      <w:r>
+        <w:rPr>
+          <w:rFonts w:ascii="Helvetica Neue" w:hAnsi="Helvetica Neue" w:cs="Times New Roman"/>
+          <w:color w:val="404040"/>
+        </w:rPr>
+        <w:t>.</w:t>
+      </w:r>
+      <w:r>
+        <w:rPr>
+          <w:rFonts w:ascii="Helvetica Neue" w:hAnsi="Helvetica Neue" w:cs="Times New Roman"/>
+          <w:color w:val="545454"/>
+        </w:rPr>
+        <w:t>.</w:t>
+      </w:r>
+      <w:r>
+        <w:rPr>
+          <w:rFonts w:ascii="Helvetica Neue" w:hAnsi="Helvetica Neue" w:cs="Times New Roman"/>
+          <w:color w:val="ABABAB"/>
+        </w:rPr>
+        <w:t>.</w:t>
+      </w:r>
+      <w:r>
+        <w:rPr>
+          <w:rFonts w:ascii="Helvetica Neue" w:hAnsi="Helvetica Neue" w:cs="Times New Roman"/>
+          <w:color w:val="BFBFBF"/>
+        </w:rPr>
+        <w:t>&gt;_</w:t>
       </w:r>
     </w:p>
     <w:p>
@@ -1057,19 +1201,39 @@
         <w:rPr>
           <w:rFonts w:ascii="Helvetica Neue" w:hAnsi="Helvetica Neue" w:cs="Times New Roman"/>
         </w:rPr>
-        <w:t xml:space="preserve">skipped, </w:t>
-      </w:r>
-      <w:r>
-        <w:rPr>
-          <w:rFonts w:ascii="Helvetica Neue" w:hAnsi="Helvetica Neue" w:cs="Times New Roman"/>
-        </w:rPr>
-        <w:t>fast-forward</w:t>
-      </w:r>
-      <w:r>
-        <w:rPr>
-          <w:rFonts w:ascii="Helvetica Neue" w:hAnsi="Helvetica Neue" w:cs="Times New Roman"/>
-        </w:rPr>
-        <w:t>ed</w:t>
+        <w:t>temporary rewind to</w:t>
+      </w:r>
+      <w:r>
+        <w:rPr>
+          <w:rFonts w:ascii="Helvetica Neue" w:hAnsi="Helvetica Neue" w:cs="Times New Roman"/>
+        </w:rPr>
+        <w:t xml:space="preserve"> </w:t>
+      </w:r>
+      <w:r>
+        <w:rPr>
+          <w:rFonts w:ascii="Helvetica Neue" w:hAnsi="Helvetica Neue" w:cs="Times New Roman"/>
+        </w:rPr>
+        <w:t xml:space="preserve">current course diapo’s diapositive number </w:t>
+      </w:r>
+      <w:r>
+        <w:rPr>
+          <w:rFonts w:ascii="Helvetica Neue" w:hAnsi="Helvetica Neue" w:cs="Times New Roman"/>
+          <w:color w:val="7F7F7F" w:themeColor="text1" w:themeTint="80"/>
+        </w:rPr>
+        <w:t>X</w:t>
+      </w:r>
+      <w:r>
+        <w:rPr>
+          <w:rFonts w:ascii="Helvetica Neue" w:hAnsi="Helvetica Neue" w:cs="Times New Roman"/>
+        </w:rPr>
+        <w:t xml:space="preserve"> at point number </w:t>
+      </w:r>
+      <w:r>
+        <w:rPr>
+          <w:rFonts w:ascii="Helvetica Neue" w:hAnsi="Helvetica Neue" w:cs="Times New Roman"/>
+          <w:color w:val="7F7F7F" w:themeColor="text1" w:themeTint="80"/>
+        </w:rPr>
+        <w:t>N</w:t>
       </w:r>
       <w:r>
         <w:rPr>
@@ -1086,37 +1250,86 @@
         <w:spacing w:line="0" w:lineRule="atLeast"/>
         <w:rPr>
           <w:rFonts w:ascii="Helvetica Neue" w:hAnsi="Helvetica Neue" w:cs="Times New Roman"/>
-        </w:rPr>
-      </w:pPr>
-    </w:p>
-    <w:p>
-      <w:pPr>
-        <w:spacing w:line="0" w:lineRule="atLeast"/>
-        <w:rPr>
-          <w:rFonts w:ascii="Helvetica Neue" w:hAnsi="Helvetica Neue" w:cs="Times New Roman"/>
-        </w:rPr>
-      </w:pPr>
-    </w:p>
-    <w:p>
-      <w:pPr>
-        <w:spacing w:line="0" w:lineRule="atLeast"/>
-        <w:rPr>
-          <w:rFonts w:ascii="Helvetica Neue" w:hAnsi="Helvetica Neue" w:cs="Times New Roman"/>
-        </w:rPr>
-      </w:pPr>
-      <w:r>
-        <w:rPr>
-          <w:rFonts w:ascii="Helvetica Neue" w:hAnsi="Helvetica Neue" w:cs="Times New Roman"/>
+          <w:color w:val="E6E6E6"/>
+        </w:rPr>
+      </w:pPr>
+    </w:p>
+    <w:p>
+      <w:pPr>
+        <w:spacing w:line="0" w:lineRule="atLeast"/>
+        <w:rPr>
+          <w:rFonts w:ascii="Helvetica Neue" w:hAnsi="Helvetica Neue" w:cs="Times New Roman"/>
+        </w:rPr>
+      </w:pPr>
+    </w:p>
+    <w:p>
+      <w:pPr>
+        <w:spacing w:line="0" w:lineRule="atLeast"/>
+        <w:rPr>
+          <w:rFonts w:ascii="Helvetica Neue" w:hAnsi="Helvetica Neue" w:cs="Times New Roman"/>
+        </w:rPr>
+      </w:pPr>
+      <w:r>
+        <w:rPr>
+          <w:rFonts w:ascii="Helvetica Neue" w:hAnsi="Helvetica Neue" w:cs="Times New Roman"/>
+        </w:rPr>
+        <w:t>&gt;_</w:t>
+      </w:r>
+      <w:r>
+        <w:rPr>
+          <w:rFonts w:ascii="Helvetica Neue" w:hAnsi="Helvetica Neue" w:cs="Times New Roman"/>
+          <w:color w:val="7F7F7F" w:themeColor="text1" w:themeTint="80"/>
+        </w:rPr>
+        <w:t>x</w:t>
+      </w:r>
+      <w:r>
+        <w:rPr>
+          <w:rFonts w:ascii="Helvetica Neue" w:hAnsi="Helvetica Neue" w:cs="Times New Roman"/>
+        </w:rPr>
+        <w:t>-</w:t>
+      </w:r>
+      <w:r>
+        <w:rPr>
+          <w:rFonts w:ascii="Helvetica Neue" w:hAnsi="Helvetica Neue" w:cs="Times New Roman"/>
+          <w:color w:val="7F7F7F" w:themeColor="text1" w:themeTint="80"/>
+        </w:rPr>
+        <w:t>n</w:t>
+      </w:r>
+      <w:r>
+        <w:rPr>
+          <w:rFonts w:ascii="Helvetica Neue" w:hAnsi="Helvetica Neue" w:cs="Times New Roman"/>
+          <w:color w:val="404040"/>
+        </w:rPr>
+        <w:t>.</w:t>
+      </w:r>
+      <w:r>
+        <w:rPr>
+          <w:rFonts w:ascii="Helvetica Neue" w:hAnsi="Helvetica Neue" w:cs="Times New Roman"/>
+          <w:color w:val="545454"/>
+        </w:rPr>
+        <w:t>.</w:t>
+      </w:r>
+      <w:r>
+        <w:rPr>
+          <w:rFonts w:ascii="Helvetica Neue" w:hAnsi="Helvetica Neue" w:cs="Times New Roman"/>
+          <w:color w:val="ABABAB"/>
+        </w:rPr>
+        <w:t>.</w:t>
+      </w:r>
+      <w:r>
+        <w:rPr>
+          <w:rFonts w:ascii="Helvetica Neue" w:hAnsi="Helvetica Neue" w:cs="Times New Roman"/>
+          <w:color w:val="BFBFBF"/>
+        </w:rPr>
+        <w:t>&lt;</w:t>
+      </w:r>
+      <w:r>
+        <w:rPr>
+          <w:rFonts w:ascii="Helvetica Neue" w:hAnsi="Helvetica Neue" w:cs="Times New Roman"/>
+          <w:color w:val="BFBFBF"/>
         </w:rPr>
         <w:t>_</w:t>
       </w:r>
-      <w:r>
-        <w:rPr>
-          <w:rFonts w:ascii="Helvetica Neue" w:hAnsi="Helvetica Neue" w:cs="Times New Roman"/>
-          <w:color w:val="7F7F7F" w:themeColor="text1" w:themeTint="80"/>
-        </w:rPr>
-        <w:t>n</w:t>
-      </w:r>
     </w:p>
     <w:p>
       <w:pPr>
@@ -1130,7 +1343,38 @@
         <w:rPr>
           <w:rFonts w:ascii="Helvetica Neue" w:hAnsi="Helvetica Neue" w:cs="Times New Roman"/>
         </w:rPr>
-        <w:t xml:space="preserve">‘page number </w:t>
+        <w:t>‘</w:t>
+      </w:r>
+      <w:r>
+        <w:rPr>
+          <w:rFonts w:ascii="Helvetica Neue" w:hAnsi="Helvetica Neue" w:cs="Times New Roman"/>
+        </w:rPr>
+        <w:t>temporary fast-forward to</w:t>
+      </w:r>
+      <w:r>
+        <w:rPr>
+          <w:rFonts w:ascii="Helvetica Neue" w:hAnsi="Helvetica Neue" w:cs="Times New Roman"/>
+        </w:rPr>
+        <w:t xml:space="preserve"> </w:t>
+      </w:r>
+      <w:r>
+        <w:rPr>
+          <w:rFonts w:ascii="Helvetica Neue" w:hAnsi="Helvetica Neue" w:cs="Times New Roman"/>
+        </w:rPr>
+        <w:t xml:space="preserve">current course diapo’s diapositive number </w:t>
+      </w:r>
+      <w:r>
+        <w:rPr>
+          <w:rFonts w:ascii="Helvetica Neue" w:hAnsi="Helvetica Neue" w:cs="Times New Roman"/>
+          <w:color w:val="7F7F7F" w:themeColor="text1" w:themeTint="80"/>
+        </w:rPr>
+        <w:t>X</w:t>
+      </w:r>
+      <w:r>
+        <w:rPr>
+          <w:rFonts w:ascii="Helvetica Neue" w:hAnsi="Helvetica Neue" w:cs="Times New Roman"/>
+        </w:rPr>
+        <w:t xml:space="preserve"> at point number </w:t>
       </w:r>
       <w:r>
         <w:rPr>
@@ -1143,7 +1387,7 @@
         <w:rPr>
           <w:rFonts w:ascii="Helvetica Neue" w:hAnsi="Helvetica Neue" w:cs="Times New Roman"/>
         </w:rPr>
-        <w:t xml:space="preserve"> in current course support pédagogique’</w:t>
+        <w:t>’</w:t>
       </w:r>
     </w:p>
     <w:p>
@@ -1154,62 +1398,30 @@
         <w:spacing w:line="0" w:lineRule="atLeast"/>
         <w:rPr>
           <w:rFonts w:ascii="Helvetica Neue" w:hAnsi="Helvetica Neue" w:cs="Times New Roman"/>
-        </w:rPr>
-      </w:pPr>
-    </w:p>
-    <w:p>
-      <w:pPr>
-        <w:spacing w:line="0" w:lineRule="atLeast"/>
-        <w:rPr>
-          <w:rFonts w:ascii="Helvetica Neue" w:hAnsi="Helvetica Neue" w:cs="Times New Roman"/>
-        </w:rPr>
-      </w:pPr>
-    </w:p>
-    <w:p>
-      <w:pPr>
-        <w:spacing w:line="0" w:lineRule="atLeast"/>
-        <w:rPr>
-          <w:rFonts w:ascii="Helvetica Neue" w:hAnsi="Helvetica Neue" w:cs="Times New Roman"/>
-        </w:rPr>
-      </w:pPr>
-      <w:r>
-        <w:rPr>
-          <w:rFonts w:ascii="Helvetica Neue" w:hAnsi="Helvetica Neue" w:cs="Times New Roman"/>
-        </w:rPr>
-        <w:t>_</w:t>
-      </w:r>
-      <w:r>
-        <w:rPr>
-          <w:rFonts w:ascii="Helvetica Neue" w:hAnsi="Helvetica Neue" w:cs="Times New Roman"/>
-          <w:color w:val="7F7F7F" w:themeColor="text1" w:themeTint="80"/>
-        </w:rPr>
-        <w:t>h</w:t>
-      </w:r>
-      <w:r>
-        <w:rPr>
-          <w:rFonts w:ascii="Helvetica Neue" w:hAnsi="Helvetica Neue" w:cs="Times New Roman"/>
-        </w:rPr>
-        <w:t>,</w:t>
-      </w:r>
-      <w:r>
-        <w:rPr>
-          <w:rFonts w:ascii="Helvetica Neue" w:hAnsi="Helvetica Neue" w:cs="Times New Roman"/>
-          <w:color w:val="7F7F7F" w:themeColor="text1" w:themeTint="80"/>
-        </w:rPr>
-        <w:t>mn</w:t>
-      </w:r>
-      <w:r>
-        <w:rPr>
-          <w:rFonts w:ascii="Helvetica Neue" w:hAnsi="Helvetica Neue" w:cs="Times New Roman"/>
-        </w:rPr>
-        <w:t>,</w:t>
-      </w:r>
-      <w:r>
-        <w:rPr>
-          <w:rFonts w:ascii="Helvetica Neue" w:hAnsi="Helvetica Neue" w:cs="Times New Roman"/>
-          <w:color w:val="7F7F7F" w:themeColor="text1" w:themeTint="80"/>
-        </w:rPr>
-        <w:t>s</w:t>
+          <w:color w:val="E6E6E6"/>
+        </w:rPr>
+      </w:pPr>
+    </w:p>
+    <w:p>
+      <w:pPr>
+        <w:spacing w:line="0" w:lineRule="atLeast"/>
+        <w:rPr>
+          <w:rFonts w:ascii="Helvetica Neue" w:hAnsi="Helvetica Neue" w:cs="Times New Roman"/>
+        </w:rPr>
+      </w:pPr>
+    </w:p>
+    <w:p>
+      <w:pPr>
+        <w:spacing w:line="0" w:lineRule="atLeast"/>
+        <w:rPr>
+          <w:rFonts w:ascii="Helvetica Neue" w:hAnsi="Helvetica Neue" w:cs="Times New Roman"/>
+        </w:rPr>
+      </w:pPr>
+      <w:r>
+        <w:rPr>
+          <w:rFonts w:ascii="Helvetica Neue" w:hAnsi="Helvetica Neue" w:cs="Times New Roman"/>
+        </w:rPr>
+        <w:t>&gt;&gt;</w:t>
       </w:r>
     </w:p>
     <w:p>
@@ -1229,27 +1441,20 @@
       <w:r>
         <w:rPr>
           <w:rFonts w:ascii="Helvetica Neue" w:hAnsi="Helvetica Neue" w:cs="Times New Roman"/>
-          <w:color w:val="7F7F7F" w:themeColor="text1" w:themeTint="80"/>
-        </w:rPr>
-        <w:t>time</w:t>
-      </w:r>
-      <w:r>
-        <w:rPr>
-          <w:rFonts w:ascii="Helvetica Neue" w:hAnsi="Helvetica Neue" w:cs="Times New Roman"/>
-        </w:rPr>
-        <w:t xml:space="preserve"> </w:t>
-      </w:r>
-      <w:r>
-        <w:rPr>
-          <w:rFonts w:ascii="Helvetica Neue" w:hAnsi="Helvetica Neue" w:cs="Times New Roman"/>
-        </w:rPr>
-        <w:t>of current course</w:t>
-      </w:r>
-      <w:r>
-        <w:rPr>
-          <w:rFonts w:ascii="Helvetica Neue" w:hAnsi="Helvetica Neue" w:cs="Times New Roman"/>
-        </w:rPr>
-        <w:t xml:space="preserve"> audio rec</w:t>
+        </w:rPr>
+        <w:t xml:space="preserve">skipped, </w:t>
+      </w:r>
+      <w:r>
+        <w:rPr>
+          <w:rFonts w:ascii="Helvetica Neue" w:hAnsi="Helvetica Neue" w:cs="Times New Roman"/>
+        </w:rPr>
+        <w:t>fast-forward</w:t>
+      </w:r>
+      <w:r>
+        <w:rPr>
+          <w:rFonts w:ascii="Helvetica Neue" w:hAnsi="Helvetica Neue" w:cs="Times New Roman"/>
+        </w:rPr>
+        <w:t>ed</w:t>
       </w:r>
       <w:r>
         <w:rPr>
@@ -1266,77 +1471,17 @@
         <w:spacing w:line="0" w:lineRule="atLeast"/>
         <w:rPr>
           <w:rFonts w:ascii="Helvetica Neue" w:hAnsi="Helvetica Neue" w:cs="Times New Roman"/>
-        </w:rPr>
-      </w:pPr>
-    </w:p>
-    <w:p>
-      <w:pPr>
-        <w:spacing w:line="0" w:lineRule="atLeast"/>
-        <w:rPr>
-          <w:rFonts w:ascii="Helvetica Neue" w:hAnsi="Helvetica Neue" w:cs="Times New Roman"/>
-        </w:rPr>
-      </w:pPr>
-    </w:p>
-    <w:p>
-      <w:pPr>
-        <w:spacing w:line="0" w:lineRule="atLeast"/>
-        <w:rPr>
-          <w:rFonts w:ascii="Helvetica Neue" w:hAnsi="Helvetica Neue" w:cs="Times New Roman"/>
-        </w:rPr>
-      </w:pPr>
-      <w:r>
-        <w:rPr>
-          <w:rFonts w:ascii="Helvetica Neue" w:hAnsi="Helvetica Neue" w:cs="Times New Roman"/>
-        </w:rPr>
-        <w:t>_</w:t>
-      </w:r>
-      <w:r>
-        <w:rPr>
-          <w:rFonts w:ascii="Helvetica Neue" w:hAnsi="Helvetica Neue" w:cs="Times New Roman"/>
-          <w:color w:val="7F7F7F" w:themeColor="text1" w:themeTint="80"/>
-        </w:rPr>
-        <w:t>x</w:t>
-      </w:r>
-    </w:p>
-    <w:p>
-      <w:pPr>
-        <w:spacing w:line="0" w:lineRule="atLeast"/>
-        <w:jc w:val="right"/>
-        <w:rPr>
-          <w:rFonts w:ascii="Helvetica Neue" w:hAnsi="Helvetica Neue" w:cs="Times New Roman"/>
-        </w:rPr>
-      </w:pPr>
-      <w:r>
-        <w:rPr>
-          <w:rFonts w:ascii="Helvetica Neue" w:hAnsi="Helvetica Neue" w:cs="Times New Roman"/>
-        </w:rPr>
-        <w:t>‘</w:t>
-      </w:r>
-      <w:r>
-        <w:rPr>
-          <w:rFonts w:ascii="Helvetica Neue" w:hAnsi="Helvetica Neue" w:cs="Times New Roman"/>
-        </w:rPr>
-        <w:t xml:space="preserve">diapositive number </w:t>
-      </w:r>
-      <w:r>
-        <w:rPr>
-          <w:rFonts w:ascii="Helvetica Neue" w:hAnsi="Helvetica Neue" w:cs="Times New Roman"/>
-          <w:color w:val="7F7F7F" w:themeColor="text1" w:themeTint="80"/>
-        </w:rPr>
-        <w:t>X</w:t>
-      </w:r>
-      <w:r>
-        <w:rPr>
-          <w:rFonts w:ascii="Helvetica Neue" w:hAnsi="Helvetica Neue" w:cs="Times New Roman"/>
-        </w:rPr>
-        <w:t xml:space="preserve"> in current course diaporama</w:t>
-      </w:r>
-      <w:r>
-        <w:rPr>
-          <w:rFonts w:ascii="Helvetica Neue" w:hAnsi="Helvetica Neue" w:cs="Times New Roman"/>
-        </w:rPr>
-        <w:t>’</w:t>
-      </w:r>
+          <w:color w:val="E6E6E6"/>
+        </w:rPr>
+      </w:pPr>
+    </w:p>
+    <w:p>
+      <w:pPr>
+        <w:spacing w:line="0" w:lineRule="atLeast"/>
+        <w:rPr>
+          <w:rFonts w:ascii="Helvetica Neue" w:hAnsi="Helvetica Neue" w:cs="Times New Roman"/>
+        </w:rPr>
+      </w:pPr>
     </w:p>
     <w:p>
       <w:pPr>
@@ -1348,22 +1493,6 @@
           <w:rFonts w:ascii="Helvetica Neue" w:hAnsi="Helvetica Neue" w:cs="Times New Roman"/>
         </w:rPr>
       </w:pPr>
-    </w:p>
-    <w:p>
-      <w:pPr>
-        <w:spacing w:line="0" w:lineRule="atLeast"/>
-        <w:rPr>
-          <w:rFonts w:ascii="Helvetica Neue" w:hAnsi="Helvetica Neue" w:cs="Times New Roman"/>
-        </w:rPr>
-      </w:pPr>
-    </w:p>
-    <w:p>
-      <w:pPr>
-        <w:spacing w:line="0" w:lineRule="atLeast"/>
-        <w:rPr>
-          <w:rFonts w:ascii="Helvetica Neue" w:hAnsi="Helvetica Neue" w:cs="Times New Roman"/>
-        </w:rPr>
-      </w:pPr>
       <w:r>
         <w:rPr>
           <w:rFonts w:ascii="Helvetica Neue" w:hAnsi="Helvetica Neue" w:cs="Times New Roman"/>
@@ -1375,7 +1504,14 @@
           <w:rFonts w:ascii="Helvetica Neue" w:hAnsi="Helvetica Neue" w:cs="Times New Roman"/>
           <w:color w:val="7F7F7F" w:themeColor="text1" w:themeTint="80"/>
         </w:rPr>
-        <w:t>x</w:t>
+        <w:t>UE</w:t>
+      </w:r>
+      <w:r>
+        <w:rPr>
+          <w:rFonts w:ascii="Helvetica Neue" w:hAnsi="Helvetica Neue" w:cs="Times New Roman"/>
+          <w:color w:val="7F7F7F" w:themeColor="text1" w:themeTint="80"/>
+        </w:rPr>
+        <w:t>n</w:t>
       </w:r>
       <w:r>
         <w:rPr>
@@ -1388,60 +1524,14 @@
           <w:rFonts w:ascii="Helvetica Neue" w:hAnsi="Helvetica Neue" w:cs="Times New Roman"/>
           <w:color w:val="7F7F7F" w:themeColor="text1" w:themeTint="80"/>
         </w:rPr>
+        <w:t>CT</w:t>
+      </w:r>
+      <w:r>
+        <w:rPr>
+          <w:rFonts w:ascii="Helvetica Neue" w:hAnsi="Helvetica Neue" w:cs="Times New Roman"/>
+          <w:color w:val="7F7F7F" w:themeColor="text1" w:themeTint="80"/>
+        </w:rPr>
         <w:t>n</w:t>
-      </w:r>
-    </w:p>
-    <w:p>
-      <w:pPr>
-        <w:spacing w:line="0" w:lineRule="atLeast"/>
-        <w:jc w:val="right"/>
-        <w:rPr>
-          <w:rFonts w:ascii="Helvetica Neue" w:hAnsi="Helvetica Neue" w:cs="Times New Roman"/>
-        </w:rPr>
-      </w:pPr>
-      <w:r>
-        <w:rPr>
-          <w:rFonts w:ascii="Helvetica Neue" w:hAnsi="Helvetica Neue" w:cs="Times New Roman"/>
-        </w:rPr>
-        <w:t>‘</w:t>
-      </w:r>
-      <w:r>
-        <w:rPr>
-          <w:rFonts w:ascii="Helvetica Neue" w:hAnsi="Helvetica Neue" w:cs="Times New Roman"/>
-        </w:rPr>
-        <w:t xml:space="preserve">point number </w:t>
-      </w:r>
-      <w:r>
-        <w:rPr>
-          <w:rFonts w:ascii="Helvetica Neue" w:hAnsi="Helvetica Neue" w:cs="Times New Roman"/>
-          <w:color w:val="7F7F7F" w:themeColor="text1" w:themeTint="80"/>
-        </w:rPr>
-        <w:t>N</w:t>
-      </w:r>
-      <w:r>
-        <w:rPr>
-          <w:rFonts w:ascii="Helvetica Neue" w:hAnsi="Helvetica Neue" w:cs="Times New Roman"/>
-        </w:rPr>
-        <w:t xml:space="preserve"> of diapositive number </w:t>
-      </w:r>
-      <w:r>
-        <w:rPr>
-          <w:rFonts w:ascii="Helvetica Neue" w:hAnsi="Helvetica Neue" w:cs="Times New Roman"/>
-          <w:color w:val="7F7F7F" w:themeColor="text1" w:themeTint="80"/>
-        </w:rPr>
-        <w:t>X</w:t>
-      </w:r>
-      <w:r>
-        <w:rPr>
-          <w:rFonts w:ascii="Helvetica Neue" w:hAnsi="Helvetica Neue" w:cs="Times New Roman"/>
-        </w:rPr>
-        <w:t xml:space="preserve"> in current course diaporama</w:t>
-      </w:r>
-      <w:r>
-        <w:rPr>
-          <w:rFonts w:ascii="Helvetica Neue" w:hAnsi="Helvetica Neue" w:cs="Times New Roman"/>
-        </w:rPr>
-        <w:t>’</w:t>
       </w:r>
     </w:p>
     <w:p>
@@ -1450,36 +1540,6 @@
           <w:bottom w:val="single" w:sz="6" w:space="1" w:color="auto"/>
         </w:pBdr>
         <w:spacing w:line="0" w:lineRule="atLeast"/>
-        <w:rPr>
-          <w:rFonts w:ascii="Helvetica Neue" w:hAnsi="Helvetica Neue" w:cs="Times New Roman"/>
-        </w:rPr>
-      </w:pPr>
-    </w:p>
-    <w:p>
-      <w:pPr>
-        <w:spacing w:line="0" w:lineRule="atLeast"/>
-        <w:rPr>
-          <w:rFonts w:ascii="Helvetica Neue" w:hAnsi="Helvetica Neue" w:cs="Times New Roman"/>
-        </w:rPr>
-      </w:pPr>
-    </w:p>
-    <w:p>
-      <w:pPr>
-        <w:spacing w:line="0" w:lineRule="atLeast"/>
-        <w:rPr>
-          <w:rFonts w:ascii="Helvetica Neue" w:hAnsi="Helvetica Neue" w:cs="Times New Roman"/>
-        </w:rPr>
-      </w:pPr>
-      <w:r>
-        <w:rPr>
-          <w:rFonts w:ascii="Helvetica Neue" w:hAnsi="Helvetica Neue" w:cs="Times New Roman"/>
-        </w:rPr>
-        <w:t>_*</w:t>
-      </w:r>
-    </w:p>
-    <w:p>
-      <w:pPr>
-        <w:spacing w:line="0" w:lineRule="atLeast"/>
         <w:jc w:val="right"/>
         <w:rPr>
           <w:rFonts w:ascii="Helvetica Neue" w:hAnsi="Helvetica Neue" w:cs="Times New Roman"/>
@@ -1489,7 +1549,71 @@
         <w:rPr>
           <w:rFonts w:ascii="Helvetica Neue" w:hAnsi="Helvetica Neue" w:cs="Times New Roman"/>
         </w:rPr>
-        <w:t>‘photoshot’</w:t>
+        <w:t>‘</w:t>
+      </w:r>
+      <w:r>
+        <w:rPr>
+          <w:rFonts w:ascii="Helvetica Neue" w:hAnsi="Helvetica Neue" w:cs="Times New Roman"/>
+          <w:color w:val="7F7F7F" w:themeColor="text1" w:themeTint="80"/>
+        </w:rPr>
+        <w:t>unité d'enseignement</w:t>
+      </w:r>
+      <w:r>
+        <w:rPr>
+          <w:rFonts w:ascii="Helvetica Neue" w:hAnsi="Helvetica Neue" w:cs="Times New Roman"/>
+        </w:rPr>
+        <w:t xml:space="preserve"> </w:t>
+      </w:r>
+      <w:r>
+        <w:rPr>
+          <w:rFonts w:ascii="Helvetica Neue" w:hAnsi="Helvetica Neue" w:cs="Times New Roman"/>
+          <w:color w:val="7F7F7F" w:themeColor="text1" w:themeTint="80"/>
+        </w:rPr>
+        <w:t>N</w:t>
+      </w:r>
+      <w:r>
+        <w:rPr>
+          <w:rFonts w:ascii="Helvetica Neue" w:hAnsi="Helvetica Neue" w:cs="Times New Roman"/>
+        </w:rPr>
+        <w:t>'s</w:t>
+      </w:r>
+      <w:r>
+        <w:rPr>
+          <w:rFonts w:ascii="Helvetica Neue" w:hAnsi="Helvetica Neue" w:cs="Times New Roman"/>
+        </w:rPr>
+        <w:t xml:space="preserve"> </w:t>
+      </w:r>
+      <w:r>
+        <w:rPr>
+          <w:rFonts w:ascii="Helvetica Neue" w:hAnsi="Helvetica Neue" w:cs="Times New Roman"/>
+          <w:color w:val="7F7F7F" w:themeColor="text1" w:themeTint="80"/>
+        </w:rPr>
+        <w:t>course type</w:t>
+      </w:r>
+      <w:r>
+        <w:rPr>
+          <w:rFonts w:ascii="Helvetica Neue" w:hAnsi="Helvetica Neue" w:cs="Times New Roman"/>
+        </w:rPr>
+        <w:t xml:space="preserve">'s course </w:t>
+      </w:r>
+      <w:r>
+        <w:rPr>
+          <w:rFonts w:ascii="Helvetica Neue" w:hAnsi="Helvetica Neue" w:cs="Times New Roman"/>
+          <w:color w:val="7F7F7F" w:themeColor="text1" w:themeTint="80"/>
+        </w:rPr>
+        <w:t>N</w:t>
+      </w:r>
+      <w:r>
+        <w:rPr>
+          <w:rFonts w:ascii="Helvetica Neue" w:hAnsi="Helvetica Neue" w:cs="Times New Roman"/>
+        </w:rPr>
+        <w:t xml:space="preserve"> notes</w:t>
+      </w:r>
+      <w:r>
+        <w:rPr>
+          <w:rFonts w:ascii="Helvetica Neue" w:hAnsi="Helvetica Neue" w:cs="Times New Roman"/>
+        </w:rPr>
+        <w:t>’</w:t>
       </w:r>
     </w:p>
     <w:p>
@@ -1527,6 +1651,842 @@
       <w:r>
         <w:rPr>
           <w:rFonts w:ascii="Helvetica Neue" w:hAnsi="Helvetica Neue" w:cs="Times New Roman"/>
+          <w:color w:val="7F7F7F" w:themeColor="text1" w:themeTint="80"/>
+        </w:rPr>
+        <w:t>n</w:t>
+      </w:r>
+    </w:p>
+    <w:p>
+      <w:pPr>
+        <w:spacing w:line="0" w:lineRule="atLeast"/>
+        <w:jc w:val="right"/>
+        <w:rPr>
+          <w:rFonts w:ascii="Helvetica Neue" w:hAnsi="Helvetica Neue" w:cs="Times New Roman"/>
+        </w:rPr>
+      </w:pPr>
+      <w:r>
+        <w:rPr>
+          <w:rFonts w:ascii="Helvetica Neue" w:hAnsi="Helvetica Neue" w:cs="Times New Roman"/>
+        </w:rPr>
+        <w:t xml:space="preserve">‘page number </w:t>
+      </w:r>
+      <w:r>
+        <w:rPr>
+          <w:rFonts w:ascii="Helvetica Neue" w:hAnsi="Helvetica Neue" w:cs="Times New Roman"/>
+          <w:color w:val="7F7F7F" w:themeColor="text1" w:themeTint="80"/>
+        </w:rPr>
+        <w:t>N</w:t>
+      </w:r>
+      <w:r>
+        <w:rPr>
+          <w:rFonts w:ascii="Helvetica Neue" w:hAnsi="Helvetica Neue" w:cs="Times New Roman"/>
+        </w:rPr>
+        <w:t xml:space="preserve"> in current course support pédagogique’</w:t>
+      </w:r>
+    </w:p>
+    <w:p>
+      <w:pPr>
+        <w:pBdr>
+          <w:bottom w:val="single" w:sz="6" w:space="1" w:color="auto"/>
+        </w:pBdr>
+        <w:spacing w:line="0" w:lineRule="atLeast"/>
+        <w:rPr>
+          <w:rFonts w:ascii="Helvetica Neue" w:hAnsi="Helvetica Neue" w:cs="Times New Roman"/>
+        </w:rPr>
+      </w:pPr>
+    </w:p>
+    <w:p>
+      <w:pPr>
+        <w:spacing w:line="0" w:lineRule="atLeast"/>
+        <w:rPr>
+          <w:rFonts w:ascii="Helvetica Neue" w:hAnsi="Helvetica Neue" w:cs="Times New Roman"/>
+        </w:rPr>
+      </w:pPr>
+    </w:p>
+    <w:p>
+      <w:pPr>
+        <w:pBdr>
+          <w:bottom w:val="single" w:sz="6" w:space="1" w:color="auto"/>
+        </w:pBdr>
+        <w:spacing w:line="0" w:lineRule="atLeast"/>
+        <w:rPr>
+          <w:rFonts w:ascii="Helvetica Neue" w:hAnsi="Helvetica Neue" w:cs="Times New Roman"/>
+        </w:rPr>
+      </w:pPr>
+      <w:r>
+        <w:rPr>
+          <w:rFonts w:ascii="Helvetica Neue" w:hAnsi="Helvetica Neue" w:cs="Times New Roman"/>
+        </w:rPr>
+        <w:t>_</w:t>
+      </w:r>
+      <w:r>
+        <w:rPr>
+          <w:rFonts w:ascii="Helvetica Neue" w:hAnsi="Helvetica Neue" w:cs="Times New Roman"/>
+          <w:color w:val="7F7F7F" w:themeColor="text1" w:themeTint="80"/>
+        </w:rPr>
+        <w:t>n</w:t>
+      </w:r>
+      <w:r>
+        <w:rPr>
+          <w:rFonts w:ascii="Helvetica Neue" w:hAnsi="Helvetica Neue" w:cs="Times New Roman"/>
+        </w:rPr>
+        <w:t>.</w:t>
+      </w:r>
+      <w:r>
+        <w:rPr>
+          <w:rFonts w:ascii="Helvetica Neue" w:hAnsi="Helvetica Neue" w:cs="Times New Roman"/>
+          <w:color w:val="808080"/>
+        </w:rPr>
+        <w:t>l</w:t>
+      </w:r>
+    </w:p>
+    <w:p>
+      <w:pPr>
+        <w:pBdr>
+          <w:bottom w:val="single" w:sz="6" w:space="1" w:color="auto"/>
+        </w:pBdr>
+        <w:spacing w:line="0" w:lineRule="atLeast"/>
+        <w:jc w:val="right"/>
+        <w:rPr>
+          <w:rFonts w:ascii="Helvetica Neue" w:hAnsi="Helvetica Neue" w:cs="Times New Roman"/>
+        </w:rPr>
+      </w:pPr>
+      <w:r>
+        <w:rPr>
+          <w:rFonts w:ascii="Helvetica Neue" w:hAnsi="Helvetica Neue" w:cs="Times New Roman"/>
+        </w:rPr>
+        <w:t xml:space="preserve">‘current course’s support pédagogique’s page number </w:t>
+      </w:r>
+      <w:r>
+        <w:rPr>
+          <w:rFonts w:ascii="Helvetica Neue" w:hAnsi="Helvetica Neue" w:cs="Times New Roman"/>
+          <w:color w:val="7F7F7F" w:themeColor="text1" w:themeTint="80"/>
+        </w:rPr>
+        <w:t>N</w:t>
+      </w:r>
+      <w:r>
+        <w:rPr>
+          <w:rFonts w:ascii="Helvetica Neue" w:hAnsi="Helvetica Neue" w:cs="Times New Roman"/>
+        </w:rPr>
+        <w:t>’</w:t>
+      </w:r>
+      <w:r>
+        <w:rPr>
+          <w:rFonts w:ascii="Helvetica Neue" w:hAnsi="Helvetica Neue" w:cs="Times New Roman"/>
+        </w:rPr>
+        <w:t>s</w:t>
+      </w:r>
+      <w:r>
+        <w:rPr>
+          <w:rFonts w:ascii="Helvetica Neue" w:hAnsi="Helvetica Neue" w:cs="Times New Roman"/>
+        </w:rPr>
+        <w:t xml:space="preserve"> line number </w:t>
+      </w:r>
+      <w:r>
+        <w:rPr>
+          <w:rFonts w:ascii="Helvetica Neue" w:hAnsi="Helvetica Neue" w:cs="Times New Roman"/>
+          <w:color w:val="808080"/>
+        </w:rPr>
+        <w:t>L</w:t>
+      </w:r>
+      <w:r>
+        <w:rPr>
+          <w:rFonts w:ascii="Helvetica Neue" w:hAnsi="Helvetica Neue" w:cs="Times New Roman"/>
+        </w:rPr>
+        <w:t>’</w:t>
+      </w:r>
+    </w:p>
+    <w:p>
+      <w:pPr>
+        <w:pBdr>
+          <w:bottom w:val="single" w:sz="6" w:space="1" w:color="auto"/>
+        </w:pBdr>
+        <w:spacing w:line="0" w:lineRule="atLeast"/>
+        <w:rPr>
+          <w:rFonts w:ascii="Helvetica Neue" w:hAnsi="Helvetica Neue" w:cs="Times New Roman"/>
+        </w:rPr>
+      </w:pPr>
+    </w:p>
+    <w:p>
+      <w:pPr>
+        <w:spacing w:line="0" w:lineRule="atLeast"/>
+        <w:rPr>
+          <w:rFonts w:ascii="Helvetica Neue" w:hAnsi="Helvetica Neue" w:cs="Times New Roman"/>
+        </w:rPr>
+      </w:pPr>
+    </w:p>
+    <w:p>
+      <w:pPr>
+        <w:pBdr>
+          <w:bottom w:val="single" w:sz="6" w:space="1" w:color="auto"/>
+        </w:pBdr>
+        <w:spacing w:line="0" w:lineRule="atLeast"/>
+        <w:rPr>
+          <w:rFonts w:ascii="Helvetica Neue" w:hAnsi="Helvetica Neue" w:cs="Times New Roman"/>
+        </w:rPr>
+      </w:pPr>
+      <w:r>
+        <w:rPr>
+          <w:rFonts w:ascii="Helvetica Neue" w:hAnsi="Helvetica Neue" w:cs="Times New Roman"/>
+        </w:rPr>
+        <w:t>_</w:t>
+      </w:r>
+      <w:r>
+        <w:rPr>
+          <w:rFonts w:ascii="Helvetica Neue" w:hAnsi="Helvetica Neue" w:cs="Times New Roman"/>
+          <w:color w:val="7F7F7F" w:themeColor="text1" w:themeTint="80"/>
+        </w:rPr>
+        <w:t>n</w:t>
+      </w:r>
+      <w:r>
+        <w:rPr>
+          <w:rFonts w:ascii="Helvetica Neue" w:hAnsi="Helvetica Neue" w:cs="Times New Roman"/>
+        </w:rPr>
+        <w:t>.</w:t>
+      </w:r>
+      <w:r>
+        <w:rPr>
+          <w:rFonts w:ascii="Helvetica Neue" w:hAnsi="Helvetica Neue" w:cs="Times New Roman"/>
+          <w:color w:val="808080"/>
+        </w:rPr>
+        <w:t>i</w:t>
+      </w:r>
+      <w:r>
+        <w:rPr>
+          <w:rFonts w:ascii="Helvetica Neue" w:hAnsi="Helvetica Neue" w:cs="Times New Roman"/>
+        </w:rPr>
+        <w:t>;</w:t>
+      </w:r>
+      <w:r>
+        <w:rPr>
+          <w:rFonts w:ascii="Helvetica Neue" w:hAnsi="Helvetica Neue" w:cs="Times New Roman"/>
+          <w:color w:val="808080"/>
+        </w:rPr>
+        <w:t>i</w:t>
+      </w:r>
+      <w:r>
+        <w:rPr>
+          <w:rFonts w:ascii="Helvetica Neue" w:hAnsi="Helvetica Neue" w:cs="Times New Roman"/>
+          <w:color w:val="808080"/>
+        </w:rPr>
+        <w:t>'</w:t>
+      </w:r>
+    </w:p>
+    <w:p>
+      <w:pPr>
+        <w:pBdr>
+          <w:bottom w:val="single" w:sz="6" w:space="1" w:color="auto"/>
+        </w:pBdr>
+        <w:spacing w:line="0" w:lineRule="atLeast"/>
+        <w:jc w:val="right"/>
+        <w:rPr>
+          <w:rFonts w:ascii="Helvetica Neue" w:hAnsi="Helvetica Neue" w:cs="Times New Roman"/>
+        </w:rPr>
+      </w:pPr>
+      <w:r>
+        <w:rPr>
+          <w:rFonts w:ascii="Helvetica Neue" w:hAnsi="Helvetica Neue" w:cs="Times New Roman"/>
+        </w:rPr>
+        <w:t xml:space="preserve">‘current course’s support pédagogique’s page number </w:t>
+      </w:r>
+      <w:r>
+        <w:rPr>
+          <w:rFonts w:ascii="Helvetica Neue" w:hAnsi="Helvetica Neue" w:cs="Times New Roman"/>
+          <w:color w:val="7F7F7F" w:themeColor="text1" w:themeTint="80"/>
+        </w:rPr>
+        <w:t>N</w:t>
+      </w:r>
+      <w:r>
+        <w:rPr>
+          <w:rFonts w:ascii="Helvetica Neue" w:hAnsi="Helvetica Neue" w:cs="Times New Roman"/>
+        </w:rPr>
+        <w:t xml:space="preserve">’s line </w:t>
+      </w:r>
+      <w:r>
+        <w:rPr>
+          <w:rFonts w:ascii="Helvetica Neue" w:hAnsi="Helvetica Neue" w:cs="Times New Roman"/>
+        </w:rPr>
+        <w:t xml:space="preserve">number </w:t>
+      </w:r>
+      <w:r>
+        <w:rPr>
+          <w:rFonts w:ascii="Helvetica Neue" w:hAnsi="Helvetica Neue" w:cs="Times New Roman"/>
+        </w:rPr>
+        <w:t xml:space="preserve">interval </w:t>
+      </w:r>
+      <w:r>
+        <w:rPr>
+          <w:rFonts w:ascii="Helvetica Neue" w:hAnsi="Helvetica Neue" w:cs="Times New Roman"/>
+          <w:color w:val="808080"/>
+        </w:rPr>
+        <w:t>I</w:t>
+      </w:r>
+      <w:r>
+        <w:rPr>
+          <w:rFonts w:ascii="Helvetica Neue" w:hAnsi="Helvetica Neue" w:cs="Times New Roman"/>
+        </w:rPr>
+        <w:t>-</w:t>
+      </w:r>
+      <w:r>
+        <w:rPr>
+          <w:rFonts w:ascii="Helvetica Neue" w:hAnsi="Helvetica Neue" w:cs="Times New Roman"/>
+          <w:color w:val="808080"/>
+        </w:rPr>
+        <w:t>I</w:t>
+      </w:r>
+      <w:r>
+        <w:rPr>
+          <w:rFonts w:ascii="Helvetica Neue" w:hAnsi="Helvetica Neue" w:cs="Times New Roman"/>
+          <w:color w:val="808080"/>
+        </w:rPr>
+        <w:t>'</w:t>
+      </w:r>
+      <w:r>
+        <w:rPr>
+          <w:rFonts w:ascii="Helvetica Neue" w:hAnsi="Helvetica Neue" w:cs="Times New Roman"/>
+        </w:rPr>
+        <w:t>’</w:t>
+      </w:r>
+    </w:p>
+    <w:p>
+      <w:pPr>
+        <w:pBdr>
+          <w:bottom w:val="single" w:sz="6" w:space="1" w:color="auto"/>
+        </w:pBdr>
+        <w:spacing w:line="0" w:lineRule="atLeast"/>
+        <w:rPr>
+          <w:rFonts w:ascii="Helvetica Neue" w:hAnsi="Helvetica Neue" w:cs="Times New Roman"/>
+        </w:rPr>
+      </w:pPr>
+    </w:p>
+    <w:p>
+      <w:pPr>
+        <w:spacing w:line="0" w:lineRule="atLeast"/>
+        <w:rPr>
+          <w:rFonts w:ascii="Helvetica Neue" w:hAnsi="Helvetica Neue" w:cs="Times New Roman"/>
+        </w:rPr>
+      </w:pPr>
+    </w:p>
+    <w:p>
+      <w:pPr>
+        <w:spacing w:line="0" w:lineRule="atLeast"/>
+        <w:rPr>
+          <w:rFonts w:ascii="Helvetica Neue" w:hAnsi="Helvetica Neue" w:cs="Times New Roman"/>
+        </w:rPr>
+      </w:pPr>
+      <w:r>
+        <w:rPr>
+          <w:rFonts w:ascii="Helvetica Neue" w:hAnsi="Helvetica Neue" w:cs="Times New Roman"/>
+        </w:rPr>
+        <w:t>_</w:t>
+      </w:r>
+      <w:r>
+        <w:rPr>
+          <w:rFonts w:ascii="Helvetica Neue" w:hAnsi="Helvetica Neue" w:cs="Times New Roman"/>
+          <w:color w:val="7F7F7F" w:themeColor="text1" w:themeTint="80"/>
+        </w:rPr>
+        <w:t>h</w:t>
+      </w:r>
+      <w:r>
+        <w:rPr>
+          <w:rFonts w:ascii="Helvetica Neue" w:hAnsi="Helvetica Neue" w:cs="Times New Roman"/>
+        </w:rPr>
+        <w:t>,</w:t>
+      </w:r>
+      <w:r>
+        <w:rPr>
+          <w:rFonts w:ascii="Helvetica Neue" w:hAnsi="Helvetica Neue" w:cs="Times New Roman"/>
+          <w:color w:val="7F7F7F" w:themeColor="text1" w:themeTint="80"/>
+        </w:rPr>
+        <w:t>mn</w:t>
+      </w:r>
+      <w:r>
+        <w:rPr>
+          <w:rFonts w:ascii="Helvetica Neue" w:hAnsi="Helvetica Neue" w:cs="Times New Roman"/>
+        </w:rPr>
+        <w:t>,</w:t>
+      </w:r>
+      <w:r>
+        <w:rPr>
+          <w:rFonts w:ascii="Helvetica Neue" w:hAnsi="Helvetica Neue" w:cs="Times New Roman"/>
+          <w:color w:val="7F7F7F" w:themeColor="text1" w:themeTint="80"/>
+        </w:rPr>
+        <w:t>s</w:t>
+      </w:r>
+    </w:p>
+    <w:p>
+      <w:pPr>
+        <w:spacing w:line="0" w:lineRule="atLeast"/>
+        <w:jc w:val="right"/>
+        <w:rPr>
+          <w:rFonts w:ascii="Helvetica Neue" w:hAnsi="Helvetica Neue" w:cs="Times New Roman"/>
+        </w:rPr>
+      </w:pPr>
+      <w:r>
+        <w:rPr>
+          <w:rFonts w:ascii="Helvetica Neue" w:hAnsi="Helvetica Neue" w:cs="Times New Roman"/>
+        </w:rPr>
+        <w:t>‘</w:t>
+      </w:r>
+      <w:r>
+        <w:rPr>
+          <w:rFonts w:ascii="Helvetica Neue" w:hAnsi="Helvetica Neue" w:cs="Times New Roman"/>
+          <w:color w:val="7F7F7F" w:themeColor="text1" w:themeTint="80"/>
+        </w:rPr>
+        <w:t>time</w:t>
+      </w:r>
+      <w:r>
+        <w:rPr>
+          <w:rFonts w:ascii="Helvetica Neue" w:hAnsi="Helvetica Neue" w:cs="Times New Roman"/>
+        </w:rPr>
+        <w:t xml:space="preserve"> </w:t>
+      </w:r>
+      <w:r>
+        <w:rPr>
+          <w:rFonts w:ascii="Helvetica Neue" w:hAnsi="Helvetica Neue" w:cs="Times New Roman"/>
+        </w:rPr>
+        <w:t>of current course</w:t>
+      </w:r>
+      <w:r>
+        <w:rPr>
+          <w:rFonts w:ascii="Helvetica Neue" w:hAnsi="Helvetica Neue" w:cs="Times New Roman"/>
+        </w:rPr>
+        <w:t xml:space="preserve"> audio rec</w:t>
+      </w:r>
+      <w:r>
+        <w:rPr>
+          <w:rFonts w:ascii="Helvetica Neue" w:hAnsi="Helvetica Neue" w:cs="Times New Roman"/>
+        </w:rPr>
+        <w:t>’</w:t>
+      </w:r>
+    </w:p>
+    <w:p>
+      <w:pPr>
+        <w:pBdr>
+          <w:bottom w:val="single" w:sz="6" w:space="1" w:color="auto"/>
+        </w:pBdr>
+        <w:spacing w:line="0" w:lineRule="atLeast"/>
+        <w:rPr>
+          <w:rFonts w:ascii="Helvetica Neue" w:hAnsi="Helvetica Neue" w:cs="Times New Roman"/>
+        </w:rPr>
+      </w:pPr>
+    </w:p>
+    <w:p>
+      <w:pPr>
+        <w:spacing w:line="0" w:lineRule="atLeast"/>
+        <w:rPr>
+          <w:rFonts w:ascii="Helvetica Neue" w:hAnsi="Helvetica Neue" w:cs="Times New Roman"/>
+        </w:rPr>
+      </w:pPr>
+    </w:p>
+    <w:p>
+      <w:pPr>
+        <w:pBdr>
+          <w:bottom w:val="single" w:sz="6" w:space="1" w:color="auto"/>
+        </w:pBdr>
+        <w:spacing w:line="0" w:lineRule="atLeast"/>
+        <w:rPr>
+          <w:rFonts w:ascii="Helvetica Neue" w:hAnsi="Helvetica Neue" w:cs="Times New Roman"/>
+        </w:rPr>
+      </w:pPr>
+      <w:r>
+        <w:rPr>
+          <w:rFonts w:ascii="Helvetica Neue" w:hAnsi="Helvetica Neue" w:cs="Times New Roman"/>
+        </w:rPr>
+        <w:t>_</w:t>
+      </w:r>
+      <w:r>
+        <w:rPr>
+          <w:rFonts w:ascii="Helvetica Neue" w:hAnsi="Helvetica Neue" w:cs="Times New Roman"/>
+          <w:color w:val="7F7F7F" w:themeColor="text1" w:themeTint="80"/>
+        </w:rPr>
+        <w:t>h</w:t>
+      </w:r>
+      <w:r>
+        <w:rPr>
+          <w:rFonts w:ascii="Helvetica Neue" w:hAnsi="Helvetica Neue" w:cs="Times New Roman"/>
+        </w:rPr>
+        <w:t>,</w:t>
+      </w:r>
+      <w:r>
+        <w:rPr>
+          <w:rFonts w:ascii="Helvetica Neue" w:hAnsi="Helvetica Neue" w:cs="Times New Roman"/>
+          <w:color w:val="7F7F7F" w:themeColor="text1" w:themeTint="80"/>
+        </w:rPr>
+        <w:t>mn</w:t>
+      </w:r>
+      <w:r>
+        <w:rPr>
+          <w:rFonts w:ascii="Helvetica Neue" w:hAnsi="Helvetica Neue" w:cs="Times New Roman"/>
+        </w:rPr>
+        <w:t>,</w:t>
+      </w:r>
+      <w:r>
+        <w:rPr>
+          <w:rFonts w:ascii="Helvetica Neue" w:hAnsi="Helvetica Neue" w:cs="Times New Roman"/>
+          <w:color w:val="7F7F7F" w:themeColor="text1" w:themeTint="80"/>
+        </w:rPr>
+        <w:t>s</w:t>
+      </w:r>
+      <w:r>
+        <w:rPr>
+          <w:rFonts w:ascii="Helvetica Neue" w:hAnsi="Helvetica Neue" w:cs="Times New Roman"/>
+        </w:rPr>
+        <w:t>;</w:t>
+      </w:r>
+      <w:r>
+        <w:rPr>
+          <w:rFonts w:ascii="Helvetica Neue" w:hAnsi="Helvetica Neue" w:cs="Times New Roman"/>
+          <w:color w:val="7F7F7F" w:themeColor="text1" w:themeTint="80"/>
+        </w:rPr>
+        <w:t>h</w:t>
+      </w:r>
+      <w:r>
+        <w:rPr>
+          <w:rFonts w:ascii="Helvetica Neue" w:hAnsi="Helvetica Neue" w:cs="Times New Roman"/>
+        </w:rPr>
+        <w:t>,</w:t>
+      </w:r>
+      <w:r>
+        <w:rPr>
+          <w:rFonts w:ascii="Helvetica Neue" w:hAnsi="Helvetica Neue" w:cs="Times New Roman"/>
+          <w:color w:val="7F7F7F" w:themeColor="text1" w:themeTint="80"/>
+        </w:rPr>
+        <w:t>mn</w:t>
+      </w:r>
+      <w:r>
+        <w:rPr>
+          <w:rFonts w:ascii="Helvetica Neue" w:hAnsi="Helvetica Neue" w:cs="Times New Roman"/>
+        </w:rPr>
+        <w:t>,</w:t>
+      </w:r>
+      <w:r>
+        <w:rPr>
+          <w:rFonts w:ascii="Helvetica Neue" w:hAnsi="Helvetica Neue" w:cs="Times New Roman"/>
+          <w:color w:val="7F7F7F" w:themeColor="text1" w:themeTint="80"/>
+        </w:rPr>
+        <w:t>s</w:t>
+      </w:r>
+    </w:p>
+    <w:p>
+      <w:pPr>
+        <w:pBdr>
+          <w:bottom w:val="single" w:sz="6" w:space="1" w:color="auto"/>
+        </w:pBdr>
+        <w:spacing w:line="0" w:lineRule="atLeast"/>
+        <w:jc w:val="right"/>
+        <w:rPr>
+          <w:rFonts w:ascii="Helvetica Neue" w:hAnsi="Helvetica Neue" w:cs="Times New Roman"/>
+        </w:rPr>
+      </w:pPr>
+      <w:r>
+        <w:rPr>
+          <w:rFonts w:ascii="Helvetica Neue" w:hAnsi="Helvetica Neue" w:cs="Times New Roman"/>
+        </w:rPr>
+        <w:t>‘</w:t>
+      </w:r>
+      <w:r>
+        <w:rPr>
+          <w:rFonts w:ascii="Helvetica Neue" w:hAnsi="Helvetica Neue" w:cs="Times New Roman"/>
+          <w:color w:val="7F7F7F" w:themeColor="text1" w:themeTint="80"/>
+        </w:rPr>
+        <w:t>time</w:t>
+      </w:r>
+      <w:r>
+        <w:rPr>
+          <w:rFonts w:ascii="Helvetica Neue" w:hAnsi="Helvetica Neue" w:cs="Times New Roman"/>
+          <w:color w:val="7F7F7F" w:themeColor="text1" w:themeTint="80"/>
+        </w:rPr>
+        <w:t xml:space="preserve"> interval</w:t>
+      </w:r>
+      <w:r>
+        <w:rPr>
+          <w:rFonts w:ascii="Helvetica Neue" w:hAnsi="Helvetica Neue" w:cs="Times New Roman"/>
+        </w:rPr>
+        <w:t xml:space="preserve"> </w:t>
+      </w:r>
+      <w:r>
+        <w:rPr>
+          <w:rFonts w:ascii="Helvetica Neue" w:hAnsi="Helvetica Neue" w:cs="Times New Roman"/>
+        </w:rPr>
+        <w:t>of current course</w:t>
+      </w:r>
+      <w:r>
+        <w:rPr>
+          <w:rFonts w:ascii="Helvetica Neue" w:hAnsi="Helvetica Neue" w:cs="Times New Roman"/>
+        </w:rPr>
+        <w:t xml:space="preserve"> audio rec’</w:t>
+      </w:r>
+    </w:p>
+    <w:p>
+      <w:pPr>
+        <w:pBdr>
+          <w:bottom w:val="single" w:sz="6" w:space="1" w:color="auto"/>
+        </w:pBdr>
+        <w:spacing w:line="0" w:lineRule="atLeast"/>
+        <w:rPr>
+          <w:rFonts w:ascii="Helvetica Neue" w:hAnsi="Helvetica Neue" w:cs="Times New Roman"/>
+        </w:rPr>
+      </w:pPr>
+    </w:p>
+    <w:p>
+      <w:pPr>
+        <w:spacing w:line="0" w:lineRule="atLeast"/>
+        <w:rPr>
+          <w:rFonts w:ascii="Helvetica Neue" w:hAnsi="Helvetica Neue" w:cs="Times New Roman"/>
+        </w:rPr>
+      </w:pPr>
+    </w:p>
+    <w:p>
+      <w:pPr>
+        <w:spacing w:line="0" w:lineRule="atLeast"/>
+        <w:rPr>
+          <w:rFonts w:ascii="Helvetica Neue" w:hAnsi="Helvetica Neue" w:cs="Times New Roman"/>
+        </w:rPr>
+      </w:pPr>
+      <w:r>
+        <w:rPr>
+          <w:rFonts w:ascii="Helvetica Neue" w:hAnsi="Helvetica Neue" w:cs="Times New Roman"/>
+        </w:rPr>
+        <w:t>_</w:t>
+      </w:r>
+      <w:r>
+        <w:rPr>
+          <w:rFonts w:ascii="Helvetica Neue" w:hAnsi="Helvetica Neue" w:cs="Times New Roman"/>
+          <w:color w:val="7F7F7F" w:themeColor="text1" w:themeTint="80"/>
+        </w:rPr>
+        <w:t>x</w:t>
+      </w:r>
+    </w:p>
+    <w:p>
+      <w:pPr>
+        <w:spacing w:line="0" w:lineRule="atLeast"/>
+        <w:jc w:val="right"/>
+        <w:rPr>
+          <w:rFonts w:ascii="Helvetica Neue" w:hAnsi="Helvetica Neue" w:cs="Times New Roman"/>
+        </w:rPr>
+      </w:pPr>
+      <w:r>
+        <w:rPr>
+          <w:rFonts w:ascii="Helvetica Neue" w:hAnsi="Helvetica Neue" w:cs="Times New Roman"/>
+        </w:rPr>
+        <w:t>‘</w:t>
+      </w:r>
+      <w:r>
+        <w:rPr>
+          <w:rFonts w:ascii="Helvetica Neue" w:hAnsi="Helvetica Neue" w:cs="Times New Roman"/>
+        </w:rPr>
+        <w:t xml:space="preserve">diapositive number </w:t>
+      </w:r>
+      <w:r>
+        <w:rPr>
+          <w:rFonts w:ascii="Helvetica Neue" w:hAnsi="Helvetica Neue" w:cs="Times New Roman"/>
+          <w:color w:val="7F7F7F" w:themeColor="text1" w:themeTint="80"/>
+        </w:rPr>
+        <w:t>X</w:t>
+      </w:r>
+      <w:r>
+        <w:rPr>
+          <w:rFonts w:ascii="Helvetica Neue" w:hAnsi="Helvetica Neue" w:cs="Times New Roman"/>
+        </w:rPr>
+        <w:t xml:space="preserve"> in current course diaporama</w:t>
+      </w:r>
+      <w:r>
+        <w:rPr>
+          <w:rFonts w:ascii="Helvetica Neue" w:hAnsi="Helvetica Neue" w:cs="Times New Roman"/>
+        </w:rPr>
+        <w:t>’</w:t>
+      </w:r>
+    </w:p>
+    <w:p>
+      <w:pPr>
+        <w:pBdr>
+          <w:bottom w:val="single" w:sz="6" w:space="1" w:color="auto"/>
+        </w:pBdr>
+        <w:spacing w:line="0" w:lineRule="atLeast"/>
+        <w:rPr>
+          <w:rFonts w:ascii="Helvetica Neue" w:hAnsi="Helvetica Neue" w:cs="Times New Roman"/>
+        </w:rPr>
+      </w:pPr>
+    </w:p>
+    <w:p>
+      <w:pPr>
+        <w:spacing w:line="0" w:lineRule="atLeast"/>
+        <w:rPr>
+          <w:rFonts w:ascii="Helvetica Neue" w:hAnsi="Helvetica Neue" w:cs="Times New Roman"/>
+        </w:rPr>
+      </w:pPr>
+    </w:p>
+    <w:p>
+      <w:pPr>
+        <w:spacing w:line="0" w:lineRule="atLeast"/>
+        <w:rPr>
+          <w:rFonts w:ascii="Helvetica Neue" w:hAnsi="Helvetica Neue" w:cs="Times New Roman"/>
+        </w:rPr>
+      </w:pPr>
+      <w:r>
+        <w:rPr>
+          <w:rFonts w:ascii="Helvetica Neue" w:hAnsi="Helvetica Neue" w:cs="Times New Roman"/>
+        </w:rPr>
+        <w:t>_</w:t>
+      </w:r>
+      <w:r>
+        <w:rPr>
+          <w:rFonts w:ascii="Helvetica Neue" w:hAnsi="Helvetica Neue" w:cs="Times New Roman"/>
+          <w:color w:val="7F7F7F" w:themeColor="text1" w:themeTint="80"/>
+        </w:rPr>
+        <w:t>x</w:t>
+      </w:r>
+      <w:r>
+        <w:rPr>
+          <w:rFonts w:ascii="Helvetica Neue" w:hAnsi="Helvetica Neue" w:cs="Times New Roman"/>
+        </w:rPr>
+        <w:t>-</w:t>
+      </w:r>
+      <w:r>
+        <w:rPr>
+          <w:rFonts w:ascii="Helvetica Neue" w:hAnsi="Helvetica Neue" w:cs="Times New Roman"/>
+          <w:color w:val="7F7F7F" w:themeColor="text1" w:themeTint="80"/>
+        </w:rPr>
+        <w:t>n</w:t>
+      </w:r>
+    </w:p>
+    <w:p>
+      <w:pPr>
+        <w:spacing w:line="0" w:lineRule="atLeast"/>
+        <w:jc w:val="right"/>
+        <w:rPr>
+          <w:rFonts w:ascii="Helvetica Neue" w:hAnsi="Helvetica Neue" w:cs="Times New Roman"/>
+        </w:rPr>
+      </w:pPr>
+      <w:r>
+        <w:rPr>
+          <w:rFonts w:ascii="Helvetica Neue" w:hAnsi="Helvetica Neue" w:cs="Times New Roman"/>
+        </w:rPr>
+        <w:t>‘</w:t>
+      </w:r>
+      <w:r>
+        <w:rPr>
+          <w:rFonts w:ascii="Helvetica Neue" w:hAnsi="Helvetica Neue" w:cs="Times New Roman"/>
+        </w:rPr>
+        <w:t xml:space="preserve">point number </w:t>
+      </w:r>
+      <w:r>
+        <w:rPr>
+          <w:rFonts w:ascii="Helvetica Neue" w:hAnsi="Helvetica Neue" w:cs="Times New Roman"/>
+          <w:color w:val="7F7F7F" w:themeColor="text1" w:themeTint="80"/>
+        </w:rPr>
+        <w:t>N</w:t>
+      </w:r>
+      <w:r>
+        <w:rPr>
+          <w:rFonts w:ascii="Helvetica Neue" w:hAnsi="Helvetica Neue" w:cs="Times New Roman"/>
+        </w:rPr>
+        <w:t xml:space="preserve"> of diapositive number </w:t>
+      </w:r>
+      <w:r>
+        <w:rPr>
+          <w:rFonts w:ascii="Helvetica Neue" w:hAnsi="Helvetica Neue" w:cs="Times New Roman"/>
+          <w:color w:val="7F7F7F" w:themeColor="text1" w:themeTint="80"/>
+        </w:rPr>
+        <w:t>X</w:t>
+      </w:r>
+      <w:r>
+        <w:rPr>
+          <w:rFonts w:ascii="Helvetica Neue" w:hAnsi="Helvetica Neue" w:cs="Times New Roman"/>
+        </w:rPr>
+        <w:t xml:space="preserve"> in current course diaporama</w:t>
+      </w:r>
+      <w:r>
+        <w:rPr>
+          <w:rFonts w:ascii="Helvetica Neue" w:hAnsi="Helvetica Neue" w:cs="Times New Roman"/>
+        </w:rPr>
+        <w:t>’</w:t>
+      </w:r>
+    </w:p>
+    <w:p>
+      <w:pPr>
+        <w:pBdr>
+          <w:bottom w:val="single" w:sz="6" w:space="1" w:color="auto"/>
+        </w:pBdr>
+        <w:spacing w:line="0" w:lineRule="atLeast"/>
+        <w:rPr>
+          <w:rFonts w:ascii="Helvetica Neue" w:hAnsi="Helvetica Neue" w:cs="Times New Roman"/>
+        </w:rPr>
+      </w:pPr>
+    </w:p>
+    <w:p>
+      <w:pPr>
+        <w:spacing w:line="0" w:lineRule="atLeast"/>
+        <w:rPr>
+          <w:rFonts w:ascii="Helvetica Neue" w:hAnsi="Helvetica Neue" w:cs="Times New Roman"/>
+        </w:rPr>
+      </w:pPr>
+    </w:p>
+    <w:p>
+      <w:pPr>
+        <w:spacing w:line="0" w:lineRule="atLeast"/>
+        <w:rPr>
+          <w:rFonts w:ascii="Helvetica Neue" w:hAnsi="Helvetica Neue" w:cs="Times New Roman"/>
+        </w:rPr>
+      </w:pPr>
+      <w:r>
+        <w:rPr>
+          <w:rFonts w:ascii="Helvetica Neue" w:hAnsi="Helvetica Neue" w:cs="Times New Roman"/>
+        </w:rPr>
+        <w:t>_*</w:t>
+      </w:r>
+    </w:p>
+    <w:p>
+      <w:pPr>
+        <w:spacing w:line="0" w:lineRule="atLeast"/>
+        <w:jc w:val="right"/>
+        <w:rPr>
+          <w:rFonts w:ascii="Helvetica Neue" w:hAnsi="Helvetica Neue" w:cs="Times New Roman"/>
+        </w:rPr>
+      </w:pPr>
+      <w:r>
+        <w:rPr>
+          <w:rFonts w:ascii="Helvetica Neue" w:hAnsi="Helvetica Neue" w:cs="Times New Roman"/>
+        </w:rPr>
+        <w:t>‘photoshot’</w:t>
+      </w:r>
+    </w:p>
+    <w:p>
+      <w:pPr>
+        <w:pBdr>
+          <w:bottom w:val="single" w:sz="6" w:space="1" w:color="auto"/>
+        </w:pBdr>
+        <w:spacing w:line="0" w:lineRule="atLeast"/>
+        <w:rPr>
+          <w:rFonts w:ascii="Helvetica Neue" w:hAnsi="Helvetica Neue" w:cs="Times New Roman"/>
+        </w:rPr>
+      </w:pPr>
+    </w:p>
+    <w:p>
+      <w:pPr>
+        <w:spacing w:line="0" w:lineRule="atLeast"/>
+        <w:rPr>
+          <w:rFonts w:ascii="Helvetica Neue" w:hAnsi="Helvetica Neue" w:cs="Times New Roman"/>
+        </w:rPr>
+      </w:pPr>
+    </w:p>
+    <w:p>
+      <w:pPr>
+        <w:spacing w:line="0" w:lineRule="atLeast"/>
+        <w:rPr>
+          <w:rFonts w:ascii="Helvetica Neue" w:hAnsi="Helvetica Neue" w:cs="Times New Roman"/>
+        </w:rPr>
+      </w:pPr>
+      <w:r>
+        <w:rPr>
+          <w:rFonts w:ascii="Helvetica Neue" w:hAnsi="Helvetica Neue" w:cs="Times New Roman"/>
+        </w:rPr>
+        <w:t>_</w:t>
+      </w:r>
+      <w:r>
+        <w:rPr>
+          <w:rFonts w:ascii="Helvetica Neue" w:hAnsi="Helvetica Neue" w:cs="Times New Roman"/>
           <w:color w:val="808080"/>
         </w:rPr>
         <w:t>█</w:t>
@@ -1997,7 +2957,12 @@
         <w:rPr>
           <w:rFonts w:ascii="Helvetica Neue" w:hAnsi="Helvetica Neue" w:cs="Times New Roman"/>
         </w:rPr>
-        <w:tab/>
+        <w:t xml:space="preserve">  </w:t>
+      </w:r>
+      <w:r>
+        <w:rPr>
+          <w:rFonts w:ascii="Helvetica Neue" w:hAnsi="Helvetica Neue" w:cs="Times New Roman"/>
+        </w:rPr>
         <w:t>{</w:t>
       </w:r>
       <w:r>
@@ -2017,7 +2982,12 @@
         <w:rPr>
           <w:rFonts w:ascii="Helvetica Neue" w:hAnsi="Helvetica Neue" w:cs="Times New Roman"/>
         </w:rPr>
-        <w:tab/>
+        <w:t xml:space="preserve">  </w:t>
+      </w:r>
+      <w:r>
+        <w:rPr>
+          <w:rFonts w:ascii="Helvetica Neue" w:hAnsi="Helvetica Neue" w:cs="Times New Roman"/>
+        </w:rPr>
         <w:t xml:space="preserve">{ </w:t>
       </w:r>
       <w:r>
@@ -2037,7 +3007,12 @@
         <w:rPr>
           <w:rFonts w:ascii="Helvetica Neue" w:hAnsi="Helvetica Neue" w:cs="Times New Roman"/>
         </w:rPr>
-        <w:tab/>
+        <w:t xml:space="preserve">  </w:t>
+      </w:r>
+      <w:r>
+        <w:rPr>
+          <w:rFonts w:ascii="Helvetica Neue" w:hAnsi="Helvetica Neue" w:cs="Times New Roman"/>
+        </w:rPr>
         <w:t xml:space="preserve">{ </w:t>
       </w:r>
       <w:r>
@@ -2136,7 +3111,7 @@
         <w:rPr>
           <w:rFonts w:ascii="Helvetica Neue" w:hAnsi="Helvetica Neue" w:cs="Times New Roman"/>
         </w:rPr>
-        <w:tab/>
+        <w:t xml:space="preserve">  </w:t>
       </w:r>
       <w:r>
         <w:rPr>
@@ -2161,7 +3136,12 @@
         <w:rPr>
           <w:rFonts w:ascii="Helvetica Neue" w:hAnsi="Helvetica Neue" w:cs="Times New Roman"/>
         </w:rPr>
-        <w:tab/>
+        <w:t xml:space="preserve">  </w:t>
+      </w:r>
+      <w:r>
+        <w:rPr>
+          <w:rFonts w:ascii="Helvetica Neue" w:hAnsi="Helvetica Neue" w:cs="Times New Roman"/>
+        </w:rPr>
         <w:t xml:space="preserve">[Note : </w:t>
       </w:r>
       <w:r>
@@ -2181,7 +3161,12 @@
         <w:rPr>
           <w:rFonts w:ascii="Helvetica Neue" w:hAnsi="Helvetica Neue" w:cs="Times New Roman"/>
         </w:rPr>
-        <w:tab/>
+        <w:t xml:space="preserve">  </w:t>
+      </w:r>
+      <w:r>
+        <w:rPr>
+          <w:rFonts w:ascii="Helvetica Neue" w:hAnsi="Helvetica Neue" w:cs="Times New Roman"/>
+        </w:rPr>
         <w:t xml:space="preserve">[Note: </w:t>
       </w:r>
       <w:r>
@@ -2292,7 +3277,12 @@
         <w:rPr>
           <w:rFonts w:ascii="Helvetica Neue" w:hAnsi="Helvetica Neue" w:cs="Times New Roman"/>
         </w:rPr>
-        <w:tab/>
+        <w:t xml:space="preserve">  </w:t>
+      </w:r>
+      <w:r>
+        <w:rPr>
+          <w:rFonts w:ascii="Helvetica Neue" w:hAnsi="Helvetica Neue" w:cs="Times New Roman"/>
+        </w:rPr>
         <w:t xml:space="preserve">*Media: </w:t>
       </w:r>
       <w:r>
@@ -2312,7 +3302,12 @@
         <w:rPr>
           <w:rFonts w:ascii="Helvetica Neue" w:hAnsi="Helvetica Neue" w:cs="Times New Roman"/>
         </w:rPr>
-        <w:tab/>
+        <w:t xml:space="preserve">  </w:t>
+      </w:r>
+      <w:r>
+        <w:rPr>
+          <w:rFonts w:ascii="Helvetica Neue" w:hAnsi="Helvetica Neue" w:cs="Times New Roman"/>
+        </w:rPr>
         <w:t>*media*</w:t>
       </w:r>
     </w:p>
@@ -2392,13 +3387,7 @@
         <w:rPr>
           <w:rFonts w:ascii="Helvetica Neue" w:hAnsi="Helvetica Neue" w:cs="Times New Roman"/>
         </w:rPr>
-        <w:tab/>
-      </w:r>
-      <w:r>
-        <w:rPr>
-          <w:rFonts w:ascii="Helvetica Neue" w:hAnsi="Helvetica Neue" w:cs="Times New Roman"/>
-        </w:rPr>
-        <w:tab/>
+        <w:t xml:space="preserve">  </w:t>
       </w:r>
       <w:r>
         <w:rPr>
@@ -2629,7 +3618,12 @@
         <w:rPr>
           <w:rFonts w:ascii="Helvetica Neue" w:hAnsi="Helvetica Neue" w:cs="Times New Roman"/>
         </w:rPr>
-        <w:tab/>
+        <w:t xml:space="preserve">  </w:t>
+      </w:r>
+      <w:r>
+        <w:rPr>
+          <w:rFonts w:ascii="Helvetica Neue" w:hAnsi="Helvetica Neue" w:cs="Times New Roman"/>
+        </w:rPr>
         <w:t>[p]</w:t>
       </w:r>
     </w:p>
@@ -2985,7 +3979,12 @@
         <w:rPr>
           <w:rFonts w:ascii="Helvetica Neue" w:hAnsi="Helvetica Neue" w:cs="Times New Roman"/>
         </w:rPr>
-        <w:tab/>
+        <w:t xml:space="preserve">  </w:t>
+      </w:r>
+      <w:r>
+        <w:rPr>
+          <w:rFonts w:ascii="Helvetica Neue" w:hAnsi="Helvetica Neue" w:cs="Times New Roman"/>
+        </w:rPr>
         <w:t>[Rec:</w:t>
       </w:r>
       <w:r>
@@ -3034,7 +4033,7 @@
         <w:rPr>
           <w:rFonts w:ascii="Helvetica Neue" w:hAnsi="Helvetica Neue" w:cs="Times New Roman"/>
         </w:rPr>
-        <w:tab/>
+        <w:t xml:space="preserve">  </w:t>
       </w:r>
       <w:r>
         <w:rPr>
@@ -3088,7 +4087,12 @@
         <w:rPr>
           <w:rFonts w:ascii="Helvetica Neue" w:hAnsi="Helvetica Neue" w:cs="Times New Roman"/>
         </w:rPr>
-        <w:tab/>
+        <w:t xml:space="preserve">  </w:t>
+      </w:r>
+      <w:r>
+        <w:rPr>
+          <w:rFonts w:ascii="Helvetica Neue" w:hAnsi="Helvetica Neue" w:cs="Times New Roman"/>
+        </w:rPr>
         <w:t>[</w:t>
       </w:r>
       <w:r>
@@ -3134,7 +4138,12 @@
         <w:rPr>
           <w:rFonts w:ascii="Helvetica Neue" w:hAnsi="Helvetica Neue" w:cs="Times New Roman"/>
         </w:rPr>
-        <w:tab/>
+        <w:t xml:space="preserve">  </w:t>
+      </w:r>
+      <w:r>
+        <w:rPr>
+          <w:rFonts w:ascii="Helvetica Neue" w:hAnsi="Helvetica Neue" w:cs="Times New Roman"/>
+        </w:rPr>
         <w:t>•</w:t>
       </w:r>
       <w:r>
@@ -3264,7 +4273,7 @@
       <w:r>
         <w:rPr>
           <w:rFonts w:ascii="Helvetica Neue" w:hAnsi="Helvetica Neue" w:cs="Times New Roman"/>
-          <w:color w:val="BFBFBF"/>
+          <w:color w:val="808080"/>
         </w:rPr>
         <w:t>n</w:t>
       </w:r>
@@ -3277,7 +4286,7 @@
       <w:r>
         <w:rPr>
           <w:rFonts w:ascii="Helvetica Neue" w:hAnsi="Helvetica Neue" w:cs="Times New Roman"/>
-          <w:color w:val="BFBFBF"/>
+          <w:color w:val="808080"/>
         </w:rPr>
         <w:t>n</w:t>
       </w:r>
@@ -3290,7 +4299,7 @@
       <w:r>
         <w:rPr>
           <w:rFonts w:ascii="Helvetica Neue" w:hAnsi="Helvetica Neue" w:cs="Times New Roman"/>
-          <w:color w:val="BFBFBF"/>
+          <w:color w:val="808080"/>
         </w:rPr>
         <w:t>n</w:t>
       </w:r>
@@ -3304,7 +4313,12 @@
         <w:rPr>
           <w:rFonts w:ascii="Helvetica Neue" w:hAnsi="Helvetica Neue" w:cs="Times New Roman"/>
         </w:rPr>
-        <w:tab/>
+        <w:t xml:space="preserve">  </w:t>
+      </w:r>
+      <w:r>
+        <w:rPr>
+          <w:rFonts w:ascii="Helvetica Neue" w:hAnsi="Helvetica Neue" w:cs="Times New Roman"/>
+        </w:rPr>
         <w:t>[rec</w:t>
       </w:r>
       <w:r>
@@ -3325,7 +4339,7 @@
       <w:r>
         <w:rPr>
           <w:rFonts w:ascii="Helvetica Neue" w:hAnsi="Helvetica Neue" w:cs="Times New Roman"/>
-          <w:color w:val="BFBFBF"/>
+          <w:color w:val="7F7F7F" w:themeColor="text1" w:themeTint="80"/>
         </w:rPr>
         <w:t>h</w:t>
       </w:r>
@@ -3338,7 +4352,7 @@
       <w:r>
         <w:rPr>
           <w:rFonts w:ascii="Helvetica Neue" w:hAnsi="Helvetica Neue" w:cs="Times New Roman"/>
-          <w:color w:val="BFBFBF"/>
+          <w:color w:val="7F7F7F" w:themeColor="text1" w:themeTint="80"/>
         </w:rPr>
         <w:t>mn</w:t>
       </w:r>
@@ -3351,7 +4365,7 @@
       <w:r>
         <w:rPr>
           <w:rFonts w:ascii="Helvetica Neue" w:hAnsi="Helvetica Neue" w:cs="Times New Roman"/>
-          <w:color w:val="BFBFBF"/>
+          <w:color w:val="7F7F7F" w:themeColor="text1" w:themeTint="80"/>
         </w:rPr>
         <w:t>s</w:t>
       </w:r>
@@ -3365,7 +4379,12 @@
         <w:rPr>
           <w:rFonts w:ascii="Helvetica Neue" w:hAnsi="Helvetica Neue" w:cs="Times New Roman"/>
         </w:rPr>
-        <w:tab/>
+        <w:t xml:space="preserve">  </w:t>
+      </w:r>
+      <w:r>
+        <w:rPr>
+          <w:rFonts w:ascii="Helvetica Neue" w:hAnsi="Helvetica Neue" w:cs="Times New Roman"/>
+        </w:rPr>
         <w:t>[circa</w:t>
       </w:r>
       <w:r>
@@ -3374,7 +4393,7 @@
       <w:r>
         <w:rPr>
           <w:rFonts w:ascii="Helvetica Neue" w:hAnsi="Helvetica Neue" w:cs="Times New Roman"/>
-          <w:color w:val="BFBFBF"/>
+          <w:color w:val="7F7F7F" w:themeColor="text1" w:themeTint="80"/>
         </w:rPr>
         <w:t>h</w:t>
       </w:r>
@@ -3387,7 +4406,7 @@
       <w:r>
         <w:rPr>
           <w:rFonts w:ascii="Helvetica Neue" w:hAnsi="Helvetica Neue" w:cs="Times New Roman"/>
-          <w:color w:val="BFBFBF"/>
+          <w:color w:val="7F7F7F" w:themeColor="text1" w:themeTint="80"/>
         </w:rPr>
         <w:t>mn</w:t>
       </w:r>
@@ -3400,7 +4419,7 @@
       <w:r>
         <w:rPr>
           <w:rFonts w:ascii="Helvetica Neue" w:hAnsi="Helvetica Neue" w:cs="Times New Roman"/>
-          <w:color w:val="BFBFBF"/>
+          <w:color w:val="7F7F7F" w:themeColor="text1" w:themeTint="80"/>
         </w:rPr>
         <w:t>s</w:t>
       </w:r>
@@ -3615,14 +4634,7 @@
         <w:rFonts w:ascii="Helvetica Neue" w:hAnsi="Helvetica Neue"/>
         <w:color w:val="FDFDFD"/>
       </w:rPr>
-      <w:t>VERSION 2.5</w:t>
-    </w:r>
-    <w:r>
-      <w:rPr>
-        <w:rFonts w:ascii="Helvetica Neue" w:hAnsi="Helvetica Neue"/>
-        <w:color w:val="FDFDFD"/>
-      </w:rPr>
-      <w:t>C</w:t>
+      <w:t>VERSION 2.5D</w:t>
     </w:r>
     <w:r>
       <w:rPr>
@@ -4620,7 +5632,7 @@
 </file>
 
 <file path=customXml/itemProps1.xml><?xml version="1.0" encoding="utf-8"?>
-<ds:datastoreItem xmlns:ds="http://schemas.openxmlformats.org/officeDocument/2006/customXml" ds:itemID="{7A67E932-D0B0-E149-9F31-8A2CAABBE5B2}">
+<ds:datastoreItem xmlns:ds="http://schemas.openxmlformats.org/officeDocument/2006/customXml" ds:itemID="{395DD874-92DC-374D-97FB-DEC77B9C724F}">
   <ds:schemaRefs>
     <ds:schemaRef ds:uri="http://schemas.openxmlformats.org/officeDocument/2006/bibliography"/>
   </ds:schemaRefs>

</xml_diff>